<commit_message>
antes de pasar test
</commit_message>
<xml_diff>
--- a/specifications/Attribute_Grammar-TypeChecking.docx
+++ b/specifications/Attribute_Grammar-TypeChecking.docx
@@ -519,6 +519,7 @@
                 <w:szCs w:val="21"/>
               </w:rPr>
             </w:pPr>
+            <w:proofErr w:type="spellStart"/>
             <w:r>
               <w:rPr>
                 <w:rFonts w:ascii="Source Sans Pro" w:eastAsia="Times New Roman" w:hAnsi="Source Sans Pro"/>
@@ -537,6 +538,7 @@
               </w:rPr>
               <w:t>ype</w:t>
             </w:r>
+            <w:proofErr w:type="spellEnd"/>
           </w:p>
         </w:tc>
         <w:tc>
@@ -845,6 +847,7 @@
               </w:rPr>
             </w:pPr>
             <w:bookmarkStart w:id="0" w:name="_Hlk162628115"/>
+            <w:proofErr w:type="spellStart"/>
             <w:r>
               <w:rPr>
                 <w:rFonts w:ascii="Source Sans Pro" w:eastAsia="Times New Roman" w:hAnsi="Source Sans Pro"/>
@@ -855,6 +858,7 @@
               <w:t>Sentence</w:t>
             </w:r>
             <w:bookmarkEnd w:id="0"/>
+            <w:proofErr w:type="spellEnd"/>
           </w:p>
         </w:tc>
         <w:tc>
@@ -991,8 +995,18 @@
                 <w:sz w:val="20"/>
                 <w:szCs w:val="20"/>
               </w:rPr>
-              <w:t>Indica si la sentencia tiene algún return</w:t>
-            </w:r>
+              <w:t xml:space="preserve">Indica si la sentencia tiene algún </w:t>
+            </w:r>
+            <w:proofErr w:type="spellStart"/>
+            <w:r>
+              <w:rPr>
+                <w:rFonts w:ascii="Source Sans Pro" w:eastAsia="Times New Roman" w:hAnsi="Source Sans Pro"/>
+                <w:sz w:val="20"/>
+                <w:szCs w:val="20"/>
+              </w:rPr>
+              <w:t>return</w:t>
+            </w:r>
+            <w:proofErr w:type="spellEnd"/>
           </w:p>
         </w:tc>
       </w:tr>
@@ -1022,6 +1036,7 @@
                 <w:szCs w:val="21"/>
               </w:rPr>
             </w:pPr>
+            <w:proofErr w:type="spellStart"/>
             <w:r>
               <w:rPr>
                 <w:rFonts w:ascii="Source Sans Pro" w:eastAsia="Times New Roman" w:hAnsi="Source Sans Pro"/>
@@ -1031,6 +1046,7 @@
               </w:rPr>
               <w:t>Sentence</w:t>
             </w:r>
+            <w:proofErr w:type="spellEnd"/>
           </w:p>
         </w:tc>
         <w:tc>
@@ -1058,6 +1074,7 @@
                 <w:szCs w:val="21"/>
               </w:rPr>
             </w:pPr>
+            <w:proofErr w:type="spellStart"/>
             <w:r>
               <w:rPr>
                 <w:rFonts w:ascii="Source Sans Pro" w:eastAsia="Times New Roman" w:hAnsi="Source Sans Pro"/>
@@ -1067,6 +1084,7 @@
               </w:rPr>
               <w:t>owner</w:t>
             </w:r>
+            <w:proofErr w:type="spellEnd"/>
           </w:p>
         </w:tc>
         <w:tc>
@@ -1698,8 +1716,20 @@
                 <w:sz w:val="20"/>
                 <w:szCs w:val="20"/>
               </w:rPr>
-              <w:t xml:space="preserve"> vars</w:t>
-            </w:r>
+              <w:t xml:space="preserve"> </w:t>
+            </w:r>
+            <w:proofErr w:type="spellStart"/>
+            <w:r>
+              <w:rPr>
+                <w:rFonts w:ascii="Source Sans Pro" w:eastAsia="Times New Roman" w:hAnsi="Source Sans Pro"/>
+                <w:i/>
+                <w:color w:val="156082" w:themeColor="accent1"/>
+                <w:sz w:val="20"/>
+                <w:szCs w:val="20"/>
+              </w:rPr>
+              <w:t>vars</w:t>
+            </w:r>
+            <w:proofErr w:type="spellEnd"/>
           </w:p>
           <w:p>
             <w:pPr>
@@ -1781,13 +1811,23 @@
                 <w:szCs w:val="20"/>
               </w:rPr>
             </w:pPr>
+            <w:proofErr w:type="spellStart"/>
             <w:r>
               <w:rPr>
                 <w:rFonts w:ascii="Source Sans Pro" w:eastAsia="Times New Roman" w:hAnsi="Source Sans Pro"/>
                 <w:sz w:val="20"/>
                 <w:szCs w:val="20"/>
               </w:rPr>
-              <w:t>Parameter: La variable es un parámetro de una función</w:t>
+              <w:t>Parameter</w:t>
+            </w:r>
+            <w:proofErr w:type="spellEnd"/>
+            <w:r>
+              <w:rPr>
+                <w:rFonts w:ascii="Source Sans Pro" w:eastAsia="Times New Roman" w:hAnsi="Source Sans Pro"/>
+                <w:sz w:val="20"/>
+                <w:szCs w:val="20"/>
+              </w:rPr>
+              <w:t>: La variable es un parámetro de una función</w:t>
             </w:r>
           </w:p>
         </w:tc>
@@ -2702,7 +2742,25 @@
                 <w:sz w:val="20"/>
                 <w:szCs w:val="20"/>
               </w:rPr>
-              <w:t>Enlace a la struct en la que se define el campo</w:t>
+              <w:t xml:space="preserve">Enlace a la </w:t>
+            </w:r>
+            <w:proofErr w:type="spellStart"/>
+            <w:r>
+              <w:rPr>
+                <w:rFonts w:ascii="Source Sans Pro" w:eastAsia="Times New Roman" w:hAnsi="Source Sans Pro"/>
+                <w:sz w:val="20"/>
+                <w:szCs w:val="20"/>
+              </w:rPr>
+              <w:t>struct</w:t>
+            </w:r>
+            <w:proofErr w:type="spellEnd"/>
+            <w:r>
+              <w:rPr>
+                <w:rFonts w:ascii="Source Sans Pro" w:eastAsia="Times New Roman" w:hAnsi="Source Sans Pro"/>
+                <w:sz w:val="20"/>
+                <w:szCs w:val="20"/>
+              </w:rPr>
+              <w:t xml:space="preserve"> en la que se define el campo</w:t>
             </w:r>
           </w:p>
         </w:tc>
@@ -2886,8 +2944,18 @@
                 <w:sz w:val="20"/>
                 <w:szCs w:val="20"/>
               </w:rPr>
-              <w:t>Enlace a la definición de la Struct</w:t>
-            </w:r>
+              <w:t xml:space="preserve">Enlace a la definición de la </w:t>
+            </w:r>
+            <w:proofErr w:type="spellStart"/>
+            <w:r>
+              <w:rPr>
+                <w:rFonts w:ascii="Source Sans Pro" w:eastAsia="Times New Roman" w:hAnsi="Source Sans Pro"/>
+                <w:sz w:val="20"/>
+                <w:szCs w:val="20"/>
+              </w:rPr>
+              <w:t>Struct</w:t>
+            </w:r>
+            <w:proofErr w:type="spellEnd"/>
           </w:p>
         </w:tc>
       </w:tr>
@@ -2917,6 +2985,7 @@
                 <w:szCs w:val="21"/>
               </w:rPr>
             </w:pPr>
+            <w:proofErr w:type="spellStart"/>
             <w:r>
               <w:rPr>
                 <w:rFonts w:ascii="Source Sans Pro" w:eastAsia="Times New Roman" w:hAnsi="Source Sans Pro"/>
@@ -2926,6 +2995,7 @@
               </w:rPr>
               <w:t>RunCall</w:t>
             </w:r>
+            <w:proofErr w:type="spellEnd"/>
           </w:p>
         </w:tc>
         <w:tc>
@@ -3110,7 +3180,7 @@
       <w:tblGrid>
         <w:gridCol w:w="5521"/>
         <w:gridCol w:w="3921"/>
-        <w:gridCol w:w="4248"/>
+        <w:gridCol w:w="4546"/>
       </w:tblGrid>
       <w:tr>
         <w:tc>
@@ -3704,25 +3774,81 @@
                 <w:lang w:val="en-GB"/>
               </w:rPr>
             </w:pPr>
-            <w:r>
-              <w:rPr>
-                <w:rFonts w:ascii="Source Sans Pro" w:eastAsia="Times New Roman" w:hAnsi="Source Sans Pro"/>
-                <w:color w:val="595959"/>
-                <w:sz w:val="21"/>
-                <w:szCs w:val="21"/>
-                <w:lang w:val="en-GB"/>
-              </w:rPr>
-              <w:t>checkArgs(args, runCall.</w:t>
-            </w:r>
-            <w:r>
-              <w:rPr>
-                <w:rFonts w:ascii="Source Sans Pro" w:eastAsia="Times New Roman" w:hAnsi="Source Sans Pro"/>
-                <w:color w:val="595959"/>
-                <w:sz w:val="21"/>
-                <w:szCs w:val="21"/>
-                <w:lang w:val="en-GB"/>
-              </w:rPr>
-              <w:t>definition.params)</w:t>
+            <w:proofErr w:type="spellStart"/>
+            <w:r>
+              <w:rPr>
+                <w:rFonts w:ascii="Source Sans Pro" w:eastAsia="Times New Roman" w:hAnsi="Source Sans Pro"/>
+                <w:color w:val="595959"/>
+                <w:sz w:val="21"/>
+                <w:szCs w:val="21"/>
+                <w:lang w:val="en-GB"/>
+              </w:rPr>
+              <w:t>checkArgs</w:t>
+            </w:r>
+            <w:proofErr w:type="spellEnd"/>
+            <w:r>
+              <w:rPr>
+                <w:rFonts w:ascii="Source Sans Pro" w:eastAsia="Times New Roman" w:hAnsi="Source Sans Pro"/>
+                <w:color w:val="595959"/>
+                <w:sz w:val="21"/>
+                <w:szCs w:val="21"/>
+                <w:lang w:val="en-GB"/>
+              </w:rPr>
+              <w:t>(</w:t>
+            </w:r>
+            <w:proofErr w:type="spellStart"/>
+            <w:r>
+              <w:rPr>
+                <w:rFonts w:ascii="Source Sans Pro" w:eastAsia="Times New Roman" w:hAnsi="Source Sans Pro"/>
+                <w:color w:val="595959"/>
+                <w:sz w:val="21"/>
+                <w:szCs w:val="21"/>
+                <w:lang w:val="en-GB"/>
+              </w:rPr>
+              <w:t>args</w:t>
+            </w:r>
+            <w:proofErr w:type="spellEnd"/>
+            <w:r>
+              <w:rPr>
+                <w:rFonts w:ascii="Source Sans Pro" w:eastAsia="Times New Roman" w:hAnsi="Source Sans Pro"/>
+                <w:color w:val="595959"/>
+                <w:sz w:val="21"/>
+                <w:szCs w:val="21"/>
+                <w:lang w:val="en-GB"/>
+              </w:rPr>
+              <w:t xml:space="preserve">, </w:t>
+            </w:r>
+            <w:proofErr w:type="spellStart"/>
+            <w:r>
+              <w:rPr>
+                <w:rFonts w:ascii="Source Sans Pro" w:eastAsia="Times New Roman" w:hAnsi="Source Sans Pro"/>
+                <w:color w:val="595959"/>
+                <w:sz w:val="21"/>
+                <w:szCs w:val="21"/>
+                <w:lang w:val="en-GB"/>
+              </w:rPr>
+              <w:t>runCall.</w:t>
+            </w:r>
+            <w:r>
+              <w:rPr>
+                <w:rFonts w:ascii="Source Sans Pro" w:eastAsia="Times New Roman" w:hAnsi="Source Sans Pro"/>
+                <w:color w:val="595959"/>
+                <w:sz w:val="21"/>
+                <w:szCs w:val="21"/>
+                <w:lang w:val="en-GB"/>
+              </w:rPr>
+              <w:t>definition.params</w:t>
+            </w:r>
+            <w:proofErr w:type="spellEnd"/>
+            <w:r>
+              <w:rPr>
+                <w:rFonts w:ascii="Source Sans Pro" w:eastAsia="Times New Roman" w:hAnsi="Source Sans Pro"/>
+                <w:color w:val="595959"/>
+                <w:sz w:val="21"/>
+                <w:szCs w:val="21"/>
+                <w:lang w:val="en-GB"/>
+              </w:rPr>
+              <w:t>)</w:t>
             </w:r>
           </w:p>
         </w:tc>
@@ -4200,6 +4326,155 @@
                 <w:lang w:val="en-GB"/>
               </w:rPr>
             </w:pPr>
+            <w:r>
+              <w:rPr>
+                <w:rFonts w:ascii="Source Sans Pro" w:eastAsia="Times New Roman" w:hAnsi="Source Sans Pro"/>
+                <w:color w:val="595959"/>
+                <w:sz w:val="21"/>
+                <w:szCs w:val="21"/>
+                <w:lang w:val="en-GB"/>
+              </w:rPr>
+              <w:t xml:space="preserve">If </w:t>
+            </w:r>
+            <w:proofErr w:type="spellStart"/>
+            <w:r>
+              <w:rPr>
+                <w:rFonts w:ascii="Source Sans Pro" w:eastAsia="Times New Roman" w:hAnsi="Source Sans Pro"/>
+                <w:color w:val="595959"/>
+                <w:sz w:val="21"/>
+                <w:szCs w:val="21"/>
+                <w:lang w:val="en-GB"/>
+              </w:rPr>
+              <w:t>returnType</w:t>
+            </w:r>
+            <w:proofErr w:type="spellEnd"/>
+            <w:r>
+              <w:rPr>
+                <w:rFonts w:ascii="Source Sans Pro" w:eastAsia="Times New Roman" w:hAnsi="Source Sans Pro"/>
+                <w:color w:val="595959"/>
+                <w:sz w:val="21"/>
+                <w:szCs w:val="21"/>
+                <w:lang w:val="en-GB"/>
+              </w:rPr>
+              <w:t xml:space="preserve"> </w:t>
+            </w:r>
+            <w:r>
+              <w:rPr>
+                <w:rFonts w:ascii="Source Sans Pro" w:eastAsia="Times New Roman" w:hAnsi="Source Sans Pro" w:cs="Source Sans Pro"/>
+                <w:color w:val="595959"/>
+                <w:sz w:val="21"/>
+                <w:szCs w:val="21"/>
+                <w:lang w:val="en-GB"/>
+              </w:rPr>
+              <w:t>≠</w:t>
+            </w:r>
+            <w:r>
+              <w:rPr>
+                <w:rFonts w:ascii="Source Sans Pro" w:eastAsia="Times New Roman" w:hAnsi="Source Sans Pro" w:cs="Source Sans Pro"/>
+                <w:color w:val="595959"/>
+                <w:sz w:val="21"/>
+                <w:szCs w:val="21"/>
+                <w:lang w:val="en-GB"/>
+              </w:rPr>
+              <w:t xml:space="preserve"> </w:t>
+            </w:r>
+            <w:r>
+              <w:rPr>
+                <w:rFonts w:ascii="Cambria Math" w:eastAsia="Times New Roman" w:hAnsi="Cambria Math" w:cs="Cambria Math"/>
+                <w:color w:val="595959"/>
+                <w:sz w:val="21"/>
+                <w:szCs w:val="21"/>
+                <w:lang w:val="en-GB"/>
+              </w:rPr>
+              <w:t>∅</w:t>
+            </w:r>
+            <w:r>
+              <w:rPr>
+                <w:rFonts w:ascii="Cambria Math" w:eastAsia="Times New Roman" w:hAnsi="Cambria Math" w:cs="Cambria Math"/>
+                <w:color w:val="595959"/>
+                <w:sz w:val="21"/>
+                <w:szCs w:val="21"/>
+                <w:lang w:val="en-GB"/>
+              </w:rPr>
+              <w:t xml:space="preserve"> {</w:t>
+            </w:r>
+            <w:r>
+              <w:rPr>
+                <w:rFonts w:ascii="Source Sans Pro" w:eastAsia="Times New Roman" w:hAnsi="Source Sans Pro"/>
+                <w:color w:val="595959"/>
+                <w:sz w:val="21"/>
+                <w:szCs w:val="21"/>
+                <w:lang w:val="en-GB"/>
+              </w:rPr>
+              <w:t xml:space="preserve"> </w:t>
+            </w:r>
+            <w:proofErr w:type="spellStart"/>
+            <w:r>
+              <w:rPr>
+                <w:rFonts w:ascii="Source Sans Pro" w:eastAsia="Times New Roman" w:hAnsi="Source Sans Pro"/>
+                <w:color w:val="595959"/>
+                <w:sz w:val="21"/>
+                <w:szCs w:val="21"/>
+                <w:lang w:val="en-GB"/>
+              </w:rPr>
+              <w:t>isPrimitive</w:t>
+            </w:r>
+            <w:proofErr w:type="spellEnd"/>
+            <w:r>
+              <w:rPr>
+                <w:rFonts w:ascii="Source Sans Pro" w:eastAsia="Times New Roman" w:hAnsi="Source Sans Pro"/>
+                <w:color w:val="595959"/>
+                <w:sz w:val="21"/>
+                <w:szCs w:val="21"/>
+                <w:lang w:val="en-GB"/>
+              </w:rPr>
+              <w:t>(</w:t>
+            </w:r>
+            <w:proofErr w:type="spellStart"/>
+            <w:r>
+              <w:rPr>
+                <w:rFonts w:ascii="Source Sans Pro" w:eastAsia="Times New Roman" w:hAnsi="Source Sans Pro"/>
+                <w:color w:val="595959"/>
+                <w:sz w:val="21"/>
+                <w:szCs w:val="21"/>
+                <w:lang w:val="en-GB"/>
+              </w:rPr>
+              <w:t>returnType</w:t>
+            </w:r>
+            <w:proofErr w:type="spellEnd"/>
+            <w:r>
+              <w:rPr>
+                <w:rFonts w:ascii="Source Sans Pro" w:eastAsia="Times New Roman" w:hAnsi="Source Sans Pro"/>
+                <w:color w:val="595959"/>
+                <w:sz w:val="21"/>
+                <w:szCs w:val="21"/>
+                <w:lang w:val="en-GB"/>
+              </w:rPr>
+              <w:t>)</w:t>
+            </w:r>
+          </w:p>
+          <w:p>
+            <w:pPr>
+              <w:spacing w:line="276" w:lineRule="auto"/>
+              <w:rPr>
+                <w:rFonts w:ascii="Source Sans Pro" w:eastAsia="Times New Roman" w:hAnsi="Source Sans Pro"/>
+                <w:color w:val="595959"/>
+                <w:sz w:val="21"/>
+                <w:szCs w:val="21"/>
+                <w:lang w:val="en-GB"/>
+              </w:rPr>
+            </w:pPr>
+            <w:r>
+              <w:rPr>
+                <w:rFonts w:ascii="Source Sans Pro" w:eastAsia="Times New Roman" w:hAnsi="Source Sans Pro"/>
+                <w:color w:val="595959"/>
+                <w:sz w:val="21"/>
+                <w:szCs w:val="21"/>
+                <w:lang w:val="en-GB"/>
+              </w:rPr>
+              <w:lastRenderedPageBreak/>
+              <w:t>}</w:t>
+            </w:r>
           </w:p>
         </w:tc>
         <w:tc>
@@ -4228,13 +4503,15 @@
                 <w:lang w:val="en-GB"/>
               </w:rPr>
             </w:pPr>
-            <w:r>
-              <w:rPr>
-                <w:rFonts w:ascii="Source Sans Pro" w:eastAsia="Times New Roman" w:hAnsi="Source Sans Pro"/>
-                <w:sz w:val="21"/>
-                <w:szCs w:val="21"/>
-                <w:lang w:val="en-GB"/>
-              </w:rPr>
+            <w:proofErr w:type="spellStart"/>
+            <w:r>
+              <w:rPr>
+                <w:rFonts w:ascii="Source Sans Pro" w:eastAsia="Times New Roman" w:hAnsi="Source Sans Pro"/>
+                <w:sz w:val="21"/>
+                <w:szCs w:val="21"/>
+                <w:lang w:val="en-GB"/>
+              </w:rPr>
+              <w:lastRenderedPageBreak/>
               <w:t>sentences</w:t>
             </w:r>
             <w:r>
@@ -4244,7 +4521,17 @@
                 <w:szCs w:val="21"/>
                 <w:lang w:val="en-GB"/>
               </w:rPr>
-              <w:t>.forEach(</w:t>
+              <w:t>.forEach</w:t>
+            </w:r>
+            <w:proofErr w:type="spellEnd"/>
+            <w:r>
+              <w:rPr>
+                <w:rFonts w:ascii="Source Sans Pro" w:eastAsia="Times New Roman" w:hAnsi="Source Sans Pro"/>
+                <w:sz w:val="21"/>
+                <w:szCs w:val="21"/>
+                <w:lang w:val="en-GB"/>
+              </w:rPr>
+              <w:t>(</w:t>
             </w:r>
             <w:r>
               <w:rPr>
@@ -4264,6 +4551,116 @@
               </w:rPr>
               <w:t xml:space="preserve"> -&gt; </w:t>
             </w:r>
+            <w:proofErr w:type="spellStart"/>
+            <w:r>
+              <w:rPr>
+                <w:rFonts w:ascii="Source Sans Pro" w:eastAsia="Times New Roman" w:hAnsi="Source Sans Pro"/>
+                <w:sz w:val="21"/>
+                <w:szCs w:val="21"/>
+                <w:lang w:val="en-GB"/>
+              </w:rPr>
+              <w:t>s.owner</w:t>
+            </w:r>
+            <w:proofErr w:type="spellEnd"/>
+            <w:r>
+              <w:rPr>
+                <w:rFonts w:ascii="Source Sans Pro" w:eastAsia="Times New Roman" w:hAnsi="Source Sans Pro"/>
+                <w:sz w:val="21"/>
+                <w:szCs w:val="21"/>
+                <w:lang w:val="en-GB"/>
+              </w:rPr>
+              <w:t xml:space="preserve"> = functionDefinition</w:t>
+            </w:r>
+            <w:r>
+              <w:rPr>
+                <w:rFonts w:ascii="Source Sans Pro" w:eastAsia="Times New Roman" w:hAnsi="Source Sans Pro"/>
+                <w:sz w:val="21"/>
+                <w:szCs w:val="21"/>
+                <w:lang w:val="en-GB"/>
+              </w:rPr>
+              <w:t>)</w:t>
+            </w:r>
+          </w:p>
+          <w:p>
+            <w:pPr>
+              <w:spacing w:line="276" w:lineRule="auto"/>
+              <w:rPr>
+                <w:rFonts w:ascii="Source Sans Pro" w:eastAsia="Times New Roman" w:hAnsi="Source Sans Pro"/>
+                <w:sz w:val="21"/>
+                <w:szCs w:val="21"/>
+                <w:lang w:val="en-GB"/>
+              </w:rPr>
+            </w:pPr>
+          </w:p>
+          <w:p>
+            <w:pPr>
+              <w:spacing w:line="276" w:lineRule="auto"/>
+              <w:rPr>
+                <w:rFonts w:ascii="Source Sans Pro" w:eastAsia="Times New Roman" w:hAnsi="Source Sans Pro"/>
+                <w:sz w:val="21"/>
+                <w:szCs w:val="21"/>
+                <w:lang w:val="en-GB"/>
+              </w:rPr>
+            </w:pPr>
+            <w:proofErr w:type="spellStart"/>
+            <w:r>
+              <w:rPr>
+                <w:rFonts w:ascii="Source Sans Pro" w:eastAsia="Times New Roman" w:hAnsi="Source Sans Pro"/>
+                <w:sz w:val="21"/>
+                <w:szCs w:val="21"/>
+                <w:lang w:val="en-GB"/>
+              </w:rPr>
+              <w:t>funcionDefinition</w:t>
+            </w:r>
+            <w:r>
+              <w:rPr>
+                <w:rFonts w:ascii="Source Sans Pro" w:eastAsia="Times New Roman" w:hAnsi="Source Sans Pro"/>
+                <w:sz w:val="21"/>
+                <w:szCs w:val="21"/>
+                <w:lang w:val="en-GB"/>
+              </w:rPr>
+              <w:t>.hasReturn</w:t>
+            </w:r>
+            <w:proofErr w:type="spellEnd"/>
+            <w:r>
+              <w:rPr>
+                <w:rFonts w:ascii="Source Sans Pro" w:eastAsia="Times New Roman" w:hAnsi="Source Sans Pro"/>
+                <w:sz w:val="21"/>
+                <w:szCs w:val="21"/>
+                <w:lang w:val="en-GB"/>
+              </w:rPr>
+              <w:t xml:space="preserve"> = </w:t>
+            </w:r>
+            <w:proofErr w:type="spellStart"/>
+            <w:r>
+              <w:rPr>
+                <w:rFonts w:ascii="Source Sans Pro" w:eastAsia="Times New Roman" w:hAnsi="Source Sans Pro"/>
+                <w:sz w:val="21"/>
+                <w:szCs w:val="21"/>
+                <w:lang w:val="en-GB"/>
+              </w:rPr>
+              <w:t>sentences</w:t>
+            </w:r>
+            <w:r>
+              <w:rPr>
+                <w:rFonts w:ascii="Source Sans Pro" w:eastAsia="Times New Roman" w:hAnsi="Source Sans Pro"/>
+                <w:sz w:val="21"/>
+                <w:szCs w:val="21"/>
+                <w:lang w:val="en-GB"/>
+              </w:rPr>
+              <w:t>.any</w:t>
+            </w:r>
+            <w:proofErr w:type="spellEnd"/>
+            <w:r>
+              <w:rPr>
+                <w:rFonts w:ascii="Source Sans Pro" w:eastAsia="Times New Roman" w:hAnsi="Source Sans Pro"/>
+                <w:sz w:val="21"/>
+                <w:szCs w:val="21"/>
+                <w:lang w:val="en-GB"/>
+              </w:rPr>
+              <w:t xml:space="preserve">(s -&gt; </w:t>
+            </w:r>
+            <w:proofErr w:type="spellStart"/>
             <w:r>
               <w:rPr>
                 <w:rFonts w:ascii="Source Sans Pro" w:eastAsia="Times New Roman" w:hAnsi="Source Sans Pro"/>
@@ -4273,6 +4670,7 @@
               </w:rPr>
               <w:t>s.hasReturn</w:t>
             </w:r>
+            <w:proofErr w:type="spellEnd"/>
             <w:r>
               <w:rPr>
                 <w:rFonts w:ascii="Source Sans Pro" w:eastAsia="Times New Roman" w:hAnsi="Source Sans Pro"/>
@@ -4923,6 +5321,106 @@
                 <w:lang w:val="en-GB"/>
               </w:rPr>
             </w:pPr>
+            <w:r>
+              <w:rPr>
+                <w:rFonts w:ascii="Source Sans Pro" w:eastAsia="Times New Roman" w:hAnsi="Source Sans Pro"/>
+                <w:color w:val="595959"/>
+                <w:sz w:val="21"/>
+                <w:szCs w:val="21"/>
+                <w:lang w:val="en-GB"/>
+              </w:rPr>
+              <w:t>args.size() == definition.params.size()</w:t>
+            </w:r>
+          </w:p>
+          <w:p>
+            <w:pPr>
+              <w:spacing w:line="276" w:lineRule="auto"/>
+              <w:rPr>
+                <w:rFonts w:ascii="Source Sans Pro" w:eastAsia="Times New Roman" w:hAnsi="Source Sans Pro"/>
+                <w:color w:val="595959"/>
+                <w:sz w:val="21"/>
+                <w:szCs w:val="21"/>
+                <w:lang w:val="en-GB"/>
+              </w:rPr>
+            </w:pPr>
+          </w:p>
+          <w:p>
+            <w:pPr>
+              <w:spacing w:line="276" w:lineRule="auto"/>
+              <w:rPr>
+                <w:rFonts w:ascii="Source Sans Pro" w:eastAsia="Times New Roman" w:hAnsi="Source Sans Pro"/>
+                <w:color w:val="595959"/>
+                <w:sz w:val="21"/>
+                <w:szCs w:val="21"/>
+                <w:lang w:val="en-GB"/>
+              </w:rPr>
+            </w:pPr>
+            <w:proofErr w:type="spellStart"/>
+            <w:r>
+              <w:rPr>
+                <w:rFonts w:ascii="Source Sans Pro" w:eastAsia="Times New Roman" w:hAnsi="Source Sans Pro"/>
+                <w:color w:val="595959"/>
+                <w:sz w:val="21"/>
+                <w:szCs w:val="21"/>
+                <w:lang w:val="en-GB"/>
+              </w:rPr>
+              <w:t>checkArgs</w:t>
+            </w:r>
+            <w:proofErr w:type="spellEnd"/>
+            <w:r>
+              <w:rPr>
+                <w:rFonts w:ascii="Source Sans Pro" w:eastAsia="Times New Roman" w:hAnsi="Source Sans Pro"/>
+                <w:color w:val="595959"/>
+                <w:sz w:val="21"/>
+                <w:szCs w:val="21"/>
+                <w:lang w:val="en-GB"/>
+              </w:rPr>
+              <w:t>(</w:t>
+            </w:r>
+            <w:proofErr w:type="spellStart"/>
+            <w:r>
+              <w:rPr>
+                <w:rFonts w:ascii="Source Sans Pro" w:eastAsia="Times New Roman" w:hAnsi="Source Sans Pro"/>
+                <w:color w:val="595959"/>
+                <w:sz w:val="21"/>
+                <w:szCs w:val="21"/>
+                <w:lang w:val="en-GB"/>
+              </w:rPr>
+              <w:t>args</w:t>
+            </w:r>
+            <w:proofErr w:type="spellEnd"/>
+            <w:r>
+              <w:rPr>
+                <w:rFonts w:ascii="Source Sans Pro" w:eastAsia="Times New Roman" w:hAnsi="Source Sans Pro"/>
+                <w:color w:val="595959"/>
+                <w:sz w:val="21"/>
+                <w:szCs w:val="21"/>
+                <w:lang w:val="en-GB"/>
+              </w:rPr>
+              <w:t xml:space="preserve">, </w:t>
+            </w:r>
+            <w:proofErr w:type="spellStart"/>
+            <w:r>
+              <w:rPr>
+                <w:rFonts w:ascii="Source Sans Pro" w:eastAsia="Times New Roman" w:hAnsi="Source Sans Pro"/>
+                <w:color w:val="595959"/>
+                <w:sz w:val="21"/>
+                <w:szCs w:val="21"/>
+                <w:lang w:val="en-GB"/>
+              </w:rPr>
+              <w:t>definition.params</w:t>
+            </w:r>
+            <w:proofErr w:type="spellEnd"/>
+            <w:r>
+              <w:rPr>
+                <w:rFonts w:ascii="Source Sans Pro" w:eastAsia="Times New Roman" w:hAnsi="Source Sans Pro"/>
+                <w:color w:val="595959"/>
+                <w:sz w:val="21"/>
+                <w:szCs w:val="21"/>
+                <w:lang w:val="en-GB"/>
+              </w:rPr>
+              <w:t>)</w:t>
+            </w:r>
           </w:p>
         </w:tc>
         <w:tc>
@@ -4951,6 +5449,26 @@
                 <w:lang w:val="en-GB"/>
               </w:rPr>
             </w:pPr>
+            <w:proofErr w:type="spellStart"/>
+            <w:r>
+              <w:rPr>
+                <w:rFonts w:ascii="Source Sans Pro" w:eastAsia="Times New Roman" w:hAnsi="Source Sans Pro"/>
+                <w:sz w:val="21"/>
+                <w:szCs w:val="21"/>
+                <w:lang w:val="en-GB"/>
+              </w:rPr>
+              <w:t>functionCallSent.hasReturn</w:t>
+            </w:r>
+            <w:proofErr w:type="spellEnd"/>
+            <w:r>
+              <w:rPr>
+                <w:rFonts w:ascii="Source Sans Pro" w:eastAsia="Times New Roman" w:hAnsi="Source Sans Pro"/>
+                <w:sz w:val="21"/>
+                <w:szCs w:val="21"/>
+                <w:lang w:val="en-GB"/>
+              </w:rPr>
+              <w:t xml:space="preserve"> = FALSE</w:t>
+            </w:r>
           </w:p>
         </w:tc>
       </w:tr>
@@ -5109,6 +5627,7 @@
                 <w:lang w:val="en-GB"/>
               </w:rPr>
             </w:pPr>
+            <w:proofErr w:type="spellStart"/>
             <w:r>
               <w:rPr>
                 <w:rFonts w:ascii="Source Sans Pro" w:eastAsia="Times New Roman" w:hAnsi="Source Sans Pro"/>
@@ -5127,41 +5646,64 @@
                 <w:szCs w:val="21"/>
                 <w:lang w:val="en-GB"/>
               </w:rPr>
-              <w:t>.lvalue == TRUE</w:t>
-            </w:r>
-          </w:p>
-          <w:p>
-            <w:pPr>
-              <w:spacing w:line="276" w:lineRule="auto"/>
-              <w:rPr>
-                <w:rFonts w:ascii="Source Sans Pro" w:eastAsia="Times New Roman" w:hAnsi="Source Sans Pro"/>
-                <w:color w:val="595959"/>
-                <w:sz w:val="21"/>
-                <w:szCs w:val="21"/>
-                <w:lang w:val="en-GB"/>
-              </w:rPr>
-            </w:pPr>
-          </w:p>
-          <w:p>
-            <w:pPr>
-              <w:spacing w:line="276" w:lineRule="auto"/>
-              <w:rPr>
-                <w:rFonts w:ascii="Source Sans Pro" w:eastAsia="Times New Roman" w:hAnsi="Source Sans Pro"/>
-                <w:color w:val="595959"/>
-                <w:sz w:val="21"/>
-                <w:szCs w:val="21"/>
-                <w:lang w:val="en-GB"/>
-              </w:rPr>
-            </w:pPr>
-            <w:r>
-              <w:rPr>
-                <w:rFonts w:ascii="Source Sans Pro" w:eastAsia="Times New Roman" w:hAnsi="Source Sans Pro"/>
-                <w:color w:val="595959"/>
-                <w:sz w:val="21"/>
-                <w:szCs w:val="21"/>
-                <w:lang w:val="en-GB"/>
-              </w:rPr>
-              <w:t>isSimpleType(</w:t>
+              <w:t>.lvalue</w:t>
+            </w:r>
+            <w:proofErr w:type="spellEnd"/>
+            <w:r>
+              <w:rPr>
+                <w:rFonts w:ascii="Source Sans Pro" w:eastAsia="Times New Roman" w:hAnsi="Source Sans Pro"/>
+                <w:color w:val="595959"/>
+                <w:sz w:val="21"/>
+                <w:szCs w:val="21"/>
+                <w:lang w:val="en-GB"/>
+              </w:rPr>
+              <w:t xml:space="preserve"> == TRUE</w:t>
+            </w:r>
+          </w:p>
+          <w:p>
+            <w:pPr>
+              <w:spacing w:line="276" w:lineRule="auto"/>
+              <w:rPr>
+                <w:rFonts w:ascii="Source Sans Pro" w:eastAsia="Times New Roman" w:hAnsi="Source Sans Pro"/>
+                <w:color w:val="595959"/>
+                <w:sz w:val="21"/>
+                <w:szCs w:val="21"/>
+                <w:lang w:val="en-GB"/>
+              </w:rPr>
+            </w:pPr>
+          </w:p>
+          <w:p>
+            <w:pPr>
+              <w:spacing w:line="276" w:lineRule="auto"/>
+              <w:rPr>
+                <w:rFonts w:ascii="Source Sans Pro" w:eastAsia="Times New Roman" w:hAnsi="Source Sans Pro"/>
+                <w:color w:val="595959"/>
+                <w:sz w:val="21"/>
+                <w:szCs w:val="21"/>
+                <w:lang w:val="en-GB"/>
+              </w:rPr>
+            </w:pPr>
+            <w:proofErr w:type="spellStart"/>
+            <w:r>
+              <w:rPr>
+                <w:rFonts w:ascii="Source Sans Pro" w:eastAsia="Times New Roman" w:hAnsi="Source Sans Pro"/>
+                <w:color w:val="595959"/>
+                <w:sz w:val="21"/>
+                <w:szCs w:val="21"/>
+                <w:lang w:val="en-GB"/>
+              </w:rPr>
+              <w:t>isPrimitive</w:t>
+            </w:r>
+            <w:proofErr w:type="spellEnd"/>
+            <w:r>
+              <w:rPr>
+                <w:rFonts w:ascii="Source Sans Pro" w:eastAsia="Times New Roman" w:hAnsi="Source Sans Pro"/>
+                <w:color w:val="595959"/>
+                <w:sz w:val="21"/>
+                <w:szCs w:val="21"/>
+                <w:lang w:val="en-GB"/>
+              </w:rPr>
+              <w:t>(</w:t>
             </w:r>
             <w:r>
               <w:rPr>
@@ -5285,6 +5827,26 @@
                 <w:lang w:val="en-GB"/>
               </w:rPr>
             </w:pPr>
+            <w:proofErr w:type="spellStart"/>
+            <w:r>
+              <w:rPr>
+                <w:rFonts w:ascii="Source Sans Pro" w:eastAsia="Times New Roman" w:hAnsi="Source Sans Pro"/>
+                <w:sz w:val="21"/>
+                <w:szCs w:val="21"/>
+                <w:lang w:val="en-GB"/>
+              </w:rPr>
+              <w:t>assignment.hasReturn</w:t>
+            </w:r>
+            <w:proofErr w:type="spellEnd"/>
+            <w:r>
+              <w:rPr>
+                <w:rFonts w:ascii="Source Sans Pro" w:eastAsia="Times New Roman" w:hAnsi="Source Sans Pro"/>
+                <w:sz w:val="21"/>
+                <w:szCs w:val="21"/>
+                <w:lang w:val="en-GB"/>
+              </w:rPr>
+              <w:t xml:space="preserve"> = FALSE</w:t>
+            </w:r>
           </w:p>
         </w:tc>
       </w:tr>
@@ -5481,15 +6043,27 @@
                 <w:lang w:val="en-GB"/>
               </w:rPr>
             </w:pPr>
-            <w:r>
-              <w:rPr>
-                <w:rFonts w:ascii="Source Sans Pro" w:eastAsia="Times New Roman" w:hAnsi="Source Sans Pro"/>
-                <w:color w:val="595959"/>
-                <w:sz w:val="21"/>
-                <w:szCs w:val="21"/>
-                <w:lang w:val="en-GB"/>
-              </w:rPr>
-              <w:t>until.type == INTEGER</w:t>
+            <w:proofErr w:type="spellStart"/>
+            <w:r>
+              <w:rPr>
+                <w:rFonts w:ascii="Source Sans Pro" w:eastAsia="Times New Roman" w:hAnsi="Source Sans Pro"/>
+                <w:color w:val="595959"/>
+                <w:sz w:val="21"/>
+                <w:szCs w:val="21"/>
+                <w:lang w:val="en-GB"/>
+              </w:rPr>
+              <w:t>until.type</w:t>
+            </w:r>
+            <w:proofErr w:type="spellEnd"/>
+            <w:r>
+              <w:rPr>
+                <w:rFonts w:ascii="Source Sans Pro" w:eastAsia="Times New Roman" w:hAnsi="Source Sans Pro"/>
+                <w:color w:val="595959"/>
+                <w:sz w:val="21"/>
+                <w:szCs w:val="21"/>
+                <w:lang w:val="en-GB"/>
+              </w:rPr>
+              <w:t xml:space="preserve"> == INTEGER</w:t>
             </w:r>
           </w:p>
         </w:tc>
@@ -5519,6 +6093,230 @@
                 <w:lang w:val="en-GB"/>
               </w:rPr>
             </w:pPr>
+            <w:proofErr w:type="spellStart"/>
+            <w:r>
+              <w:rPr>
+                <w:rFonts w:ascii="Source Sans Pro" w:eastAsia="Times New Roman" w:hAnsi="Source Sans Pro"/>
+                <w:sz w:val="21"/>
+                <w:szCs w:val="21"/>
+                <w:lang w:val="en-GB"/>
+              </w:rPr>
+              <w:t>from.forEach</w:t>
+            </w:r>
+            <w:proofErr w:type="spellEnd"/>
+            <w:r>
+              <w:rPr>
+                <w:rFonts w:ascii="Source Sans Pro" w:eastAsia="Times New Roman" w:hAnsi="Source Sans Pro"/>
+                <w:sz w:val="21"/>
+                <w:szCs w:val="21"/>
+                <w:lang w:val="en-GB"/>
+              </w:rPr>
+              <w:t xml:space="preserve">(a -&gt; </w:t>
+            </w:r>
+            <w:proofErr w:type="spellStart"/>
+            <w:r>
+              <w:rPr>
+                <w:rFonts w:ascii="Source Sans Pro" w:eastAsia="Times New Roman" w:hAnsi="Source Sans Pro"/>
+                <w:sz w:val="21"/>
+                <w:szCs w:val="21"/>
+                <w:lang w:val="en-GB"/>
+              </w:rPr>
+              <w:t>a.owner</w:t>
+            </w:r>
+            <w:proofErr w:type="spellEnd"/>
+            <w:r>
+              <w:rPr>
+                <w:rFonts w:ascii="Source Sans Pro" w:eastAsia="Times New Roman" w:hAnsi="Source Sans Pro"/>
+                <w:sz w:val="21"/>
+                <w:szCs w:val="21"/>
+                <w:lang w:val="en-GB"/>
+              </w:rPr>
+              <w:t xml:space="preserve"> = </w:t>
+            </w:r>
+            <w:proofErr w:type="spellStart"/>
+            <w:r>
+              <w:rPr>
+                <w:rFonts w:ascii="Source Sans Pro" w:eastAsia="Times New Roman" w:hAnsi="Source Sans Pro"/>
+                <w:sz w:val="21"/>
+                <w:szCs w:val="21"/>
+                <w:lang w:val="en-GB"/>
+              </w:rPr>
+              <w:t>loop.owner</w:t>
+            </w:r>
+            <w:proofErr w:type="spellEnd"/>
+            <w:r>
+              <w:rPr>
+                <w:rFonts w:ascii="Source Sans Pro" w:eastAsia="Times New Roman" w:hAnsi="Source Sans Pro"/>
+                <w:sz w:val="21"/>
+                <w:szCs w:val="21"/>
+                <w:lang w:val="en-GB"/>
+              </w:rPr>
+              <w:t>)</w:t>
+            </w:r>
+          </w:p>
+          <w:p>
+            <w:pPr>
+              <w:spacing w:line="276" w:lineRule="auto"/>
+              <w:rPr>
+                <w:rFonts w:ascii="Source Sans Pro" w:eastAsia="Times New Roman" w:hAnsi="Source Sans Pro"/>
+                <w:sz w:val="21"/>
+                <w:szCs w:val="21"/>
+                <w:lang w:val="en-GB"/>
+              </w:rPr>
+            </w:pPr>
+          </w:p>
+          <w:p>
+            <w:pPr>
+              <w:spacing w:line="276" w:lineRule="auto"/>
+              <w:rPr>
+                <w:rFonts w:ascii="Source Sans Pro" w:eastAsia="Times New Roman" w:hAnsi="Source Sans Pro"/>
+                <w:sz w:val="21"/>
+                <w:szCs w:val="21"/>
+                <w:lang w:val="en-GB"/>
+              </w:rPr>
+            </w:pPr>
+            <w:proofErr w:type="spellStart"/>
+            <w:r>
+              <w:rPr>
+                <w:rFonts w:ascii="Source Sans Pro" w:eastAsia="Times New Roman" w:hAnsi="Source Sans Pro"/>
+                <w:sz w:val="21"/>
+                <w:szCs w:val="21"/>
+                <w:lang w:val="en-GB"/>
+              </w:rPr>
+              <w:t>body.forEach</w:t>
+            </w:r>
+            <w:proofErr w:type="spellEnd"/>
+            <w:r>
+              <w:rPr>
+                <w:rFonts w:ascii="Source Sans Pro" w:eastAsia="Times New Roman" w:hAnsi="Source Sans Pro"/>
+                <w:sz w:val="21"/>
+                <w:szCs w:val="21"/>
+                <w:lang w:val="en-GB"/>
+              </w:rPr>
+              <w:t xml:space="preserve">(s -&gt; </w:t>
+            </w:r>
+            <w:proofErr w:type="spellStart"/>
+            <w:r>
+              <w:rPr>
+                <w:rFonts w:ascii="Source Sans Pro" w:eastAsia="Times New Roman" w:hAnsi="Source Sans Pro"/>
+                <w:sz w:val="21"/>
+                <w:szCs w:val="21"/>
+                <w:lang w:val="en-GB"/>
+              </w:rPr>
+              <w:t>s.owner</w:t>
+            </w:r>
+            <w:proofErr w:type="spellEnd"/>
+            <w:r>
+              <w:rPr>
+                <w:rFonts w:ascii="Source Sans Pro" w:eastAsia="Times New Roman" w:hAnsi="Source Sans Pro"/>
+                <w:sz w:val="21"/>
+                <w:szCs w:val="21"/>
+                <w:lang w:val="en-GB"/>
+              </w:rPr>
+              <w:t xml:space="preserve"> = </w:t>
+            </w:r>
+            <w:proofErr w:type="spellStart"/>
+            <w:r>
+              <w:rPr>
+                <w:rFonts w:ascii="Source Sans Pro" w:eastAsia="Times New Roman" w:hAnsi="Source Sans Pro"/>
+                <w:sz w:val="21"/>
+                <w:szCs w:val="21"/>
+                <w:lang w:val="en-GB"/>
+              </w:rPr>
+              <w:t>loop.owner</w:t>
+            </w:r>
+            <w:proofErr w:type="spellEnd"/>
+            <w:r>
+              <w:rPr>
+                <w:rFonts w:ascii="Source Sans Pro" w:eastAsia="Times New Roman" w:hAnsi="Source Sans Pro"/>
+                <w:sz w:val="21"/>
+                <w:szCs w:val="21"/>
+                <w:lang w:val="en-GB"/>
+              </w:rPr>
+              <w:t>)</w:t>
+            </w:r>
+          </w:p>
+          <w:p>
+            <w:pPr>
+              <w:spacing w:line="276" w:lineRule="auto"/>
+              <w:rPr>
+                <w:rFonts w:ascii="Source Sans Pro" w:eastAsia="Times New Roman" w:hAnsi="Source Sans Pro"/>
+                <w:sz w:val="21"/>
+                <w:szCs w:val="21"/>
+                <w:lang w:val="en-GB"/>
+              </w:rPr>
+            </w:pPr>
+          </w:p>
+          <w:p>
+            <w:pPr>
+              <w:spacing w:line="276" w:lineRule="auto"/>
+              <w:rPr>
+                <w:rFonts w:ascii="Source Sans Pro" w:eastAsia="Times New Roman" w:hAnsi="Source Sans Pro"/>
+                <w:sz w:val="21"/>
+                <w:szCs w:val="21"/>
+                <w:lang w:val="en-GB"/>
+              </w:rPr>
+            </w:pPr>
+            <w:proofErr w:type="spellStart"/>
+            <w:r>
+              <w:rPr>
+                <w:rFonts w:ascii="Source Sans Pro" w:eastAsia="Times New Roman" w:hAnsi="Source Sans Pro"/>
+                <w:sz w:val="21"/>
+                <w:szCs w:val="21"/>
+                <w:lang w:val="en-GB"/>
+              </w:rPr>
+              <w:t>body.forEach</w:t>
+            </w:r>
+            <w:proofErr w:type="spellEnd"/>
+            <w:r>
+              <w:rPr>
+                <w:rFonts w:ascii="Source Sans Pro" w:eastAsia="Times New Roman" w:hAnsi="Source Sans Pro"/>
+                <w:sz w:val="21"/>
+                <w:szCs w:val="21"/>
+                <w:lang w:val="en-GB"/>
+              </w:rPr>
+              <w:t>( s-&gt; if (</w:t>
+            </w:r>
+            <w:proofErr w:type="spellStart"/>
+            <w:r>
+              <w:rPr>
+                <w:rFonts w:ascii="Source Sans Pro" w:eastAsia="Times New Roman" w:hAnsi="Source Sans Pro"/>
+                <w:sz w:val="21"/>
+                <w:szCs w:val="21"/>
+                <w:lang w:val="en-GB"/>
+              </w:rPr>
+              <w:t>s.hasReturn</w:t>
+            </w:r>
+            <w:proofErr w:type="spellEnd"/>
+            <w:r>
+              <w:rPr>
+                <w:rFonts w:ascii="Source Sans Pro" w:eastAsia="Times New Roman" w:hAnsi="Source Sans Pro"/>
+                <w:sz w:val="21"/>
+                <w:szCs w:val="21"/>
+                <w:lang w:val="en-GB"/>
+              </w:rPr>
+              <w:t xml:space="preserve">) </w:t>
+            </w:r>
+            <w:proofErr w:type="spellStart"/>
+            <w:r>
+              <w:rPr>
+                <w:rFonts w:ascii="Source Sans Pro" w:eastAsia="Times New Roman" w:hAnsi="Source Sans Pro"/>
+                <w:sz w:val="21"/>
+                <w:szCs w:val="21"/>
+                <w:lang w:val="en-GB"/>
+              </w:rPr>
+              <w:t>loop.hasReturn</w:t>
+            </w:r>
+            <w:proofErr w:type="spellEnd"/>
+            <w:r>
+              <w:rPr>
+                <w:rFonts w:ascii="Source Sans Pro" w:eastAsia="Times New Roman" w:hAnsi="Source Sans Pro"/>
+                <w:sz w:val="21"/>
+                <w:szCs w:val="21"/>
+                <w:lang w:val="en-GB"/>
+              </w:rPr>
+              <w:t xml:space="preserve"> = TRUE)</w:t>
+            </w:r>
           </w:p>
         </w:tc>
       </w:tr>
@@ -5723,7 +6521,39 @@
                 <w:szCs w:val="21"/>
                 <w:lang w:val="en-GB"/>
               </w:rPr>
-              <w:t>condition.type == INTEGER</w:t>
+              <w:t>condition.t</w:t>
+            </w:r>
+            <w:r>
+              <w:rPr>
+                <w:rFonts w:ascii="Source Sans Pro" w:eastAsia="Times New Roman" w:hAnsi="Source Sans Pro"/>
+                <w:color w:val="595959"/>
+                <w:sz w:val="21"/>
+                <w:szCs w:val="21"/>
+                <w:lang w:val="en-GB"/>
+              </w:rPr>
+              <w:t>-</w:t>
+            </w:r>
+            <w:proofErr w:type="spellStart"/>
+            <w:r>
+              <w:rPr>
+                <w:rFonts w:ascii="Source Sans Pro" w:eastAsia="Times New Roman" w:hAnsi="Source Sans Pro"/>
+                <w:color w:val="595959"/>
+                <w:sz w:val="21"/>
+                <w:szCs w:val="21"/>
+                <w:lang w:val="en-GB"/>
+              </w:rPr>
+              <w:t>ype</w:t>
+            </w:r>
+            <w:proofErr w:type="spellEnd"/>
+            <w:r>
+              <w:rPr>
+                <w:rFonts w:ascii="Source Sans Pro" w:eastAsia="Times New Roman" w:hAnsi="Source Sans Pro"/>
+                <w:color w:val="595959"/>
+                <w:sz w:val="21"/>
+                <w:szCs w:val="21"/>
+                <w:lang w:val="en-GB"/>
+              </w:rPr>
+              <w:t xml:space="preserve"> == INTEGER</w:t>
             </w:r>
           </w:p>
         </w:tc>
@@ -5753,6 +6583,357 @@
                 <w:lang w:val="en-GB"/>
               </w:rPr>
             </w:pPr>
+            <w:proofErr w:type="spellStart"/>
+            <w:r>
+              <w:rPr>
+                <w:rFonts w:ascii="Source Sans Pro" w:eastAsia="Times New Roman" w:hAnsi="Source Sans Pro"/>
+                <w:sz w:val="21"/>
+                <w:szCs w:val="21"/>
+                <w:lang w:val="en-GB"/>
+              </w:rPr>
+              <w:t>trueBlock</w:t>
+            </w:r>
+            <w:r>
+              <w:rPr>
+                <w:rFonts w:ascii="Source Sans Pro" w:eastAsia="Times New Roman" w:hAnsi="Source Sans Pro"/>
+                <w:sz w:val="21"/>
+                <w:szCs w:val="21"/>
+                <w:lang w:val="en-GB"/>
+              </w:rPr>
+              <w:t>.forEach</w:t>
+            </w:r>
+            <w:proofErr w:type="spellEnd"/>
+            <w:r>
+              <w:rPr>
+                <w:rFonts w:ascii="Source Sans Pro" w:eastAsia="Times New Roman" w:hAnsi="Source Sans Pro"/>
+                <w:sz w:val="21"/>
+                <w:szCs w:val="21"/>
+                <w:lang w:val="en-GB"/>
+              </w:rPr>
+              <w:t xml:space="preserve">(s -&gt; </w:t>
+            </w:r>
+            <w:proofErr w:type="spellStart"/>
+            <w:r>
+              <w:rPr>
+                <w:rFonts w:ascii="Source Sans Pro" w:eastAsia="Times New Roman" w:hAnsi="Source Sans Pro"/>
+                <w:sz w:val="21"/>
+                <w:szCs w:val="21"/>
+                <w:lang w:val="en-GB"/>
+              </w:rPr>
+              <w:t>s.owner</w:t>
+            </w:r>
+            <w:proofErr w:type="spellEnd"/>
+            <w:r>
+              <w:rPr>
+                <w:rFonts w:ascii="Source Sans Pro" w:eastAsia="Times New Roman" w:hAnsi="Source Sans Pro"/>
+                <w:sz w:val="21"/>
+                <w:szCs w:val="21"/>
+                <w:lang w:val="en-GB"/>
+              </w:rPr>
+              <w:t xml:space="preserve"> = </w:t>
+            </w:r>
+            <w:proofErr w:type="spellStart"/>
+            <w:r>
+              <w:rPr>
+                <w:rFonts w:ascii="Source Sans Pro" w:eastAsia="Times New Roman" w:hAnsi="Source Sans Pro"/>
+                <w:sz w:val="21"/>
+                <w:szCs w:val="21"/>
+                <w:lang w:val="en-GB"/>
+              </w:rPr>
+              <w:t>ifElse</w:t>
+            </w:r>
+            <w:r>
+              <w:rPr>
+                <w:rFonts w:ascii="Source Sans Pro" w:eastAsia="Times New Roman" w:hAnsi="Source Sans Pro"/>
+                <w:sz w:val="21"/>
+                <w:szCs w:val="21"/>
+                <w:lang w:val="en-GB"/>
+              </w:rPr>
+              <w:t>.owner</w:t>
+            </w:r>
+            <w:proofErr w:type="spellEnd"/>
+            <w:r>
+              <w:rPr>
+                <w:rFonts w:ascii="Source Sans Pro" w:eastAsia="Times New Roman" w:hAnsi="Source Sans Pro"/>
+                <w:sz w:val="21"/>
+                <w:szCs w:val="21"/>
+                <w:lang w:val="en-GB"/>
+              </w:rPr>
+              <w:t>)</w:t>
+            </w:r>
+          </w:p>
+          <w:p>
+            <w:pPr>
+              <w:spacing w:line="276" w:lineRule="auto"/>
+              <w:rPr>
+                <w:rFonts w:ascii="Source Sans Pro" w:eastAsia="Times New Roman" w:hAnsi="Source Sans Pro"/>
+                <w:sz w:val="21"/>
+                <w:szCs w:val="21"/>
+                <w:lang w:val="en-GB"/>
+              </w:rPr>
+            </w:pPr>
+          </w:p>
+          <w:p>
+            <w:pPr>
+              <w:spacing w:line="276" w:lineRule="auto"/>
+              <w:rPr>
+                <w:rFonts w:ascii="Source Sans Pro" w:eastAsia="Times New Roman" w:hAnsi="Source Sans Pro"/>
+                <w:sz w:val="21"/>
+                <w:szCs w:val="21"/>
+                <w:lang w:val="en-GB"/>
+              </w:rPr>
+            </w:pPr>
+            <w:proofErr w:type="spellStart"/>
+            <w:r>
+              <w:rPr>
+                <w:rFonts w:ascii="Source Sans Pro" w:eastAsia="Times New Roman" w:hAnsi="Source Sans Pro"/>
+                <w:sz w:val="21"/>
+                <w:szCs w:val="21"/>
+                <w:lang w:val="en-GB"/>
+              </w:rPr>
+              <w:t>falseBlock</w:t>
+            </w:r>
+            <w:r>
+              <w:rPr>
+                <w:rFonts w:ascii="Source Sans Pro" w:eastAsia="Times New Roman" w:hAnsi="Source Sans Pro"/>
+                <w:sz w:val="21"/>
+                <w:szCs w:val="21"/>
+                <w:lang w:val="en-GB"/>
+              </w:rPr>
+              <w:t>.forEach</w:t>
+            </w:r>
+            <w:proofErr w:type="spellEnd"/>
+            <w:r>
+              <w:rPr>
+                <w:rFonts w:ascii="Source Sans Pro" w:eastAsia="Times New Roman" w:hAnsi="Source Sans Pro"/>
+                <w:sz w:val="21"/>
+                <w:szCs w:val="21"/>
+                <w:lang w:val="en-GB"/>
+              </w:rPr>
+              <w:t xml:space="preserve">(s -&gt; </w:t>
+            </w:r>
+            <w:proofErr w:type="spellStart"/>
+            <w:r>
+              <w:rPr>
+                <w:rFonts w:ascii="Source Sans Pro" w:eastAsia="Times New Roman" w:hAnsi="Source Sans Pro"/>
+                <w:sz w:val="21"/>
+                <w:szCs w:val="21"/>
+                <w:lang w:val="en-GB"/>
+              </w:rPr>
+              <w:t>s.owner</w:t>
+            </w:r>
+            <w:proofErr w:type="spellEnd"/>
+            <w:r>
+              <w:rPr>
+                <w:rFonts w:ascii="Source Sans Pro" w:eastAsia="Times New Roman" w:hAnsi="Source Sans Pro"/>
+                <w:sz w:val="21"/>
+                <w:szCs w:val="21"/>
+                <w:lang w:val="en-GB"/>
+              </w:rPr>
+              <w:t xml:space="preserve"> = </w:t>
+            </w:r>
+            <w:proofErr w:type="spellStart"/>
+            <w:r>
+              <w:rPr>
+                <w:rFonts w:ascii="Source Sans Pro" w:eastAsia="Times New Roman" w:hAnsi="Source Sans Pro"/>
+                <w:sz w:val="21"/>
+                <w:szCs w:val="21"/>
+                <w:lang w:val="en-GB"/>
+              </w:rPr>
+              <w:t>ifElse</w:t>
+            </w:r>
+            <w:r>
+              <w:rPr>
+                <w:rFonts w:ascii="Source Sans Pro" w:eastAsia="Times New Roman" w:hAnsi="Source Sans Pro"/>
+                <w:sz w:val="21"/>
+                <w:szCs w:val="21"/>
+                <w:lang w:val="en-GB"/>
+              </w:rPr>
+              <w:t>.owner</w:t>
+            </w:r>
+            <w:proofErr w:type="spellEnd"/>
+            <w:r>
+              <w:rPr>
+                <w:rFonts w:ascii="Source Sans Pro" w:eastAsia="Times New Roman" w:hAnsi="Source Sans Pro"/>
+                <w:sz w:val="21"/>
+                <w:szCs w:val="21"/>
+                <w:lang w:val="en-GB"/>
+              </w:rPr>
+              <w:t>)</w:t>
+            </w:r>
+          </w:p>
+          <w:p>
+            <w:pPr>
+              <w:spacing w:line="276" w:lineRule="auto"/>
+              <w:rPr>
+                <w:rFonts w:ascii="Source Sans Pro" w:eastAsia="Times New Roman" w:hAnsi="Source Sans Pro"/>
+                <w:sz w:val="21"/>
+                <w:szCs w:val="21"/>
+                <w:lang w:val="en-GB"/>
+              </w:rPr>
+            </w:pPr>
+          </w:p>
+          <w:p>
+            <w:pPr>
+              <w:spacing w:line="276" w:lineRule="auto"/>
+              <w:rPr>
+                <w:rFonts w:ascii="Source Sans Pro" w:eastAsia="Times New Roman" w:hAnsi="Source Sans Pro"/>
+                <w:sz w:val="21"/>
+                <w:szCs w:val="21"/>
+                <w:lang w:val="en-GB"/>
+              </w:rPr>
+            </w:pPr>
+            <w:proofErr w:type="spellStart"/>
+            <w:r>
+              <w:rPr>
+                <w:rFonts w:ascii="Source Sans Pro" w:eastAsia="Times New Roman" w:hAnsi="Source Sans Pro"/>
+                <w:sz w:val="21"/>
+                <w:szCs w:val="21"/>
+                <w:lang w:val="en-GB"/>
+              </w:rPr>
+              <w:t>ifElse.hasReturn</w:t>
+            </w:r>
+            <w:proofErr w:type="spellEnd"/>
+            <w:r>
+              <w:rPr>
+                <w:rFonts w:ascii="Source Sans Pro" w:eastAsia="Times New Roman" w:hAnsi="Source Sans Pro"/>
+                <w:sz w:val="21"/>
+                <w:szCs w:val="21"/>
+                <w:lang w:val="en-GB"/>
+              </w:rPr>
+              <w:t xml:space="preserve"> = </w:t>
+            </w:r>
+            <w:proofErr w:type="spellStart"/>
+            <w:r>
+              <w:rPr>
+                <w:rFonts w:ascii="Source Sans Pro" w:eastAsia="Times New Roman" w:hAnsi="Source Sans Pro"/>
+                <w:sz w:val="21"/>
+                <w:szCs w:val="21"/>
+                <w:lang w:val="en-GB"/>
+              </w:rPr>
+              <w:t>trueBlock</w:t>
+            </w:r>
+            <w:r>
+              <w:rPr>
+                <w:rFonts w:ascii="Source Sans Pro" w:eastAsia="Times New Roman" w:hAnsi="Source Sans Pro"/>
+                <w:sz w:val="21"/>
+                <w:szCs w:val="21"/>
+                <w:lang w:val="en-GB"/>
+              </w:rPr>
+              <w:t>.any</w:t>
+            </w:r>
+            <w:proofErr w:type="spellEnd"/>
+            <w:r>
+              <w:rPr>
+                <w:rFonts w:ascii="Source Sans Pro" w:eastAsia="Times New Roman" w:hAnsi="Source Sans Pro"/>
+                <w:sz w:val="21"/>
+                <w:szCs w:val="21"/>
+                <w:lang w:val="en-GB"/>
+              </w:rPr>
+              <w:t xml:space="preserve">(s -&gt; </w:t>
+            </w:r>
+            <w:proofErr w:type="spellStart"/>
+            <w:r>
+              <w:rPr>
+                <w:rFonts w:ascii="Source Sans Pro" w:eastAsia="Times New Roman" w:hAnsi="Source Sans Pro"/>
+                <w:sz w:val="21"/>
+                <w:szCs w:val="21"/>
+                <w:lang w:val="en-GB"/>
+              </w:rPr>
+              <w:t>s.hasReturn</w:t>
+            </w:r>
+            <w:proofErr w:type="spellEnd"/>
+            <w:r>
+              <w:rPr>
+                <w:rFonts w:ascii="Source Sans Pro" w:eastAsia="Times New Roman" w:hAnsi="Source Sans Pro"/>
+                <w:sz w:val="21"/>
+                <w:szCs w:val="21"/>
+                <w:lang w:val="en-GB"/>
+              </w:rPr>
+              <w:t>)</w:t>
+            </w:r>
+          </w:p>
+          <w:p>
+            <w:pPr>
+              <w:spacing w:line="276" w:lineRule="auto"/>
+              <w:rPr>
+                <w:rFonts w:ascii="Source Sans Pro" w:eastAsia="Times New Roman" w:hAnsi="Source Sans Pro"/>
+                <w:sz w:val="21"/>
+                <w:szCs w:val="21"/>
+                <w:lang w:val="en-GB"/>
+              </w:rPr>
+            </w:pPr>
+          </w:p>
+          <w:p>
+            <w:pPr>
+              <w:spacing w:line="276" w:lineRule="auto"/>
+              <w:rPr>
+                <w:rFonts w:ascii="Source Sans Pro" w:eastAsia="Times New Roman" w:hAnsi="Source Sans Pro"/>
+                <w:sz w:val="21"/>
+                <w:szCs w:val="21"/>
+                <w:lang w:val="en-GB"/>
+              </w:rPr>
+            </w:pPr>
+            <w:proofErr w:type="spellStart"/>
+            <w:r>
+              <w:rPr>
+                <w:rFonts w:ascii="Source Sans Pro" w:eastAsia="Times New Roman" w:hAnsi="Source Sans Pro"/>
+                <w:sz w:val="21"/>
+                <w:szCs w:val="21"/>
+                <w:lang w:val="en-GB"/>
+              </w:rPr>
+              <w:t>ifElse.hasReturn</w:t>
+            </w:r>
+            <w:proofErr w:type="spellEnd"/>
+            <w:r>
+              <w:rPr>
+                <w:rFonts w:ascii="Source Sans Pro" w:eastAsia="Times New Roman" w:hAnsi="Source Sans Pro"/>
+                <w:sz w:val="21"/>
+                <w:szCs w:val="21"/>
+                <w:lang w:val="en-GB"/>
+              </w:rPr>
+              <w:t xml:space="preserve"> = </w:t>
+            </w:r>
+            <w:proofErr w:type="spellStart"/>
+            <w:r>
+              <w:rPr>
+                <w:rFonts w:ascii="Source Sans Pro" w:eastAsia="Times New Roman" w:hAnsi="Source Sans Pro"/>
+                <w:sz w:val="21"/>
+                <w:szCs w:val="21"/>
+                <w:lang w:val="en-GB"/>
+              </w:rPr>
+              <w:t>falseBlock.any</w:t>
+            </w:r>
+            <w:proofErr w:type="spellEnd"/>
+            <w:r>
+              <w:rPr>
+                <w:rFonts w:ascii="Source Sans Pro" w:eastAsia="Times New Roman" w:hAnsi="Source Sans Pro"/>
+                <w:sz w:val="21"/>
+                <w:szCs w:val="21"/>
+                <w:lang w:val="en-GB"/>
+              </w:rPr>
+              <w:t xml:space="preserve">(s -&gt; </w:t>
+            </w:r>
+            <w:proofErr w:type="spellStart"/>
+            <w:r>
+              <w:rPr>
+                <w:rFonts w:ascii="Source Sans Pro" w:eastAsia="Times New Roman" w:hAnsi="Source Sans Pro"/>
+                <w:sz w:val="21"/>
+                <w:szCs w:val="21"/>
+                <w:lang w:val="en-GB"/>
+              </w:rPr>
+              <w:t>s.hasReturn</w:t>
+            </w:r>
+            <w:proofErr w:type="spellEnd"/>
+            <w:r>
+              <w:rPr>
+                <w:rFonts w:ascii="Source Sans Pro" w:eastAsia="Times New Roman" w:hAnsi="Source Sans Pro"/>
+                <w:sz w:val="21"/>
+                <w:szCs w:val="21"/>
+                <w:lang w:val="en-GB"/>
+              </w:rPr>
+              <w:t>)</w:t>
+            </w:r>
           </w:p>
         </w:tc>
       </w:tr>
@@ -5792,6 +6973,7 @@
                 <w:sz w:val="21"/>
                 <w:szCs w:val="21"/>
               </w:rPr>
+              <w:lastRenderedPageBreak/>
               <w:t>read</w:t>
             </w:r>
             <w:r>
@@ -5866,49 +7048,159 @@
                 <w:lang w:val="en-GB"/>
               </w:rPr>
             </w:pPr>
-            <w:r>
-              <w:rPr>
-                <w:rFonts w:ascii="Source Sans Pro" w:eastAsia="Times New Roman" w:hAnsi="Source Sans Pro"/>
-                <w:color w:val="595959"/>
-                <w:sz w:val="21"/>
-                <w:szCs w:val="21"/>
-                <w:lang w:val="en-GB"/>
-              </w:rPr>
-              <w:t>input.lValue == TRUE</w:t>
-            </w:r>
-          </w:p>
-          <w:p>
-            <w:pPr>
-              <w:spacing w:line="276" w:lineRule="auto"/>
-              <w:rPr>
-                <w:rFonts w:ascii="Source Sans Pro" w:eastAsia="Times New Roman" w:hAnsi="Source Sans Pro"/>
-                <w:color w:val="595959"/>
-                <w:sz w:val="21"/>
-                <w:szCs w:val="21"/>
-                <w:lang w:val="en-GB"/>
-              </w:rPr>
-            </w:pPr>
-          </w:p>
-          <w:p>
-            <w:pPr>
-              <w:spacing w:line="276" w:lineRule="auto"/>
-              <w:rPr>
-                <w:rFonts w:ascii="Source Sans Pro" w:eastAsia="Times New Roman" w:hAnsi="Source Sans Pro"/>
-                <w:color w:val="595959"/>
-                <w:sz w:val="21"/>
-                <w:szCs w:val="21"/>
-                <w:lang w:val="en-GB"/>
-              </w:rPr>
-            </w:pPr>
-            <w:r>
-              <w:rPr>
-                <w:rFonts w:ascii="Source Sans Pro" w:eastAsia="Times New Roman" w:hAnsi="Source Sans Pro"/>
-                <w:color w:val="595959"/>
-                <w:sz w:val="21"/>
-                <w:szCs w:val="21"/>
-                <w:lang w:val="en-GB"/>
-              </w:rPr>
-              <w:t>isSimpleType(input.type) == TRUE</w:t>
+            <w:proofErr w:type="spellStart"/>
+            <w:r>
+              <w:rPr>
+                <w:rFonts w:ascii="Source Sans Pro" w:eastAsia="Times New Roman" w:hAnsi="Source Sans Pro"/>
+                <w:color w:val="595959"/>
+                <w:sz w:val="21"/>
+                <w:szCs w:val="21"/>
+                <w:lang w:val="en-GB"/>
+              </w:rPr>
+              <w:t>input.all</w:t>
+            </w:r>
+            <w:proofErr w:type="spellEnd"/>
+            <w:r>
+              <w:rPr>
+                <w:rFonts w:ascii="Source Sans Pro" w:eastAsia="Times New Roman" w:hAnsi="Source Sans Pro"/>
+                <w:color w:val="595959"/>
+                <w:sz w:val="21"/>
+                <w:szCs w:val="21"/>
+                <w:lang w:val="en-GB"/>
+              </w:rPr>
+              <w:t xml:space="preserve">(e -&gt; </w:t>
+            </w:r>
+            <w:proofErr w:type="spellStart"/>
+            <w:r>
+              <w:rPr>
+                <w:rFonts w:ascii="Source Sans Pro" w:eastAsia="Times New Roman" w:hAnsi="Source Sans Pro"/>
+                <w:color w:val="595959"/>
+                <w:sz w:val="21"/>
+                <w:szCs w:val="21"/>
+                <w:lang w:val="en-GB"/>
+              </w:rPr>
+              <w:t>e.lValue</w:t>
+            </w:r>
+            <w:proofErr w:type="spellEnd"/>
+            <w:r>
+              <w:rPr>
+                <w:rFonts w:ascii="Source Sans Pro" w:eastAsia="Times New Roman" w:hAnsi="Source Sans Pro"/>
+                <w:color w:val="595959"/>
+                <w:sz w:val="21"/>
+                <w:szCs w:val="21"/>
+                <w:lang w:val="en-GB"/>
+              </w:rPr>
+              <w:t xml:space="preserve"> </w:t>
+            </w:r>
+            <w:r>
+              <w:rPr>
+                <w:rFonts w:ascii="Source Sans Pro" w:eastAsia="Times New Roman" w:hAnsi="Source Sans Pro"/>
+                <w:color w:val="595959"/>
+                <w:sz w:val="21"/>
+                <w:szCs w:val="21"/>
+                <w:lang w:val="en-GB"/>
+              </w:rPr>
+              <w:t>== true)</w:t>
+            </w:r>
+          </w:p>
+          <w:p>
+            <w:pPr>
+              <w:spacing w:line="276" w:lineRule="auto"/>
+              <w:rPr>
+                <w:rFonts w:ascii="Source Sans Pro" w:eastAsia="Times New Roman" w:hAnsi="Source Sans Pro"/>
+                <w:color w:val="595959"/>
+                <w:sz w:val="21"/>
+                <w:szCs w:val="21"/>
+                <w:lang w:val="en-GB"/>
+              </w:rPr>
+            </w:pPr>
+          </w:p>
+          <w:p>
+            <w:pPr>
+              <w:spacing w:line="276" w:lineRule="auto"/>
+              <w:rPr>
+                <w:rFonts w:ascii="Source Sans Pro" w:eastAsia="Times New Roman" w:hAnsi="Source Sans Pro"/>
+                <w:color w:val="595959"/>
+                <w:sz w:val="21"/>
+                <w:szCs w:val="21"/>
+                <w:lang w:val="en-GB"/>
+              </w:rPr>
+            </w:pPr>
+            <w:proofErr w:type="spellStart"/>
+            <w:r>
+              <w:rPr>
+                <w:rFonts w:ascii="Source Sans Pro" w:eastAsia="Times New Roman" w:hAnsi="Source Sans Pro"/>
+                <w:color w:val="595959"/>
+                <w:sz w:val="21"/>
+                <w:szCs w:val="21"/>
+                <w:lang w:val="en-GB"/>
+              </w:rPr>
+              <w:t>input.all</w:t>
+            </w:r>
+            <w:proofErr w:type="spellEnd"/>
+            <w:r>
+              <w:rPr>
+                <w:rFonts w:ascii="Source Sans Pro" w:eastAsia="Times New Roman" w:hAnsi="Source Sans Pro"/>
+                <w:color w:val="595959"/>
+                <w:sz w:val="21"/>
+                <w:szCs w:val="21"/>
+                <w:lang w:val="en-GB"/>
+              </w:rPr>
+              <w:t xml:space="preserve">(e -&gt; </w:t>
+            </w:r>
+            <w:proofErr w:type="spellStart"/>
+            <w:r>
+              <w:rPr>
+                <w:rFonts w:ascii="Source Sans Pro" w:eastAsia="Times New Roman" w:hAnsi="Source Sans Pro"/>
+                <w:color w:val="595959"/>
+                <w:sz w:val="21"/>
+                <w:szCs w:val="21"/>
+                <w:lang w:val="en-GB"/>
+              </w:rPr>
+              <w:t>isPrimitive</w:t>
+            </w:r>
+            <w:proofErr w:type="spellEnd"/>
+            <w:r>
+              <w:rPr>
+                <w:rFonts w:ascii="Source Sans Pro" w:eastAsia="Times New Roman" w:hAnsi="Source Sans Pro"/>
+                <w:color w:val="595959"/>
+                <w:sz w:val="21"/>
+                <w:szCs w:val="21"/>
+                <w:lang w:val="en-GB"/>
+              </w:rPr>
+              <w:t>(</w:t>
+            </w:r>
+            <w:proofErr w:type="spellStart"/>
+            <w:r>
+              <w:rPr>
+                <w:rFonts w:ascii="Source Sans Pro" w:eastAsia="Times New Roman" w:hAnsi="Source Sans Pro"/>
+                <w:color w:val="595959"/>
+                <w:sz w:val="21"/>
+                <w:szCs w:val="21"/>
+                <w:lang w:val="en-GB"/>
+              </w:rPr>
+              <w:t>e.t</w:t>
+            </w:r>
+            <w:r>
+              <w:rPr>
+                <w:rFonts w:ascii="Source Sans Pro" w:eastAsia="Times New Roman" w:hAnsi="Source Sans Pro"/>
+                <w:color w:val="595959"/>
+                <w:sz w:val="21"/>
+                <w:szCs w:val="21"/>
+                <w:lang w:val="en-GB"/>
+              </w:rPr>
+              <w:t>ype</w:t>
+            </w:r>
+            <w:proofErr w:type="spellEnd"/>
+            <w:r>
+              <w:rPr>
+                <w:rFonts w:ascii="Source Sans Pro" w:eastAsia="Times New Roman" w:hAnsi="Source Sans Pro"/>
+                <w:color w:val="595959"/>
+                <w:sz w:val="21"/>
+                <w:szCs w:val="21"/>
+                <w:lang w:val="en-GB"/>
+              </w:rPr>
+              <w:t>))</w:t>
             </w:r>
           </w:p>
         </w:tc>
@@ -5938,6 +7230,26 @@
                 <w:lang w:val="en-GB"/>
               </w:rPr>
             </w:pPr>
+            <w:proofErr w:type="spellStart"/>
+            <w:r>
+              <w:rPr>
+                <w:rFonts w:ascii="Source Sans Pro" w:eastAsia="Times New Roman" w:hAnsi="Source Sans Pro"/>
+                <w:sz w:val="21"/>
+                <w:szCs w:val="21"/>
+                <w:lang w:val="en-GB"/>
+              </w:rPr>
+              <w:t>read.hasReturn</w:t>
+            </w:r>
+            <w:proofErr w:type="spellEnd"/>
+            <w:r>
+              <w:rPr>
+                <w:rFonts w:ascii="Source Sans Pro" w:eastAsia="Times New Roman" w:hAnsi="Source Sans Pro"/>
+                <w:sz w:val="21"/>
+                <w:szCs w:val="21"/>
+                <w:lang w:val="en-GB"/>
+              </w:rPr>
+              <w:t xml:space="preserve"> = FALSE</w:t>
+            </w:r>
           </w:p>
         </w:tc>
       </w:tr>
@@ -6096,14 +7408,35 @@
                 <w:lang w:val="en-GB"/>
               </w:rPr>
             </w:pPr>
-            <w:r>
-              <w:rPr>
-                <w:rFonts w:ascii="Source Sans Pro" w:eastAsia="Times New Roman" w:hAnsi="Source Sans Pro"/>
-                <w:color w:val="595959"/>
-                <w:sz w:val="21"/>
-                <w:szCs w:val="21"/>
-              </w:rPr>
-              <w:t>isSimpleType(input</w:t>
+            <w:proofErr w:type="spellStart"/>
+            <w:r>
+              <w:rPr>
+                <w:rFonts w:ascii="Source Sans Pro" w:eastAsia="Times New Roman" w:hAnsi="Source Sans Pro"/>
+                <w:color w:val="595959"/>
+                <w:sz w:val="21"/>
+                <w:szCs w:val="21"/>
+              </w:rPr>
+              <w:t>isPrimitive</w:t>
+            </w:r>
+            <w:proofErr w:type="spellEnd"/>
+            <w:r>
+              <w:rPr>
+                <w:rFonts w:ascii="Source Sans Pro" w:eastAsia="Times New Roman" w:hAnsi="Source Sans Pro"/>
+                <w:color w:val="595959"/>
+                <w:sz w:val="21"/>
+                <w:szCs w:val="21"/>
+              </w:rPr>
+              <w:t>(</w:t>
+            </w:r>
+            <w:proofErr w:type="spellStart"/>
+            <w:r>
+              <w:rPr>
+                <w:rFonts w:ascii="Source Sans Pro" w:eastAsia="Times New Roman" w:hAnsi="Source Sans Pro"/>
+                <w:color w:val="595959"/>
+                <w:sz w:val="21"/>
+                <w:szCs w:val="21"/>
+              </w:rPr>
+              <w:t>input</w:t>
             </w:r>
             <w:r>
               <w:rPr>
@@ -6114,6 +7447,7 @@
               </w:rPr>
               <w:t>.type</w:t>
             </w:r>
+            <w:proofErr w:type="spellEnd"/>
             <w:r>
               <w:rPr>
                 <w:rFonts w:ascii="Source Sans Pro" w:eastAsia="Times New Roman" w:hAnsi="Source Sans Pro"/>
@@ -6151,6 +7485,35 @@
                 <w:lang w:val="en-GB"/>
               </w:rPr>
             </w:pPr>
+            <w:proofErr w:type="spellStart"/>
+            <w:r>
+              <w:rPr>
+                <w:rFonts w:ascii="Source Sans Pro" w:eastAsia="Times New Roman" w:hAnsi="Source Sans Pro"/>
+                <w:sz w:val="21"/>
+                <w:szCs w:val="21"/>
+                <w:lang w:val="en-GB"/>
+              </w:rPr>
+              <w:t>print</w:t>
+            </w:r>
+            <w:r>
+              <w:rPr>
+                <w:rFonts w:ascii="Source Sans Pro" w:eastAsia="Times New Roman" w:hAnsi="Source Sans Pro"/>
+                <w:sz w:val="21"/>
+                <w:szCs w:val="21"/>
+                <w:lang w:val="en-GB"/>
+              </w:rPr>
+              <w:t>.hasReturn</w:t>
+            </w:r>
+            <w:proofErr w:type="spellEnd"/>
+            <w:r>
+              <w:rPr>
+                <w:rFonts w:ascii="Source Sans Pro" w:eastAsia="Times New Roman" w:hAnsi="Source Sans Pro"/>
+                <w:sz w:val="21"/>
+                <w:szCs w:val="21"/>
+                <w:lang w:val="en-GB"/>
+              </w:rPr>
+              <w:t xml:space="preserve"> = FALSE</w:t>
+            </w:r>
           </w:p>
         </w:tc>
       </w:tr>
@@ -6264,6 +7627,7 @@
                 <w:lang w:val="en-GB"/>
               </w:rPr>
             </w:pPr>
+            <w:proofErr w:type="spellStart"/>
             <w:r>
               <w:rPr>
                 <w:rFonts w:ascii="Source Sans Pro" w:eastAsia="Times New Roman" w:hAnsi="Source Sans Pro"/>
@@ -6292,7 +7656,18 @@
                 <w:szCs w:val="21"/>
                 <w:lang w:val="en-GB"/>
               </w:rPr>
-              <w:t xml:space="preserve">.returnType == void ? expression == </w:t>
+              <w:t>.returnType</w:t>
+            </w:r>
+            <w:proofErr w:type="spellEnd"/>
+            <w:r>
+              <w:rPr>
+                <w:rFonts w:ascii="Source Sans Pro" w:eastAsia="Times New Roman" w:hAnsi="Source Sans Pro"/>
+                <w:color w:val="595959"/>
+                <w:sz w:val="21"/>
+                <w:szCs w:val="21"/>
+                <w:lang w:val="en-GB"/>
+              </w:rPr>
+              <w:t xml:space="preserve"> == void ? expression == </w:t>
             </w:r>
             <w:r>
               <w:rPr>
@@ -6314,6 +7689,7 @@
               </w:rPr>
               <w:t xml:space="preserve"> : sameType (</w:t>
             </w:r>
+            <w:proofErr w:type="spellStart"/>
             <w:r>
               <w:rPr>
                 <w:rFonts w:ascii="Source Sans Pro" w:eastAsia="Times New Roman" w:hAnsi="Source Sans Pro"/>
@@ -6344,15 +7720,38 @@
               </w:rPr>
               <w:t>.returnType</w:t>
             </w:r>
-            <w:r>
-              <w:rPr>
-                <w:rFonts w:ascii="Source Sans Pro" w:eastAsia="Times New Roman" w:hAnsi="Source Sans Pro"/>
-                <w:color w:val="595959"/>
-                <w:sz w:val="21"/>
-                <w:szCs w:val="21"/>
-                <w:lang w:val="en-GB"/>
-              </w:rPr>
-              <w:t>, value.type)</w:t>
+            <w:proofErr w:type="spellEnd"/>
+            <w:r>
+              <w:rPr>
+                <w:rFonts w:ascii="Source Sans Pro" w:eastAsia="Times New Roman" w:hAnsi="Source Sans Pro"/>
+                <w:color w:val="595959"/>
+                <w:sz w:val="21"/>
+                <w:szCs w:val="21"/>
+                <w:lang w:val="en-GB"/>
+              </w:rPr>
+              <w:t xml:space="preserve">, </w:t>
+            </w:r>
+            <w:proofErr w:type="spellStart"/>
+            <w:r>
+              <w:rPr>
+                <w:rFonts w:ascii="Source Sans Pro" w:eastAsia="Times New Roman" w:hAnsi="Source Sans Pro"/>
+                <w:color w:val="595959"/>
+                <w:sz w:val="21"/>
+                <w:szCs w:val="21"/>
+                <w:lang w:val="en-GB"/>
+              </w:rPr>
+              <w:t>value.type</w:t>
+            </w:r>
+            <w:proofErr w:type="spellEnd"/>
+            <w:r>
+              <w:rPr>
+                <w:rFonts w:ascii="Source Sans Pro" w:eastAsia="Times New Roman" w:hAnsi="Source Sans Pro"/>
+                <w:color w:val="595959"/>
+                <w:sz w:val="21"/>
+                <w:szCs w:val="21"/>
+                <w:lang w:val="en-GB"/>
+              </w:rPr>
+              <w:t>)</w:t>
             </w:r>
           </w:p>
         </w:tc>
@@ -6379,9 +7778,30 @@
                 <w:rFonts w:ascii="Source Sans Pro" w:eastAsia="Times New Roman" w:hAnsi="Source Sans Pro"/>
                 <w:sz w:val="21"/>
                 <w:szCs w:val="21"/>
-                <w:lang w:val="en-GB"/>
-              </w:rPr>
-            </w:pPr>
+                <w:u w:val="single"/>
+                <w:lang w:val="en-GB"/>
+              </w:rPr>
+            </w:pPr>
+            <w:proofErr w:type="spellStart"/>
+            <w:r>
+              <w:rPr>
+                <w:rFonts w:ascii="Source Sans Pro" w:eastAsia="Times New Roman" w:hAnsi="Source Sans Pro"/>
+                <w:sz w:val="21"/>
+                <w:szCs w:val="21"/>
+                <w:lang w:val="en-GB"/>
+              </w:rPr>
+              <w:t>Return.hasReturn</w:t>
+            </w:r>
+            <w:proofErr w:type="spellEnd"/>
+            <w:r>
+              <w:rPr>
+                <w:rFonts w:ascii="Source Sans Pro" w:eastAsia="Times New Roman" w:hAnsi="Source Sans Pro"/>
+                <w:sz w:val="21"/>
+                <w:szCs w:val="21"/>
+                <w:lang w:val="en-GB"/>
+              </w:rPr>
+              <w:t xml:space="preserve"> = TRUE</w:t>
+            </w:r>
           </w:p>
         </w:tc>
       </w:tr>
@@ -6421,7 +7841,6 @@
                 <w:sz w:val="21"/>
                 <w:szCs w:val="21"/>
               </w:rPr>
-              <w:lastRenderedPageBreak/>
               <w:t>intConstant</w:t>
             </w:r>
             <w:r>
@@ -6522,34 +7941,45 @@
                 <w:szCs w:val="21"/>
               </w:rPr>
             </w:pPr>
-            <w:r>
-              <w:rPr>
-                <w:rFonts w:ascii="Source Sans Pro" w:eastAsia="Times New Roman" w:hAnsi="Source Sans Pro"/>
-                <w:sz w:val="21"/>
-                <w:szCs w:val="21"/>
-              </w:rPr>
-              <w:t>intConstant.type = INTEGER</w:t>
-            </w:r>
-          </w:p>
-          <w:p>
-            <w:pPr>
-              <w:spacing w:line="276" w:lineRule="auto"/>
-              <w:rPr>
-                <w:rFonts w:ascii="Source Sans Pro" w:eastAsia="Times New Roman" w:hAnsi="Source Sans Pro"/>
-                <w:sz w:val="21"/>
-                <w:szCs w:val="21"/>
-              </w:rPr>
-            </w:pPr>
-          </w:p>
-          <w:p>
-            <w:pPr>
-              <w:spacing w:line="276" w:lineRule="auto"/>
-              <w:rPr>
-                <w:rFonts w:ascii="Source Sans Pro" w:eastAsia="Times New Roman" w:hAnsi="Source Sans Pro"/>
-                <w:sz w:val="21"/>
-                <w:szCs w:val="21"/>
-              </w:rPr>
-            </w:pPr>
+            <w:proofErr w:type="spellStart"/>
+            <w:r>
+              <w:rPr>
+                <w:rFonts w:ascii="Source Sans Pro" w:eastAsia="Times New Roman" w:hAnsi="Source Sans Pro"/>
+                <w:sz w:val="21"/>
+                <w:szCs w:val="21"/>
+              </w:rPr>
+              <w:t>intConstant.type</w:t>
+            </w:r>
+            <w:proofErr w:type="spellEnd"/>
+            <w:r>
+              <w:rPr>
+                <w:rFonts w:ascii="Source Sans Pro" w:eastAsia="Times New Roman" w:hAnsi="Source Sans Pro"/>
+                <w:sz w:val="21"/>
+                <w:szCs w:val="21"/>
+              </w:rPr>
+              <w:t xml:space="preserve"> = INTEGER</w:t>
+            </w:r>
+          </w:p>
+          <w:p>
+            <w:pPr>
+              <w:spacing w:line="276" w:lineRule="auto"/>
+              <w:rPr>
+                <w:rFonts w:ascii="Source Sans Pro" w:eastAsia="Times New Roman" w:hAnsi="Source Sans Pro"/>
+                <w:sz w:val="21"/>
+                <w:szCs w:val="21"/>
+              </w:rPr>
+            </w:pPr>
+          </w:p>
+          <w:p>
+            <w:pPr>
+              <w:spacing w:line="276" w:lineRule="auto"/>
+              <w:rPr>
+                <w:rFonts w:ascii="Source Sans Pro" w:eastAsia="Times New Roman" w:hAnsi="Source Sans Pro"/>
+                <w:sz w:val="21"/>
+                <w:szCs w:val="21"/>
+              </w:rPr>
+            </w:pPr>
+            <w:proofErr w:type="spellStart"/>
             <w:r>
               <w:rPr>
                 <w:rFonts w:ascii="Source Sans Pro" w:eastAsia="Times New Roman" w:hAnsi="Source Sans Pro"/>
@@ -6572,7 +8002,16 @@
                 <w:sz w:val="21"/>
                 <w:szCs w:val="21"/>
               </w:rPr>
-              <w:t>.lValue = FALSE</w:t>
+              <w:t>.lValue</w:t>
+            </w:r>
+            <w:proofErr w:type="spellEnd"/>
+            <w:r>
+              <w:rPr>
+                <w:rFonts w:ascii="Source Sans Pro" w:eastAsia="Times New Roman" w:hAnsi="Source Sans Pro"/>
+                <w:sz w:val="21"/>
+                <w:szCs w:val="21"/>
+              </w:rPr>
+              <w:t xml:space="preserve"> = FALSE</w:t>
             </w:r>
           </w:p>
         </w:tc>
@@ -6714,37 +8153,49 @@
                 <w:lang w:val="en-GB"/>
               </w:rPr>
             </w:pPr>
-            <w:r>
-              <w:rPr>
-                <w:rFonts w:ascii="Source Sans Pro" w:eastAsia="Times New Roman" w:hAnsi="Source Sans Pro"/>
-                <w:sz w:val="21"/>
-                <w:szCs w:val="21"/>
-                <w:lang w:val="en-GB"/>
-              </w:rPr>
-              <w:t>realConstant.type = DOUBLE</w:t>
-            </w:r>
-          </w:p>
-          <w:p>
-            <w:pPr>
-              <w:spacing w:line="276" w:lineRule="auto"/>
-              <w:rPr>
-                <w:rFonts w:ascii="Source Sans Pro" w:eastAsia="Times New Roman" w:hAnsi="Source Sans Pro"/>
-                <w:sz w:val="21"/>
-                <w:szCs w:val="21"/>
-                <w:lang w:val="en-GB"/>
-              </w:rPr>
-            </w:pPr>
-          </w:p>
-          <w:p>
-            <w:pPr>
-              <w:spacing w:line="276" w:lineRule="auto"/>
-              <w:rPr>
-                <w:rFonts w:ascii="Source Sans Pro" w:eastAsia="Times New Roman" w:hAnsi="Source Sans Pro"/>
-                <w:sz w:val="21"/>
-                <w:szCs w:val="21"/>
-                <w:lang w:val="en-GB"/>
-              </w:rPr>
-            </w:pPr>
+            <w:proofErr w:type="spellStart"/>
+            <w:r>
+              <w:rPr>
+                <w:rFonts w:ascii="Source Sans Pro" w:eastAsia="Times New Roman" w:hAnsi="Source Sans Pro"/>
+                <w:sz w:val="21"/>
+                <w:szCs w:val="21"/>
+                <w:lang w:val="en-GB"/>
+              </w:rPr>
+              <w:t>realConstant.type</w:t>
+            </w:r>
+            <w:proofErr w:type="spellEnd"/>
+            <w:r>
+              <w:rPr>
+                <w:rFonts w:ascii="Source Sans Pro" w:eastAsia="Times New Roman" w:hAnsi="Source Sans Pro"/>
+                <w:sz w:val="21"/>
+                <w:szCs w:val="21"/>
+                <w:lang w:val="en-GB"/>
+              </w:rPr>
+              <w:t xml:space="preserve"> = DOUBLE</w:t>
+            </w:r>
+          </w:p>
+          <w:p>
+            <w:pPr>
+              <w:spacing w:line="276" w:lineRule="auto"/>
+              <w:rPr>
+                <w:rFonts w:ascii="Source Sans Pro" w:eastAsia="Times New Roman" w:hAnsi="Source Sans Pro"/>
+                <w:sz w:val="21"/>
+                <w:szCs w:val="21"/>
+                <w:lang w:val="en-GB"/>
+              </w:rPr>
+            </w:pPr>
+          </w:p>
+          <w:p>
+            <w:pPr>
+              <w:spacing w:line="276" w:lineRule="auto"/>
+              <w:rPr>
+                <w:rFonts w:ascii="Source Sans Pro" w:eastAsia="Times New Roman" w:hAnsi="Source Sans Pro"/>
+                <w:sz w:val="21"/>
+                <w:szCs w:val="21"/>
+                <w:lang w:val="en-GB"/>
+              </w:rPr>
+            </w:pPr>
+            <w:proofErr w:type="spellStart"/>
             <w:r>
               <w:rPr>
                 <w:rFonts w:ascii="Source Sans Pro" w:eastAsia="Times New Roman" w:hAnsi="Source Sans Pro"/>
@@ -6761,7 +8212,17 @@
                 <w:szCs w:val="21"/>
                 <w:lang w:val="en-GB"/>
               </w:rPr>
-              <w:t>.lValue = FALSE</w:t>
+              <w:t>.lValue</w:t>
+            </w:r>
+            <w:proofErr w:type="spellEnd"/>
+            <w:r>
+              <w:rPr>
+                <w:rFonts w:ascii="Source Sans Pro" w:eastAsia="Times New Roman" w:hAnsi="Source Sans Pro"/>
+                <w:sz w:val="21"/>
+                <w:szCs w:val="21"/>
+                <w:lang w:val="en-GB"/>
+              </w:rPr>
+              <w:t xml:space="preserve"> = FALSE</w:t>
             </w:r>
           </w:p>
         </w:tc>
@@ -6903,37 +8364,49 @@
                 <w:lang w:val="en-GB"/>
               </w:rPr>
             </w:pPr>
-            <w:r>
-              <w:rPr>
-                <w:rFonts w:ascii="Source Sans Pro" w:eastAsia="Times New Roman" w:hAnsi="Source Sans Pro"/>
-                <w:sz w:val="21"/>
-                <w:szCs w:val="21"/>
-                <w:lang w:val="en-GB"/>
-              </w:rPr>
-              <w:t>charConstant.type = CHAR</w:t>
-            </w:r>
-          </w:p>
-          <w:p>
-            <w:pPr>
-              <w:spacing w:line="276" w:lineRule="auto"/>
-              <w:rPr>
-                <w:rFonts w:ascii="Source Sans Pro" w:eastAsia="Times New Roman" w:hAnsi="Source Sans Pro"/>
-                <w:sz w:val="21"/>
-                <w:szCs w:val="21"/>
-                <w:lang w:val="en-GB"/>
-              </w:rPr>
-            </w:pPr>
-          </w:p>
-          <w:p>
-            <w:pPr>
-              <w:spacing w:line="276" w:lineRule="auto"/>
-              <w:rPr>
-                <w:rFonts w:ascii="Source Sans Pro" w:eastAsia="Times New Roman" w:hAnsi="Source Sans Pro"/>
-                <w:sz w:val="21"/>
-                <w:szCs w:val="21"/>
-                <w:lang w:val="en-GB"/>
-              </w:rPr>
-            </w:pPr>
+            <w:proofErr w:type="spellStart"/>
+            <w:r>
+              <w:rPr>
+                <w:rFonts w:ascii="Source Sans Pro" w:eastAsia="Times New Roman" w:hAnsi="Source Sans Pro"/>
+                <w:sz w:val="21"/>
+                <w:szCs w:val="21"/>
+                <w:lang w:val="en-GB"/>
+              </w:rPr>
+              <w:t>charConstant.type</w:t>
+            </w:r>
+            <w:proofErr w:type="spellEnd"/>
+            <w:r>
+              <w:rPr>
+                <w:rFonts w:ascii="Source Sans Pro" w:eastAsia="Times New Roman" w:hAnsi="Source Sans Pro"/>
+                <w:sz w:val="21"/>
+                <w:szCs w:val="21"/>
+                <w:lang w:val="en-GB"/>
+              </w:rPr>
+              <w:t xml:space="preserve"> = CHAR</w:t>
+            </w:r>
+          </w:p>
+          <w:p>
+            <w:pPr>
+              <w:spacing w:line="276" w:lineRule="auto"/>
+              <w:rPr>
+                <w:rFonts w:ascii="Source Sans Pro" w:eastAsia="Times New Roman" w:hAnsi="Source Sans Pro"/>
+                <w:sz w:val="21"/>
+                <w:szCs w:val="21"/>
+                <w:lang w:val="en-GB"/>
+              </w:rPr>
+            </w:pPr>
+          </w:p>
+          <w:p>
+            <w:pPr>
+              <w:spacing w:line="276" w:lineRule="auto"/>
+              <w:rPr>
+                <w:rFonts w:ascii="Source Sans Pro" w:eastAsia="Times New Roman" w:hAnsi="Source Sans Pro"/>
+                <w:sz w:val="21"/>
+                <w:szCs w:val="21"/>
+                <w:lang w:val="en-GB"/>
+              </w:rPr>
+            </w:pPr>
+            <w:proofErr w:type="spellStart"/>
             <w:r>
               <w:rPr>
                 <w:rFonts w:ascii="Source Sans Pro" w:eastAsia="Times New Roman" w:hAnsi="Source Sans Pro"/>
@@ -6950,7 +8423,17 @@
                 <w:szCs w:val="21"/>
                 <w:lang w:val="en-GB"/>
               </w:rPr>
-              <w:t>.lValue = FALSE</w:t>
+              <w:t>.lValue</w:t>
+            </w:r>
+            <w:proofErr w:type="spellEnd"/>
+            <w:r>
+              <w:rPr>
+                <w:rFonts w:ascii="Source Sans Pro" w:eastAsia="Times New Roman" w:hAnsi="Source Sans Pro"/>
+                <w:sz w:val="21"/>
+                <w:szCs w:val="21"/>
+                <w:lang w:val="en-GB"/>
+              </w:rPr>
+              <w:t xml:space="preserve"> = FALSE</w:t>
             </w:r>
           </w:p>
         </w:tc>
@@ -6991,6 +8474,7 @@
                 <w:sz w:val="21"/>
                 <w:szCs w:val="21"/>
               </w:rPr>
+              <w:lastRenderedPageBreak/>
               <w:t>variable</w:t>
             </w:r>
             <w:r>
@@ -7092,45 +8576,87 @@
                 <w:lang w:val="en-GB"/>
               </w:rPr>
             </w:pPr>
-            <w:r>
-              <w:rPr>
-                <w:rFonts w:ascii="Source Sans Pro" w:eastAsia="Times New Roman" w:hAnsi="Source Sans Pro"/>
-                <w:sz w:val="21"/>
-                <w:szCs w:val="21"/>
-                <w:lang w:val="en-GB"/>
-              </w:rPr>
-              <w:t>variable.type = variable.definition.type</w:t>
-            </w:r>
-          </w:p>
-          <w:p>
-            <w:pPr>
-              <w:spacing w:line="276" w:lineRule="auto"/>
-              <w:rPr>
-                <w:rFonts w:ascii="Source Sans Pro" w:eastAsia="Times New Roman" w:hAnsi="Source Sans Pro"/>
-                <w:sz w:val="21"/>
-                <w:szCs w:val="21"/>
-                <w:lang w:val="en-GB"/>
-              </w:rPr>
-            </w:pPr>
-          </w:p>
-          <w:p>
-            <w:pPr>
-              <w:spacing w:line="276" w:lineRule="auto"/>
-              <w:rPr>
-                <w:rFonts w:ascii="Source Sans Pro" w:eastAsia="Times New Roman" w:hAnsi="Source Sans Pro"/>
-                <w:sz w:val="21"/>
-                <w:szCs w:val="21"/>
-                <w:lang w:val="en-GB"/>
-              </w:rPr>
-            </w:pPr>
-            <w:r>
-              <w:rPr>
-                <w:rFonts w:ascii="Source Sans Pro" w:eastAsia="Times New Roman" w:hAnsi="Source Sans Pro"/>
-                <w:sz w:val="21"/>
-                <w:szCs w:val="21"/>
-                <w:lang w:val="en-GB"/>
-              </w:rPr>
-              <w:t>variable.lValue = TRUE</w:t>
+            <w:proofErr w:type="spellStart"/>
+            <w:r>
+              <w:rPr>
+                <w:rFonts w:ascii="Source Sans Pro" w:eastAsia="Times New Roman" w:hAnsi="Source Sans Pro"/>
+                <w:sz w:val="21"/>
+                <w:szCs w:val="21"/>
+                <w:lang w:val="en-GB"/>
+              </w:rPr>
+              <w:t>variable.type</w:t>
+            </w:r>
+            <w:proofErr w:type="spellEnd"/>
+            <w:r>
+              <w:rPr>
+                <w:rFonts w:ascii="Source Sans Pro" w:eastAsia="Times New Roman" w:hAnsi="Source Sans Pro"/>
+                <w:sz w:val="21"/>
+                <w:szCs w:val="21"/>
+                <w:lang w:val="en-GB"/>
+              </w:rPr>
+              <w:t xml:space="preserve"> = </w:t>
+            </w:r>
+            <w:proofErr w:type="spellStart"/>
+            <w:r>
+              <w:rPr>
+                <w:rFonts w:ascii="Source Sans Pro" w:eastAsia="Times New Roman" w:hAnsi="Source Sans Pro"/>
+                <w:sz w:val="21"/>
+                <w:szCs w:val="21"/>
+                <w:lang w:val="en-GB"/>
+              </w:rPr>
+              <w:t>variable.definition.t</w:t>
+            </w:r>
+            <w:r>
+              <w:rPr>
+                <w:rFonts w:ascii="Source Sans Pro" w:eastAsia="Times New Roman" w:hAnsi="Source Sans Pro"/>
+                <w:sz w:val="21"/>
+                <w:szCs w:val="21"/>
+                <w:lang w:val="en-GB"/>
+              </w:rPr>
+              <w:t>ipo</w:t>
+            </w:r>
+            <w:proofErr w:type="spellEnd"/>
+          </w:p>
+          <w:p>
+            <w:pPr>
+              <w:spacing w:line="276" w:lineRule="auto"/>
+              <w:rPr>
+                <w:rFonts w:ascii="Source Sans Pro" w:eastAsia="Times New Roman" w:hAnsi="Source Sans Pro"/>
+                <w:sz w:val="21"/>
+                <w:szCs w:val="21"/>
+                <w:lang w:val="en-GB"/>
+              </w:rPr>
+            </w:pPr>
+          </w:p>
+          <w:p>
+            <w:pPr>
+              <w:spacing w:line="276" w:lineRule="auto"/>
+              <w:rPr>
+                <w:rFonts w:ascii="Source Sans Pro" w:eastAsia="Times New Roman" w:hAnsi="Source Sans Pro"/>
+                <w:sz w:val="21"/>
+                <w:szCs w:val="21"/>
+                <w:lang w:val="en-GB"/>
+              </w:rPr>
+            </w:pPr>
+            <w:proofErr w:type="spellStart"/>
+            <w:r>
+              <w:rPr>
+                <w:rFonts w:ascii="Source Sans Pro" w:eastAsia="Times New Roman" w:hAnsi="Source Sans Pro"/>
+                <w:sz w:val="21"/>
+                <w:szCs w:val="21"/>
+                <w:lang w:val="en-GB"/>
+              </w:rPr>
+              <w:t>variable.lValue</w:t>
+            </w:r>
+            <w:proofErr w:type="spellEnd"/>
+            <w:r>
+              <w:rPr>
+                <w:rFonts w:ascii="Source Sans Pro" w:eastAsia="Times New Roman" w:hAnsi="Source Sans Pro"/>
+                <w:sz w:val="21"/>
+                <w:szCs w:val="21"/>
+                <w:lang w:val="en-GB"/>
+              </w:rPr>
+              <w:t xml:space="preserve"> = TRUE</w:t>
             </w:r>
           </w:p>
         </w:tc>
@@ -7290,49 +8816,139 @@
                 <w:lang w:val="en-GB"/>
               </w:rPr>
             </w:pPr>
-            <w:r>
-              <w:rPr>
-                <w:rFonts w:ascii="Source Sans Pro" w:eastAsia="Times New Roman" w:hAnsi="Source Sans Pro"/>
-                <w:color w:val="595959"/>
-                <w:sz w:val="21"/>
-                <w:szCs w:val="21"/>
-                <w:lang w:val="en-GB"/>
-              </w:rPr>
-              <w:t>isSimpleType(castType)</w:t>
-            </w:r>
-          </w:p>
-          <w:p>
-            <w:pPr>
-              <w:spacing w:line="276" w:lineRule="auto"/>
-              <w:rPr>
-                <w:rFonts w:ascii="Source Sans Pro" w:eastAsia="Times New Roman" w:hAnsi="Source Sans Pro"/>
-                <w:color w:val="595959"/>
-                <w:sz w:val="21"/>
-                <w:szCs w:val="21"/>
-                <w:lang w:val="en-GB"/>
-              </w:rPr>
-            </w:pPr>
-          </w:p>
-          <w:p>
-            <w:pPr>
-              <w:spacing w:line="276" w:lineRule="auto"/>
-              <w:rPr>
-                <w:rFonts w:ascii="Source Sans Pro" w:eastAsia="Times New Roman" w:hAnsi="Source Sans Pro"/>
-                <w:color w:val="595959"/>
-                <w:sz w:val="21"/>
-                <w:szCs w:val="21"/>
-                <w:lang w:val="en-GB"/>
-              </w:rPr>
-            </w:pPr>
-            <w:r>
-              <w:rPr>
-                <w:rFonts w:ascii="Source Sans Pro" w:eastAsia="Times New Roman" w:hAnsi="Source Sans Pro"/>
-                <w:color w:val="595959"/>
-                <w:sz w:val="21"/>
-                <w:szCs w:val="21"/>
-                <w:lang w:val="en-GB"/>
-              </w:rPr>
-              <w:t>compatibleCast(castType, value.type)</w:t>
+            <w:proofErr w:type="spellStart"/>
+            <w:r>
+              <w:rPr>
+                <w:rFonts w:ascii="Source Sans Pro" w:eastAsia="Times New Roman" w:hAnsi="Source Sans Pro"/>
+                <w:color w:val="595959"/>
+                <w:sz w:val="21"/>
+                <w:szCs w:val="21"/>
+                <w:lang w:val="en-GB"/>
+              </w:rPr>
+              <w:t>isPrimitive</w:t>
+            </w:r>
+            <w:proofErr w:type="spellEnd"/>
+            <w:r>
+              <w:rPr>
+                <w:rFonts w:ascii="Source Sans Pro" w:eastAsia="Times New Roman" w:hAnsi="Source Sans Pro"/>
+                <w:color w:val="595959"/>
+                <w:sz w:val="21"/>
+                <w:szCs w:val="21"/>
+                <w:lang w:val="en-GB"/>
+              </w:rPr>
+              <w:t>(</w:t>
+            </w:r>
+            <w:proofErr w:type="spellStart"/>
+            <w:r>
+              <w:rPr>
+                <w:rFonts w:ascii="Source Sans Pro" w:eastAsia="Times New Roman" w:hAnsi="Source Sans Pro"/>
+                <w:color w:val="595959"/>
+                <w:sz w:val="21"/>
+                <w:szCs w:val="21"/>
+                <w:lang w:val="en-GB"/>
+              </w:rPr>
+              <w:t>castType</w:t>
+            </w:r>
+            <w:proofErr w:type="spellEnd"/>
+            <w:r>
+              <w:rPr>
+                <w:rFonts w:ascii="Source Sans Pro" w:eastAsia="Times New Roman" w:hAnsi="Source Sans Pro"/>
+                <w:color w:val="595959"/>
+                <w:sz w:val="21"/>
+                <w:szCs w:val="21"/>
+                <w:lang w:val="en-GB"/>
+              </w:rPr>
+              <w:t>)</w:t>
+            </w:r>
+          </w:p>
+          <w:p>
+            <w:pPr>
+              <w:spacing w:line="276" w:lineRule="auto"/>
+              <w:rPr>
+                <w:rFonts w:ascii="Source Sans Pro" w:eastAsia="Times New Roman" w:hAnsi="Source Sans Pro"/>
+                <w:color w:val="595959"/>
+                <w:sz w:val="21"/>
+                <w:szCs w:val="21"/>
+                <w:lang w:val="en-GB"/>
+              </w:rPr>
+            </w:pPr>
+          </w:p>
+          <w:p>
+            <w:pPr>
+              <w:spacing w:line="276" w:lineRule="auto"/>
+              <w:rPr>
+                <w:rFonts w:ascii="Source Sans Pro" w:eastAsia="Times New Roman" w:hAnsi="Source Sans Pro"/>
+                <w:color w:val="595959"/>
+                <w:sz w:val="21"/>
+                <w:szCs w:val="21"/>
+                <w:lang w:val="en-GB"/>
+              </w:rPr>
+            </w:pPr>
+            <w:proofErr w:type="spellStart"/>
+            <w:r>
+              <w:rPr>
+                <w:rFonts w:ascii="Source Sans Pro" w:eastAsia="Times New Roman" w:hAnsi="Source Sans Pro"/>
+                <w:color w:val="595959"/>
+                <w:sz w:val="21"/>
+                <w:szCs w:val="21"/>
+                <w:lang w:val="en-GB"/>
+              </w:rPr>
+              <w:t>compatibleCast</w:t>
+            </w:r>
+            <w:proofErr w:type="spellEnd"/>
+            <w:r>
+              <w:rPr>
+                <w:rFonts w:ascii="Source Sans Pro" w:eastAsia="Times New Roman" w:hAnsi="Source Sans Pro"/>
+                <w:color w:val="595959"/>
+                <w:sz w:val="21"/>
+                <w:szCs w:val="21"/>
+                <w:lang w:val="en-GB"/>
+              </w:rPr>
+              <w:t>(</w:t>
+            </w:r>
+            <w:proofErr w:type="spellStart"/>
+            <w:r>
+              <w:rPr>
+                <w:rFonts w:ascii="Source Sans Pro" w:eastAsia="Times New Roman" w:hAnsi="Source Sans Pro"/>
+                <w:color w:val="595959"/>
+                <w:sz w:val="21"/>
+                <w:szCs w:val="21"/>
+                <w:lang w:val="en-GB"/>
+              </w:rPr>
+              <w:t>castType</w:t>
+            </w:r>
+            <w:proofErr w:type="spellEnd"/>
+            <w:r>
+              <w:rPr>
+                <w:rFonts w:ascii="Source Sans Pro" w:eastAsia="Times New Roman" w:hAnsi="Source Sans Pro"/>
+                <w:color w:val="595959"/>
+                <w:sz w:val="21"/>
+                <w:szCs w:val="21"/>
+                <w:lang w:val="en-GB"/>
+              </w:rPr>
+              <w:t xml:space="preserve">, </w:t>
+            </w:r>
+            <w:proofErr w:type="spellStart"/>
+            <w:r>
+              <w:rPr>
+                <w:rFonts w:ascii="Source Sans Pro" w:eastAsia="Times New Roman" w:hAnsi="Source Sans Pro"/>
+                <w:color w:val="595959"/>
+                <w:sz w:val="21"/>
+                <w:szCs w:val="21"/>
+                <w:lang w:val="en-GB"/>
+              </w:rPr>
+              <w:t>value.type</w:t>
+            </w:r>
+            <w:proofErr w:type="spellEnd"/>
+            <w:r>
+              <w:rPr>
+                <w:rFonts w:ascii="Source Sans Pro" w:eastAsia="Times New Roman" w:hAnsi="Source Sans Pro"/>
+                <w:color w:val="595959"/>
+                <w:sz w:val="21"/>
+                <w:szCs w:val="21"/>
+                <w:lang w:val="en-GB"/>
+              </w:rPr>
+              <w:t>)</w:t>
             </w:r>
           </w:p>
         </w:tc>
@@ -7362,45 +8978,78 @@
                 <w:lang w:val="en-GB"/>
               </w:rPr>
             </w:pPr>
-            <w:r>
-              <w:rPr>
-                <w:rFonts w:ascii="Source Sans Pro" w:eastAsia="Times New Roman" w:hAnsi="Source Sans Pro"/>
-                <w:sz w:val="21"/>
-                <w:szCs w:val="21"/>
-                <w:lang w:val="en-GB"/>
-              </w:rPr>
-              <w:t>castExpr.type = castType</w:t>
-            </w:r>
-          </w:p>
-          <w:p>
-            <w:pPr>
-              <w:spacing w:line="276" w:lineRule="auto"/>
-              <w:rPr>
-                <w:rFonts w:ascii="Source Sans Pro" w:eastAsia="Times New Roman" w:hAnsi="Source Sans Pro"/>
-                <w:sz w:val="21"/>
-                <w:szCs w:val="21"/>
-                <w:lang w:val="en-GB"/>
-              </w:rPr>
-            </w:pPr>
-          </w:p>
-          <w:p>
-            <w:pPr>
-              <w:spacing w:line="276" w:lineRule="auto"/>
-              <w:rPr>
-                <w:rFonts w:ascii="Source Sans Pro" w:eastAsia="Times New Roman" w:hAnsi="Source Sans Pro"/>
-                <w:sz w:val="21"/>
-                <w:szCs w:val="21"/>
-                <w:lang w:val="en-GB"/>
-              </w:rPr>
-            </w:pPr>
-            <w:r>
-              <w:rPr>
-                <w:rFonts w:ascii="Source Sans Pro" w:eastAsia="Times New Roman" w:hAnsi="Source Sans Pro"/>
-                <w:sz w:val="21"/>
-                <w:szCs w:val="21"/>
-                <w:lang w:val="en-GB"/>
-              </w:rPr>
-              <w:t>castExpr.lValue = FALSE</w:t>
+            <w:proofErr w:type="spellStart"/>
+            <w:r>
+              <w:rPr>
+                <w:rFonts w:ascii="Source Sans Pro" w:eastAsia="Times New Roman" w:hAnsi="Source Sans Pro"/>
+                <w:sz w:val="21"/>
+                <w:szCs w:val="21"/>
+                <w:lang w:val="en-GB"/>
+              </w:rPr>
+              <w:t>castExpr.type</w:t>
+            </w:r>
+            <w:proofErr w:type="spellEnd"/>
+            <w:r>
+              <w:rPr>
+                <w:rFonts w:ascii="Source Sans Pro" w:eastAsia="Times New Roman" w:hAnsi="Source Sans Pro"/>
+                <w:sz w:val="21"/>
+                <w:szCs w:val="21"/>
+                <w:lang w:val="en-GB"/>
+              </w:rPr>
+              <w:t xml:space="preserve"> = </w:t>
+            </w:r>
+            <w:proofErr w:type="spellStart"/>
+            <w:r>
+              <w:rPr>
+                <w:rFonts w:ascii="Source Sans Pro" w:eastAsia="Times New Roman" w:hAnsi="Source Sans Pro"/>
+                <w:sz w:val="21"/>
+                <w:szCs w:val="21"/>
+                <w:lang w:val="en-GB"/>
+              </w:rPr>
+              <w:t>castType</w:t>
+            </w:r>
+            <w:proofErr w:type="spellEnd"/>
+          </w:p>
+          <w:p>
+            <w:pPr>
+              <w:spacing w:line="276" w:lineRule="auto"/>
+              <w:rPr>
+                <w:rFonts w:ascii="Source Sans Pro" w:eastAsia="Times New Roman" w:hAnsi="Source Sans Pro"/>
+                <w:sz w:val="21"/>
+                <w:szCs w:val="21"/>
+                <w:lang w:val="en-GB"/>
+              </w:rPr>
+            </w:pPr>
+          </w:p>
+          <w:p>
+            <w:pPr>
+              <w:spacing w:line="276" w:lineRule="auto"/>
+              <w:rPr>
+                <w:rFonts w:ascii="Source Sans Pro" w:eastAsia="Times New Roman" w:hAnsi="Source Sans Pro"/>
+                <w:sz w:val="21"/>
+                <w:szCs w:val="21"/>
+                <w:lang w:val="en-GB"/>
+              </w:rPr>
+            </w:pPr>
+            <w:proofErr w:type="spellStart"/>
+            <w:r>
+              <w:rPr>
+                <w:rFonts w:ascii="Source Sans Pro" w:eastAsia="Times New Roman" w:hAnsi="Source Sans Pro"/>
+                <w:sz w:val="21"/>
+                <w:szCs w:val="21"/>
+                <w:lang w:val="en-GB"/>
+              </w:rPr>
+              <w:t>castExpr.lValue</w:t>
+            </w:r>
+            <w:proofErr w:type="spellEnd"/>
+            <w:r>
+              <w:rPr>
+                <w:rFonts w:ascii="Source Sans Pro" w:eastAsia="Times New Roman" w:hAnsi="Source Sans Pro"/>
+                <w:sz w:val="21"/>
+                <w:szCs w:val="21"/>
+                <w:lang w:val="en-GB"/>
+              </w:rPr>
+              <w:t xml:space="preserve"> = FALSE</w:t>
             </w:r>
           </w:p>
         </w:tc>
@@ -7598,15 +9247,27 @@
                 <w:lang w:val="en-GB"/>
               </w:rPr>
             </w:pPr>
-            <w:r>
-              <w:rPr>
-                <w:rFonts w:ascii="Source Sans Pro" w:eastAsia="Times New Roman" w:hAnsi="Source Sans Pro"/>
-                <w:color w:val="595959"/>
-                <w:sz w:val="21"/>
-                <w:szCs w:val="21"/>
-                <w:lang w:val="en-GB"/>
-              </w:rPr>
-              <w:t>isSimpleType(op1.type)</w:t>
+            <w:proofErr w:type="spellStart"/>
+            <w:r>
+              <w:rPr>
+                <w:rFonts w:ascii="Source Sans Pro" w:eastAsia="Times New Roman" w:hAnsi="Source Sans Pro"/>
+                <w:color w:val="595959"/>
+                <w:sz w:val="21"/>
+                <w:szCs w:val="21"/>
+                <w:lang w:val="en-GB"/>
+              </w:rPr>
+              <w:t>isPrimitive</w:t>
+            </w:r>
+            <w:proofErr w:type="spellEnd"/>
+            <w:r>
+              <w:rPr>
+                <w:rFonts w:ascii="Source Sans Pro" w:eastAsia="Times New Roman" w:hAnsi="Source Sans Pro"/>
+                <w:color w:val="595959"/>
+                <w:sz w:val="21"/>
+                <w:szCs w:val="21"/>
+                <w:lang w:val="en-GB"/>
+              </w:rPr>
+              <w:t>(op1.type)</w:t>
             </w:r>
           </w:p>
           <w:p>
@@ -7760,37 +9421,49 @@
                 <w:lang w:val="en-GB"/>
               </w:rPr>
             </w:pPr>
-            <w:r>
-              <w:rPr>
-                <w:rFonts w:ascii="Source Sans Pro" w:eastAsia="Times New Roman" w:hAnsi="Source Sans Pro"/>
-                <w:sz w:val="21"/>
-                <w:szCs w:val="21"/>
-                <w:lang w:val="en-GB"/>
-              </w:rPr>
-              <w:t>arithmeticExpr.type = op1.type</w:t>
-            </w:r>
-          </w:p>
-          <w:p>
-            <w:pPr>
-              <w:spacing w:line="276" w:lineRule="auto"/>
-              <w:rPr>
-                <w:rFonts w:ascii="Source Sans Pro" w:eastAsia="Times New Roman" w:hAnsi="Source Sans Pro"/>
-                <w:sz w:val="21"/>
-                <w:szCs w:val="21"/>
-                <w:lang w:val="en-GB"/>
-              </w:rPr>
-            </w:pPr>
-          </w:p>
-          <w:p>
-            <w:pPr>
-              <w:spacing w:line="276" w:lineRule="auto"/>
-              <w:rPr>
-                <w:rFonts w:ascii="Source Sans Pro" w:eastAsia="Times New Roman" w:hAnsi="Source Sans Pro"/>
-                <w:sz w:val="21"/>
-                <w:szCs w:val="21"/>
-                <w:lang w:val="en-GB"/>
-              </w:rPr>
-            </w:pPr>
+            <w:proofErr w:type="spellStart"/>
+            <w:r>
+              <w:rPr>
+                <w:rFonts w:ascii="Source Sans Pro" w:eastAsia="Times New Roman" w:hAnsi="Source Sans Pro"/>
+                <w:sz w:val="21"/>
+                <w:szCs w:val="21"/>
+                <w:lang w:val="en-GB"/>
+              </w:rPr>
+              <w:t>arithmeticExpr.type</w:t>
+            </w:r>
+            <w:proofErr w:type="spellEnd"/>
+            <w:r>
+              <w:rPr>
+                <w:rFonts w:ascii="Source Sans Pro" w:eastAsia="Times New Roman" w:hAnsi="Source Sans Pro"/>
+                <w:sz w:val="21"/>
+                <w:szCs w:val="21"/>
+                <w:lang w:val="en-GB"/>
+              </w:rPr>
+              <w:t xml:space="preserve"> = op1.type</w:t>
+            </w:r>
+          </w:p>
+          <w:p>
+            <w:pPr>
+              <w:spacing w:line="276" w:lineRule="auto"/>
+              <w:rPr>
+                <w:rFonts w:ascii="Source Sans Pro" w:eastAsia="Times New Roman" w:hAnsi="Source Sans Pro"/>
+                <w:sz w:val="21"/>
+                <w:szCs w:val="21"/>
+                <w:lang w:val="en-GB"/>
+              </w:rPr>
+            </w:pPr>
+          </w:p>
+          <w:p>
+            <w:pPr>
+              <w:spacing w:line="276" w:lineRule="auto"/>
+              <w:rPr>
+                <w:rFonts w:ascii="Source Sans Pro" w:eastAsia="Times New Roman" w:hAnsi="Source Sans Pro"/>
+                <w:sz w:val="21"/>
+                <w:szCs w:val="21"/>
+                <w:lang w:val="en-GB"/>
+              </w:rPr>
+            </w:pPr>
+            <w:proofErr w:type="spellStart"/>
             <w:r>
               <w:rPr>
                 <w:rFonts w:ascii="Source Sans Pro" w:eastAsia="Times New Roman" w:hAnsi="Source Sans Pro"/>
@@ -7807,7 +9480,17 @@
                 <w:szCs w:val="21"/>
                 <w:lang w:val="en-GB"/>
               </w:rPr>
-              <w:t>.lValue = FALSE</w:t>
+              <w:t>.lValue</w:t>
+            </w:r>
+            <w:proofErr w:type="spellEnd"/>
+            <w:r>
+              <w:rPr>
+                <w:rFonts w:ascii="Source Sans Pro" w:eastAsia="Times New Roman" w:hAnsi="Source Sans Pro"/>
+                <w:sz w:val="21"/>
+                <w:szCs w:val="21"/>
+                <w:lang w:val="en-GB"/>
+              </w:rPr>
+              <w:t xml:space="preserve"> = FALSE</w:t>
             </w:r>
           </w:p>
         </w:tc>
@@ -7850,7 +9533,6 @@
                 <w:szCs w:val="21"/>
                 <w:lang w:val="en-GB"/>
               </w:rPr>
-              <w:lastRenderedPageBreak/>
               <w:t>logicalExpr</w:t>
             </w:r>
             <w:r>
@@ -8108,6 +9790,7 @@
                 <w:lang w:val="en-GB"/>
               </w:rPr>
             </w:pPr>
+            <w:proofErr w:type="spellStart"/>
             <w:r>
               <w:rPr>
                 <w:rFonts w:ascii="Source Sans Pro" w:eastAsia="Times New Roman" w:hAnsi="Source Sans Pro"/>
@@ -8151,30 +9834,41 @@
                 <w:szCs w:val="21"/>
                 <w:lang w:val="en-GB"/>
               </w:rPr>
-              <w:t>.type = INTEGER</w:t>
-            </w:r>
-          </w:p>
-          <w:p>
-            <w:pPr>
-              <w:spacing w:line="276" w:lineRule="auto"/>
-              <w:rPr>
-                <w:rFonts w:ascii="Source Sans Pro" w:eastAsia="Times New Roman" w:hAnsi="Source Sans Pro"/>
-                <w:sz w:val="21"/>
-                <w:szCs w:val="21"/>
-                <w:lang w:val="en-GB"/>
-              </w:rPr>
-            </w:pPr>
-          </w:p>
-          <w:p>
-            <w:pPr>
-              <w:spacing w:line="276" w:lineRule="auto"/>
-              <w:rPr>
-                <w:rFonts w:ascii="Source Sans Pro" w:eastAsia="Times New Roman" w:hAnsi="Source Sans Pro"/>
-                <w:sz w:val="21"/>
-                <w:szCs w:val="21"/>
-                <w:lang w:val="en-GB"/>
-              </w:rPr>
-            </w:pPr>
+              <w:t>.type</w:t>
+            </w:r>
+            <w:proofErr w:type="spellEnd"/>
+            <w:r>
+              <w:rPr>
+                <w:rFonts w:ascii="Source Sans Pro" w:eastAsia="Times New Roman" w:hAnsi="Source Sans Pro"/>
+                <w:sz w:val="21"/>
+                <w:szCs w:val="21"/>
+                <w:lang w:val="en-GB"/>
+              </w:rPr>
+              <w:t xml:space="preserve"> = INTEGER</w:t>
+            </w:r>
+          </w:p>
+          <w:p>
+            <w:pPr>
+              <w:spacing w:line="276" w:lineRule="auto"/>
+              <w:rPr>
+                <w:rFonts w:ascii="Source Sans Pro" w:eastAsia="Times New Roman" w:hAnsi="Source Sans Pro"/>
+                <w:sz w:val="21"/>
+                <w:szCs w:val="21"/>
+                <w:lang w:val="en-GB"/>
+              </w:rPr>
+            </w:pPr>
+          </w:p>
+          <w:p>
+            <w:pPr>
+              <w:spacing w:line="276" w:lineRule="auto"/>
+              <w:rPr>
+                <w:rFonts w:ascii="Source Sans Pro" w:eastAsia="Times New Roman" w:hAnsi="Source Sans Pro"/>
+                <w:sz w:val="21"/>
+                <w:szCs w:val="21"/>
+                <w:lang w:val="en-GB"/>
+              </w:rPr>
+            </w:pPr>
+            <w:proofErr w:type="spellStart"/>
             <w:r>
               <w:rPr>
                 <w:rFonts w:ascii="Source Sans Pro" w:eastAsia="Times New Roman" w:hAnsi="Source Sans Pro"/>
@@ -8229,6 +9923,7 @@
               </w:rPr>
               <w:t>lValue</w:t>
             </w:r>
+            <w:proofErr w:type="spellEnd"/>
             <w:r>
               <w:rPr>
                 <w:rFonts w:ascii="Source Sans Pro" w:eastAsia="Times New Roman" w:hAnsi="Source Sans Pro"/>
@@ -8548,6 +10243,7 @@
                 <w:lang w:val="en-GB"/>
               </w:rPr>
             </w:pPr>
+            <w:proofErr w:type="spellStart"/>
             <w:r>
               <w:rPr>
                 <w:rFonts w:ascii="Source Sans Pro" w:eastAsia="Times New Roman" w:hAnsi="Source Sans Pro"/>
@@ -8564,30 +10260,41 @@
                 <w:szCs w:val="21"/>
                 <w:lang w:val="en-GB"/>
               </w:rPr>
-              <w:t>.type = INTEGER</w:t>
-            </w:r>
-          </w:p>
-          <w:p>
-            <w:pPr>
-              <w:spacing w:line="276" w:lineRule="auto"/>
-              <w:rPr>
-                <w:rFonts w:ascii="Source Sans Pro" w:eastAsia="Times New Roman" w:hAnsi="Source Sans Pro"/>
-                <w:sz w:val="21"/>
-                <w:szCs w:val="21"/>
-                <w:lang w:val="en-GB"/>
-              </w:rPr>
-            </w:pPr>
-          </w:p>
-          <w:p>
-            <w:pPr>
-              <w:spacing w:line="276" w:lineRule="auto"/>
-              <w:rPr>
-                <w:rFonts w:ascii="Source Sans Pro" w:eastAsia="Times New Roman" w:hAnsi="Source Sans Pro"/>
-                <w:sz w:val="21"/>
-                <w:szCs w:val="21"/>
-                <w:lang w:val="en-GB"/>
-              </w:rPr>
-            </w:pPr>
+              <w:t>.type</w:t>
+            </w:r>
+            <w:proofErr w:type="spellEnd"/>
+            <w:r>
+              <w:rPr>
+                <w:rFonts w:ascii="Source Sans Pro" w:eastAsia="Times New Roman" w:hAnsi="Source Sans Pro"/>
+                <w:sz w:val="21"/>
+                <w:szCs w:val="21"/>
+                <w:lang w:val="en-GB"/>
+              </w:rPr>
+              <w:t xml:space="preserve"> = INTEGER</w:t>
+            </w:r>
+          </w:p>
+          <w:p>
+            <w:pPr>
+              <w:spacing w:line="276" w:lineRule="auto"/>
+              <w:rPr>
+                <w:rFonts w:ascii="Source Sans Pro" w:eastAsia="Times New Roman" w:hAnsi="Source Sans Pro"/>
+                <w:sz w:val="21"/>
+                <w:szCs w:val="21"/>
+                <w:lang w:val="en-GB"/>
+              </w:rPr>
+            </w:pPr>
+          </w:p>
+          <w:p>
+            <w:pPr>
+              <w:spacing w:line="276" w:lineRule="auto"/>
+              <w:rPr>
+                <w:rFonts w:ascii="Source Sans Pro" w:eastAsia="Times New Roman" w:hAnsi="Source Sans Pro"/>
+                <w:sz w:val="21"/>
+                <w:szCs w:val="21"/>
+                <w:lang w:val="en-GB"/>
+              </w:rPr>
+            </w:pPr>
+            <w:proofErr w:type="spellStart"/>
             <w:r>
               <w:rPr>
                 <w:rFonts w:ascii="Source Sans Pro" w:eastAsia="Times New Roman" w:hAnsi="Source Sans Pro"/>
@@ -8615,6 +10322,7 @@
               </w:rPr>
               <w:t>lValue</w:t>
             </w:r>
+            <w:proofErr w:type="spellEnd"/>
             <w:r>
               <w:rPr>
                 <w:rFonts w:ascii="Source Sans Pro" w:eastAsia="Times New Roman" w:hAnsi="Source Sans Pro"/>
@@ -8737,37 +10445,71 @@
                 <w:lang w:val="en-GB"/>
               </w:rPr>
             </w:pPr>
-            <w:r>
-              <w:rPr>
-                <w:rFonts w:ascii="Source Sans Pro" w:eastAsia="Times New Roman" w:hAnsi="Source Sans Pro"/>
-                <w:color w:val="595959"/>
-                <w:sz w:val="21"/>
-                <w:szCs w:val="21"/>
-                <w:lang w:val="en-GB"/>
-              </w:rPr>
-              <w:t xml:space="preserve">op.type == INTEGER </w:t>
-            </w:r>
-          </w:p>
-          <w:p>
-            <w:pPr>
-              <w:spacing w:line="276" w:lineRule="auto"/>
-              <w:rPr>
-                <w:rFonts w:ascii="Source Sans Pro" w:eastAsia="Times New Roman" w:hAnsi="Source Sans Pro"/>
-                <w:color w:val="595959"/>
-                <w:sz w:val="21"/>
-                <w:szCs w:val="21"/>
-                <w:lang w:val="en-GB"/>
-              </w:rPr>
-            </w:pPr>
-            <w:r>
-              <w:rPr>
-                <w:rFonts w:ascii="Source Sans Pro" w:eastAsia="Times New Roman" w:hAnsi="Source Sans Pro"/>
-                <w:color w:val="595959"/>
-                <w:sz w:val="21"/>
-                <w:szCs w:val="21"/>
-                <w:lang w:val="en-GB"/>
-              </w:rPr>
-              <w:t xml:space="preserve">                         OR op.type == DOUBLE</w:t>
+            <w:proofErr w:type="spellStart"/>
+            <w:r>
+              <w:rPr>
+                <w:rFonts w:ascii="Source Sans Pro" w:eastAsia="Times New Roman" w:hAnsi="Source Sans Pro"/>
+                <w:color w:val="595959"/>
+                <w:sz w:val="21"/>
+                <w:szCs w:val="21"/>
+                <w:lang w:val="en-GB"/>
+              </w:rPr>
+              <w:t>op.type</w:t>
+            </w:r>
+            <w:proofErr w:type="spellEnd"/>
+            <w:r>
+              <w:rPr>
+                <w:rFonts w:ascii="Source Sans Pro" w:eastAsia="Times New Roman" w:hAnsi="Source Sans Pro"/>
+                <w:color w:val="595959"/>
+                <w:sz w:val="21"/>
+                <w:szCs w:val="21"/>
+                <w:lang w:val="en-GB"/>
+              </w:rPr>
+              <w:t xml:space="preserve"> == INTEGER </w:t>
+            </w:r>
+          </w:p>
+          <w:p>
+            <w:pPr>
+              <w:spacing w:line="276" w:lineRule="auto"/>
+              <w:rPr>
+                <w:rFonts w:ascii="Source Sans Pro" w:eastAsia="Times New Roman" w:hAnsi="Source Sans Pro"/>
+                <w:color w:val="595959"/>
+                <w:sz w:val="21"/>
+                <w:szCs w:val="21"/>
+                <w:lang w:val="en-GB"/>
+              </w:rPr>
+            </w:pPr>
+            <w:r>
+              <w:rPr>
+                <w:rFonts w:ascii="Source Sans Pro" w:eastAsia="Times New Roman" w:hAnsi="Source Sans Pro"/>
+                <w:color w:val="595959"/>
+                <w:sz w:val="21"/>
+                <w:szCs w:val="21"/>
+                <w:lang w:val="en-GB"/>
+              </w:rPr>
+              <w:t xml:space="preserve">                         OR </w:t>
+            </w:r>
+            <w:proofErr w:type="spellStart"/>
+            <w:r>
+              <w:rPr>
+                <w:rFonts w:ascii="Source Sans Pro" w:eastAsia="Times New Roman" w:hAnsi="Source Sans Pro"/>
+                <w:color w:val="595959"/>
+                <w:sz w:val="21"/>
+                <w:szCs w:val="21"/>
+                <w:lang w:val="en-GB"/>
+              </w:rPr>
+              <w:t>op.type</w:t>
+            </w:r>
+            <w:proofErr w:type="spellEnd"/>
+            <w:r>
+              <w:rPr>
+                <w:rFonts w:ascii="Source Sans Pro" w:eastAsia="Times New Roman" w:hAnsi="Source Sans Pro"/>
+                <w:color w:val="595959"/>
+                <w:sz w:val="21"/>
+                <w:szCs w:val="21"/>
+                <w:lang w:val="en-GB"/>
+              </w:rPr>
+              <w:t xml:space="preserve"> == DOUBLE</w:t>
             </w:r>
           </w:p>
           <w:p>
@@ -8809,45 +10551,78 @@
                 <w:lang w:val="en-GB"/>
               </w:rPr>
             </w:pPr>
-            <w:r>
-              <w:rPr>
-                <w:rFonts w:ascii="Source Sans Pro" w:eastAsia="Times New Roman" w:hAnsi="Source Sans Pro"/>
-                <w:sz w:val="21"/>
-                <w:szCs w:val="21"/>
-                <w:lang w:val="en-GB"/>
-              </w:rPr>
-              <w:t>minusExpr.type = op.type</w:t>
-            </w:r>
-          </w:p>
-          <w:p>
-            <w:pPr>
-              <w:spacing w:line="276" w:lineRule="auto"/>
-              <w:rPr>
-                <w:rFonts w:ascii="Source Sans Pro" w:eastAsia="Times New Roman" w:hAnsi="Source Sans Pro"/>
-                <w:sz w:val="21"/>
-                <w:szCs w:val="21"/>
-                <w:lang w:val="en-GB"/>
-              </w:rPr>
-            </w:pPr>
-          </w:p>
-          <w:p>
-            <w:pPr>
-              <w:spacing w:line="276" w:lineRule="auto"/>
-              <w:rPr>
-                <w:rFonts w:ascii="Source Sans Pro" w:eastAsia="Times New Roman" w:hAnsi="Source Sans Pro"/>
-                <w:sz w:val="21"/>
-                <w:szCs w:val="21"/>
-                <w:lang w:val="en-GB"/>
-              </w:rPr>
-            </w:pPr>
-            <w:r>
-              <w:rPr>
-                <w:rFonts w:ascii="Source Sans Pro" w:eastAsia="Times New Roman" w:hAnsi="Source Sans Pro"/>
-                <w:sz w:val="21"/>
-                <w:szCs w:val="21"/>
-                <w:lang w:val="en-GB"/>
-              </w:rPr>
-              <w:t>minusExpr.lValue = FALSE</w:t>
+            <w:proofErr w:type="spellStart"/>
+            <w:r>
+              <w:rPr>
+                <w:rFonts w:ascii="Source Sans Pro" w:eastAsia="Times New Roman" w:hAnsi="Source Sans Pro"/>
+                <w:sz w:val="21"/>
+                <w:szCs w:val="21"/>
+                <w:lang w:val="en-GB"/>
+              </w:rPr>
+              <w:t>minusExpr.type</w:t>
+            </w:r>
+            <w:proofErr w:type="spellEnd"/>
+            <w:r>
+              <w:rPr>
+                <w:rFonts w:ascii="Source Sans Pro" w:eastAsia="Times New Roman" w:hAnsi="Source Sans Pro"/>
+                <w:sz w:val="21"/>
+                <w:szCs w:val="21"/>
+                <w:lang w:val="en-GB"/>
+              </w:rPr>
+              <w:t xml:space="preserve"> = </w:t>
+            </w:r>
+            <w:proofErr w:type="spellStart"/>
+            <w:r>
+              <w:rPr>
+                <w:rFonts w:ascii="Source Sans Pro" w:eastAsia="Times New Roman" w:hAnsi="Source Sans Pro"/>
+                <w:sz w:val="21"/>
+                <w:szCs w:val="21"/>
+                <w:lang w:val="en-GB"/>
+              </w:rPr>
+              <w:t>op.type</w:t>
+            </w:r>
+            <w:proofErr w:type="spellEnd"/>
+          </w:p>
+          <w:p>
+            <w:pPr>
+              <w:spacing w:line="276" w:lineRule="auto"/>
+              <w:rPr>
+                <w:rFonts w:ascii="Source Sans Pro" w:eastAsia="Times New Roman" w:hAnsi="Source Sans Pro"/>
+                <w:sz w:val="21"/>
+                <w:szCs w:val="21"/>
+                <w:lang w:val="en-GB"/>
+              </w:rPr>
+            </w:pPr>
+          </w:p>
+          <w:p>
+            <w:pPr>
+              <w:spacing w:line="276" w:lineRule="auto"/>
+              <w:rPr>
+                <w:rFonts w:ascii="Source Sans Pro" w:eastAsia="Times New Roman" w:hAnsi="Source Sans Pro"/>
+                <w:sz w:val="21"/>
+                <w:szCs w:val="21"/>
+                <w:lang w:val="en-GB"/>
+              </w:rPr>
+            </w:pPr>
+            <w:proofErr w:type="spellStart"/>
+            <w:r>
+              <w:rPr>
+                <w:rFonts w:ascii="Source Sans Pro" w:eastAsia="Times New Roman" w:hAnsi="Source Sans Pro"/>
+                <w:sz w:val="21"/>
+                <w:szCs w:val="21"/>
+                <w:lang w:val="en-GB"/>
+              </w:rPr>
+              <w:t>minusExpr.lValue</w:t>
+            </w:r>
+            <w:proofErr w:type="spellEnd"/>
+            <w:r>
+              <w:rPr>
+                <w:rFonts w:ascii="Source Sans Pro" w:eastAsia="Times New Roman" w:hAnsi="Source Sans Pro"/>
+                <w:sz w:val="21"/>
+                <w:szCs w:val="21"/>
+                <w:lang w:val="en-GB"/>
+              </w:rPr>
+              <w:t xml:space="preserve"> = FALSE</w:t>
             </w:r>
           </w:p>
         </w:tc>
@@ -8888,6 +10663,7 @@
                 <w:sz w:val="21"/>
                 <w:szCs w:val="21"/>
               </w:rPr>
+              <w:lastRenderedPageBreak/>
               <w:t>notExpr</w:t>
             </w:r>
             <w:r>
@@ -8962,15 +10738,27 @@
                 <w:lang w:val="en-GB"/>
               </w:rPr>
             </w:pPr>
-            <w:r>
-              <w:rPr>
-                <w:rFonts w:ascii="Source Sans Pro" w:eastAsia="Times New Roman" w:hAnsi="Source Sans Pro"/>
-                <w:color w:val="595959"/>
-                <w:sz w:val="21"/>
-                <w:szCs w:val="21"/>
-                <w:lang w:val="en-GB"/>
-              </w:rPr>
-              <w:t xml:space="preserve">op.type == INTEGER </w:t>
+            <w:proofErr w:type="spellStart"/>
+            <w:r>
+              <w:rPr>
+                <w:rFonts w:ascii="Source Sans Pro" w:eastAsia="Times New Roman" w:hAnsi="Source Sans Pro"/>
+                <w:color w:val="595959"/>
+                <w:sz w:val="21"/>
+                <w:szCs w:val="21"/>
+                <w:lang w:val="en-GB"/>
+              </w:rPr>
+              <w:t>op.type</w:t>
+            </w:r>
+            <w:proofErr w:type="spellEnd"/>
+            <w:r>
+              <w:rPr>
+                <w:rFonts w:ascii="Source Sans Pro" w:eastAsia="Times New Roman" w:hAnsi="Source Sans Pro"/>
+                <w:color w:val="595959"/>
+                <w:sz w:val="21"/>
+                <w:szCs w:val="21"/>
+                <w:lang w:val="en-GB"/>
+              </w:rPr>
+              <w:t xml:space="preserve"> == INTEGER </w:t>
             </w:r>
           </w:p>
         </w:tc>
@@ -9000,6 +10788,7 @@
                 <w:lang w:val="en-GB"/>
               </w:rPr>
             </w:pPr>
+            <w:proofErr w:type="spellStart"/>
             <w:r>
               <w:rPr>
                 <w:rFonts w:ascii="Source Sans Pro" w:eastAsia="Times New Roman" w:hAnsi="Source Sans Pro"/>
@@ -9016,7 +10805,17 @@
                 <w:szCs w:val="21"/>
                 <w:lang w:val="en-GB"/>
               </w:rPr>
-              <w:t xml:space="preserve">Expr.type = </w:t>
+              <w:t>Expr.type</w:t>
+            </w:r>
+            <w:proofErr w:type="spellEnd"/>
+            <w:r>
+              <w:rPr>
+                <w:rFonts w:ascii="Source Sans Pro" w:eastAsia="Times New Roman" w:hAnsi="Source Sans Pro"/>
+                <w:sz w:val="21"/>
+                <w:szCs w:val="21"/>
+                <w:lang w:val="en-GB"/>
+              </w:rPr>
+              <w:t xml:space="preserve"> = </w:t>
             </w:r>
             <w:r>
               <w:rPr>
@@ -9050,6 +10849,7 @@
                 <w:lang w:val="en-GB"/>
               </w:rPr>
             </w:pPr>
+            <w:proofErr w:type="spellStart"/>
             <w:r>
               <w:rPr>
                 <w:rFonts w:ascii="Source Sans Pro" w:eastAsia="Times New Roman" w:hAnsi="Source Sans Pro"/>
@@ -9066,7 +10866,17 @@
                 <w:szCs w:val="21"/>
                 <w:lang w:val="en-GB"/>
               </w:rPr>
-              <w:t>Expr.lValue = FALSE</w:t>
+              <w:t>Expr.lValue</w:t>
+            </w:r>
+            <w:proofErr w:type="spellEnd"/>
+            <w:r>
+              <w:rPr>
+                <w:rFonts w:ascii="Source Sans Pro" w:eastAsia="Times New Roman" w:hAnsi="Source Sans Pro"/>
+                <w:sz w:val="21"/>
+                <w:szCs w:val="21"/>
+                <w:lang w:val="en-GB"/>
+              </w:rPr>
+              <w:t xml:space="preserve"> = FALSE</w:t>
             </w:r>
           </w:p>
         </w:tc>
@@ -9226,15 +11036,49 @@
                 <w:lang w:val="en-GB"/>
               </w:rPr>
             </w:pPr>
-            <w:r>
-              <w:rPr>
-                <w:rFonts w:ascii="Source Sans Pro" w:eastAsia="Times New Roman" w:hAnsi="Source Sans Pro"/>
-                <w:color w:val="595959"/>
-                <w:sz w:val="21"/>
-                <w:szCs w:val="21"/>
-                <w:lang w:val="en-GB"/>
-              </w:rPr>
-              <w:t>checkArgs(args,</w:t>
+            <w:proofErr w:type="spellStart"/>
+            <w:r>
+              <w:rPr>
+                <w:rFonts w:ascii="Source Sans Pro" w:eastAsia="Times New Roman" w:hAnsi="Source Sans Pro"/>
+                <w:color w:val="595959"/>
+                <w:sz w:val="21"/>
+                <w:szCs w:val="21"/>
+                <w:lang w:val="en-GB"/>
+              </w:rPr>
+              <w:t>checkArgs</w:t>
+            </w:r>
+            <w:proofErr w:type="spellEnd"/>
+            <w:r>
+              <w:rPr>
+                <w:rFonts w:ascii="Source Sans Pro" w:eastAsia="Times New Roman" w:hAnsi="Source Sans Pro"/>
+                <w:color w:val="595959"/>
+                <w:sz w:val="21"/>
+                <w:szCs w:val="21"/>
+                <w:lang w:val="en-GB"/>
+              </w:rPr>
+              <w:t>(</w:t>
+            </w:r>
+            <w:proofErr w:type="spellStart"/>
+            <w:r>
+              <w:rPr>
+                <w:rFonts w:ascii="Source Sans Pro" w:eastAsia="Times New Roman" w:hAnsi="Source Sans Pro"/>
+                <w:color w:val="595959"/>
+                <w:sz w:val="21"/>
+                <w:szCs w:val="21"/>
+                <w:lang w:val="en-GB"/>
+              </w:rPr>
+              <w:t>args</w:t>
+            </w:r>
+            <w:proofErr w:type="spellEnd"/>
+            <w:r>
+              <w:rPr>
+                <w:rFonts w:ascii="Source Sans Pro" w:eastAsia="Times New Roman" w:hAnsi="Source Sans Pro"/>
+                <w:color w:val="595959"/>
+                <w:sz w:val="21"/>
+                <w:szCs w:val="21"/>
+                <w:lang w:val="en-GB"/>
+              </w:rPr>
+              <w:t>,</w:t>
             </w:r>
           </w:p>
           <w:p>
@@ -9258,6 +11102,7 @@
               </w:rPr>
               <w:t xml:space="preserve">          </w:t>
             </w:r>
+            <w:proofErr w:type="spellStart"/>
             <w:r>
               <w:rPr>
                 <w:rFonts w:ascii="Source Sans Pro" w:eastAsia="Times New Roman" w:hAnsi="Source Sans Pro"/>
@@ -9286,8 +11131,65 @@
                 <w:szCs w:val="21"/>
                 <w:lang w:val="en-GB"/>
               </w:rPr>
-              <w:t>.params)</w:t>
-            </w:r>
+              <w:t>.params</w:t>
+            </w:r>
+            <w:proofErr w:type="spellEnd"/>
+            <w:r>
+              <w:rPr>
+                <w:rFonts w:ascii="Source Sans Pro" w:eastAsia="Times New Roman" w:hAnsi="Source Sans Pro"/>
+                <w:color w:val="595959"/>
+                <w:sz w:val="21"/>
+                <w:szCs w:val="21"/>
+                <w:lang w:val="en-GB"/>
+              </w:rPr>
+              <w:t>)</w:t>
+            </w:r>
+          </w:p>
+          <w:p>
+            <w:pPr>
+              <w:spacing w:line="276" w:lineRule="auto"/>
+              <w:rPr>
+                <w:rFonts w:ascii="Source Sans Pro" w:eastAsia="Times New Roman" w:hAnsi="Source Sans Pro"/>
+                <w:color w:val="595959"/>
+                <w:sz w:val="21"/>
+                <w:szCs w:val="21"/>
+                <w:lang w:val="en-GB"/>
+              </w:rPr>
+            </w:pPr>
+          </w:p>
+          <w:p>
+            <w:pPr>
+              <w:spacing w:line="276" w:lineRule="auto"/>
+              <w:rPr>
+                <w:rFonts w:ascii="Source Sans Pro" w:eastAsia="Times New Roman" w:hAnsi="Source Sans Pro"/>
+                <w:color w:val="595959"/>
+                <w:sz w:val="21"/>
+                <w:szCs w:val="21"/>
+                <w:lang w:val="en-GB"/>
+              </w:rPr>
+            </w:pPr>
+            <w:r>
+              <w:rPr>
+                <w:rFonts w:ascii="Source Sans Pro" w:eastAsia="Times New Roman" w:hAnsi="Source Sans Pro"/>
+                <w:color w:val="595959"/>
+                <w:sz w:val="21"/>
+                <w:szCs w:val="21"/>
+                <w:lang w:val="en-GB"/>
+              </w:rPr>
+              <w:t xml:space="preserve">args.size == </w:t>
+            </w:r>
+            <w:proofErr w:type="spellStart"/>
+            <w:r>
+              <w:rPr>
+                <w:rFonts w:ascii="Source Sans Pro" w:eastAsia="Times New Roman" w:hAnsi="Source Sans Pro"/>
+                <w:color w:val="595959"/>
+                <w:sz w:val="21"/>
+                <w:szCs w:val="21"/>
+                <w:lang w:val="en-GB"/>
+              </w:rPr>
+              <w:t>functionCallExpr.definition.params</w:t>
+            </w:r>
+            <w:proofErr w:type="spellEnd"/>
           </w:p>
         </w:tc>
         <w:tc>
@@ -9316,6 +11218,7 @@
                 <w:lang w:val="en-GB"/>
               </w:rPr>
             </w:pPr>
+            <w:proofErr w:type="spellStart"/>
             <w:r>
               <w:rPr>
                 <w:rFonts w:ascii="Source Sans Pro" w:eastAsia="Times New Roman" w:hAnsi="Source Sans Pro"/>
@@ -9334,6 +11237,7 @@
               </w:rPr>
               <w:t>.type</w:t>
             </w:r>
+            <w:proofErr w:type="spellEnd"/>
             <w:r>
               <w:rPr>
                 <w:rFonts w:ascii="Source Sans Pro" w:eastAsia="Times New Roman" w:hAnsi="Source Sans Pro"/>
@@ -9363,6 +11267,7 @@
               </w:rPr>
               <w:t xml:space="preserve">             </w:t>
             </w:r>
+            <w:proofErr w:type="spellStart"/>
             <w:r>
               <w:rPr>
                 <w:rFonts w:ascii="Source Sans Pro" w:eastAsia="Times New Roman" w:hAnsi="Source Sans Pro"/>
@@ -9390,28 +11295,30 @@
               </w:rPr>
               <w:t>.returnType</w:t>
             </w:r>
-          </w:p>
-          <w:p>
-            <w:pPr>
-              <w:spacing w:line="276" w:lineRule="auto"/>
-              <w:rPr>
-                <w:rFonts w:ascii="Source Sans Pro" w:eastAsia="Times New Roman" w:hAnsi="Source Sans Pro"/>
-                <w:sz w:val="21"/>
-                <w:szCs w:val="21"/>
-                <w:lang w:val="en-GB"/>
-              </w:rPr>
-            </w:pPr>
-          </w:p>
-          <w:p>
-            <w:pPr>
-              <w:spacing w:line="276" w:lineRule="auto"/>
-              <w:rPr>
-                <w:rFonts w:ascii="Source Sans Pro" w:eastAsia="Times New Roman" w:hAnsi="Source Sans Pro"/>
-                <w:sz w:val="21"/>
-                <w:szCs w:val="21"/>
-                <w:lang w:val="en-GB"/>
-              </w:rPr>
-            </w:pPr>
+            <w:proofErr w:type="spellEnd"/>
+          </w:p>
+          <w:p>
+            <w:pPr>
+              <w:spacing w:line="276" w:lineRule="auto"/>
+              <w:rPr>
+                <w:rFonts w:ascii="Source Sans Pro" w:eastAsia="Times New Roman" w:hAnsi="Source Sans Pro"/>
+                <w:sz w:val="21"/>
+                <w:szCs w:val="21"/>
+                <w:lang w:val="en-GB"/>
+              </w:rPr>
+            </w:pPr>
+          </w:p>
+          <w:p>
+            <w:pPr>
+              <w:spacing w:line="276" w:lineRule="auto"/>
+              <w:rPr>
+                <w:rFonts w:ascii="Source Sans Pro" w:eastAsia="Times New Roman" w:hAnsi="Source Sans Pro"/>
+                <w:sz w:val="21"/>
+                <w:szCs w:val="21"/>
+                <w:lang w:val="en-GB"/>
+              </w:rPr>
+            </w:pPr>
+            <w:proofErr w:type="spellStart"/>
             <w:r>
               <w:rPr>
                 <w:rFonts w:ascii="Source Sans Pro" w:eastAsia="Times New Roman" w:hAnsi="Source Sans Pro"/>
@@ -9428,7 +11335,17 @@
                 <w:szCs w:val="21"/>
                 <w:lang w:val="en-GB"/>
               </w:rPr>
-              <w:t>.lValue = FALSE</w:t>
+              <w:t>.lValue</w:t>
+            </w:r>
+            <w:proofErr w:type="spellEnd"/>
+            <w:r>
+              <w:rPr>
+                <w:rFonts w:ascii="Source Sans Pro" w:eastAsia="Times New Roman" w:hAnsi="Source Sans Pro"/>
+                <w:sz w:val="21"/>
+                <w:szCs w:val="21"/>
+                <w:lang w:val="en-GB"/>
+              </w:rPr>
+              <w:t xml:space="preserve"> = FALSE</w:t>
             </w:r>
           </w:p>
         </w:tc>
@@ -9588,6 +11505,7 @@
                 <w:lang w:val="en-GB"/>
               </w:rPr>
             </w:pPr>
+            <w:proofErr w:type="spellStart"/>
             <w:r>
               <w:rPr>
                 <w:rFonts w:ascii="Source Sans Pro" w:eastAsia="Times New Roman" w:hAnsi="Source Sans Pro"/>
@@ -9606,7 +11524,18 @@
                 <w:szCs w:val="21"/>
                 <w:lang w:val="en-GB"/>
               </w:rPr>
-              <w:t>type == StructType</w:t>
+              <w:t>type</w:t>
+            </w:r>
+            <w:proofErr w:type="spellEnd"/>
+            <w:r>
+              <w:rPr>
+                <w:rFonts w:ascii="Source Sans Pro" w:eastAsia="Times New Roman" w:hAnsi="Source Sans Pro"/>
+                <w:color w:val="595959"/>
+                <w:sz w:val="21"/>
+                <w:szCs w:val="21"/>
+                <w:lang w:val="en-GB"/>
+              </w:rPr>
+              <w:t xml:space="preserve"> == StructType</w:t>
             </w:r>
           </w:p>
           <w:p>
@@ -9632,15 +11561,27 @@
                 <w:lang w:val="en-GB"/>
               </w:rPr>
             </w:pPr>
-            <w:r>
-              <w:rPr>
-                <w:rFonts w:ascii="Source Sans Pro" w:eastAsia="Times New Roman" w:hAnsi="Source Sans Pro"/>
-                <w:color w:val="595959"/>
-                <w:sz w:val="21"/>
-                <w:szCs w:val="21"/>
-                <w:lang w:val="en-GB"/>
-              </w:rPr>
-              <w:t xml:space="preserve">root.type.definition.fields[field] </w:t>
+            <w:proofErr w:type="spellStart"/>
+            <w:r>
+              <w:rPr>
+                <w:rFonts w:ascii="Source Sans Pro" w:eastAsia="Times New Roman" w:hAnsi="Source Sans Pro"/>
+                <w:color w:val="595959"/>
+                <w:sz w:val="21"/>
+                <w:szCs w:val="21"/>
+                <w:lang w:val="en-GB"/>
+              </w:rPr>
+              <w:t>root.type.definition.fields</w:t>
+            </w:r>
+            <w:proofErr w:type="spellEnd"/>
+            <w:r>
+              <w:rPr>
+                <w:rFonts w:ascii="Source Sans Pro" w:eastAsia="Times New Roman" w:hAnsi="Source Sans Pro"/>
+                <w:color w:val="595959"/>
+                <w:sz w:val="21"/>
+                <w:szCs w:val="21"/>
+                <w:lang w:val="en-GB"/>
+              </w:rPr>
+              <w:t xml:space="preserve">[field] </w:t>
             </w:r>
             <w:r>
               <w:rPr>
@@ -9712,45 +11653,78 @@
                 <w:lang w:val="en-GB"/>
               </w:rPr>
             </w:pPr>
-            <w:r>
-              <w:rPr>
-                <w:rFonts w:ascii="Source Sans Pro" w:eastAsia="Times New Roman" w:hAnsi="Source Sans Pro"/>
-                <w:sz w:val="21"/>
-                <w:szCs w:val="21"/>
-                <w:lang w:val="en-GB"/>
-              </w:rPr>
-              <w:t>fieldAccess.type = field.type</w:t>
-            </w:r>
-          </w:p>
-          <w:p>
-            <w:pPr>
-              <w:spacing w:line="276" w:lineRule="auto"/>
-              <w:rPr>
-                <w:rFonts w:ascii="Source Sans Pro" w:eastAsia="Times New Roman" w:hAnsi="Source Sans Pro"/>
-                <w:sz w:val="21"/>
-                <w:szCs w:val="21"/>
-                <w:lang w:val="en-GB"/>
-              </w:rPr>
-            </w:pPr>
-          </w:p>
-          <w:p>
-            <w:pPr>
-              <w:spacing w:line="276" w:lineRule="auto"/>
-              <w:rPr>
-                <w:rFonts w:ascii="Source Sans Pro" w:eastAsia="Times New Roman" w:hAnsi="Source Sans Pro"/>
-                <w:sz w:val="21"/>
-                <w:szCs w:val="21"/>
-                <w:lang w:val="en-GB"/>
-              </w:rPr>
-            </w:pPr>
-            <w:r>
-              <w:rPr>
-                <w:rFonts w:ascii="Source Sans Pro" w:eastAsia="Times New Roman" w:hAnsi="Source Sans Pro"/>
-                <w:sz w:val="21"/>
-                <w:szCs w:val="21"/>
-                <w:lang w:val="en-GB"/>
-              </w:rPr>
-              <w:t>fieldAccess.lValue = false</w:t>
+            <w:proofErr w:type="spellStart"/>
+            <w:r>
+              <w:rPr>
+                <w:rFonts w:ascii="Source Sans Pro" w:eastAsia="Times New Roman" w:hAnsi="Source Sans Pro"/>
+                <w:sz w:val="21"/>
+                <w:szCs w:val="21"/>
+                <w:lang w:val="en-GB"/>
+              </w:rPr>
+              <w:t>fieldAccess.type</w:t>
+            </w:r>
+            <w:proofErr w:type="spellEnd"/>
+            <w:r>
+              <w:rPr>
+                <w:rFonts w:ascii="Source Sans Pro" w:eastAsia="Times New Roman" w:hAnsi="Source Sans Pro"/>
+                <w:sz w:val="21"/>
+                <w:szCs w:val="21"/>
+                <w:lang w:val="en-GB"/>
+              </w:rPr>
+              <w:t xml:space="preserve"> = </w:t>
+            </w:r>
+            <w:proofErr w:type="spellStart"/>
+            <w:r>
+              <w:rPr>
+                <w:rFonts w:ascii="Source Sans Pro" w:eastAsia="Times New Roman" w:hAnsi="Source Sans Pro"/>
+                <w:sz w:val="21"/>
+                <w:szCs w:val="21"/>
+                <w:lang w:val="en-GB"/>
+              </w:rPr>
+              <w:t>field.type</w:t>
+            </w:r>
+            <w:proofErr w:type="spellEnd"/>
+          </w:p>
+          <w:p>
+            <w:pPr>
+              <w:spacing w:line="276" w:lineRule="auto"/>
+              <w:rPr>
+                <w:rFonts w:ascii="Source Sans Pro" w:eastAsia="Times New Roman" w:hAnsi="Source Sans Pro"/>
+                <w:sz w:val="21"/>
+                <w:szCs w:val="21"/>
+                <w:lang w:val="en-GB"/>
+              </w:rPr>
+            </w:pPr>
+          </w:p>
+          <w:p>
+            <w:pPr>
+              <w:spacing w:line="276" w:lineRule="auto"/>
+              <w:rPr>
+                <w:rFonts w:ascii="Source Sans Pro" w:eastAsia="Times New Roman" w:hAnsi="Source Sans Pro"/>
+                <w:sz w:val="21"/>
+                <w:szCs w:val="21"/>
+                <w:lang w:val="en-GB"/>
+              </w:rPr>
+            </w:pPr>
+            <w:proofErr w:type="spellStart"/>
+            <w:r>
+              <w:rPr>
+                <w:rFonts w:ascii="Source Sans Pro" w:eastAsia="Times New Roman" w:hAnsi="Source Sans Pro"/>
+                <w:sz w:val="21"/>
+                <w:szCs w:val="21"/>
+                <w:lang w:val="en-GB"/>
+              </w:rPr>
+              <w:t>fieldAccess.lValue</w:t>
+            </w:r>
+            <w:proofErr w:type="spellEnd"/>
+            <w:r>
+              <w:rPr>
+                <w:rFonts w:ascii="Source Sans Pro" w:eastAsia="Times New Roman" w:hAnsi="Source Sans Pro"/>
+                <w:sz w:val="21"/>
+                <w:szCs w:val="21"/>
+                <w:lang w:val="en-GB"/>
+              </w:rPr>
+              <w:t xml:space="preserve"> = false</w:t>
             </w:r>
           </w:p>
         </w:tc>
@@ -9910,50 +11884,86 @@
                 <w:lang w:val="en-GB"/>
               </w:rPr>
             </w:pPr>
-            <w:r>
-              <w:rPr>
-                <w:rFonts w:ascii="Source Sans Pro" w:eastAsia="Times New Roman" w:hAnsi="Source Sans Pro"/>
-                <w:color w:val="595959"/>
-                <w:sz w:val="21"/>
-                <w:szCs w:val="21"/>
-                <w:lang w:val="en-GB"/>
-              </w:rPr>
-              <w:t>index.type == INTEGER</w:t>
-            </w:r>
-          </w:p>
-          <w:p>
-            <w:pPr>
-              <w:spacing w:line="276" w:lineRule="auto"/>
-              <w:rPr>
-                <w:rFonts w:ascii="Source Sans Pro" w:eastAsia="Times New Roman" w:hAnsi="Source Sans Pro"/>
-                <w:color w:val="595959"/>
-                <w:sz w:val="21"/>
-                <w:szCs w:val="21"/>
-                <w:lang w:val="en-GB"/>
-              </w:rPr>
-            </w:pPr>
-          </w:p>
-          <w:p>
-            <w:pPr>
-              <w:spacing w:line="276" w:lineRule="auto"/>
-              <w:rPr>
-                <w:rFonts w:ascii="Source Sans Pro" w:eastAsia="Times New Roman" w:hAnsi="Source Sans Pro"/>
-                <w:color w:val="595959"/>
-                <w:sz w:val="21"/>
-                <w:szCs w:val="21"/>
-                <w:lang w:val="en-GB"/>
-              </w:rPr>
-            </w:pPr>
-            <w:r>
-              <w:rPr>
-                <w:rFonts w:ascii="Source Sans Pro" w:eastAsia="Times New Roman" w:hAnsi="Source Sans Pro"/>
-                <w:color w:val="595959"/>
-                <w:sz w:val="21"/>
-                <w:szCs w:val="21"/>
-                <w:lang w:val="en-GB"/>
-              </w:rPr>
-              <w:t>array.type == ArrayType</w:t>
-            </w:r>
+            <w:proofErr w:type="spellStart"/>
+            <w:r>
+              <w:rPr>
+                <w:rFonts w:ascii="Source Sans Pro" w:eastAsia="Times New Roman" w:hAnsi="Source Sans Pro"/>
+                <w:color w:val="595959"/>
+                <w:sz w:val="21"/>
+                <w:szCs w:val="21"/>
+                <w:lang w:val="en-GB"/>
+              </w:rPr>
+              <w:t>index.type</w:t>
+            </w:r>
+            <w:proofErr w:type="spellEnd"/>
+            <w:r>
+              <w:rPr>
+                <w:rFonts w:ascii="Source Sans Pro" w:eastAsia="Times New Roman" w:hAnsi="Source Sans Pro"/>
+                <w:color w:val="595959"/>
+                <w:sz w:val="21"/>
+                <w:szCs w:val="21"/>
+                <w:lang w:val="en-GB"/>
+              </w:rPr>
+              <w:t xml:space="preserve"> == INTEGER</w:t>
+            </w:r>
+          </w:p>
+          <w:p>
+            <w:pPr>
+              <w:spacing w:line="276" w:lineRule="auto"/>
+              <w:rPr>
+                <w:rFonts w:ascii="Source Sans Pro" w:eastAsia="Times New Roman" w:hAnsi="Source Sans Pro"/>
+                <w:color w:val="595959"/>
+                <w:sz w:val="21"/>
+                <w:szCs w:val="21"/>
+                <w:lang w:val="en-GB"/>
+              </w:rPr>
+            </w:pPr>
+          </w:p>
+          <w:p>
+            <w:pPr>
+              <w:spacing w:line="276" w:lineRule="auto"/>
+              <w:rPr>
+                <w:rFonts w:ascii="Source Sans Pro" w:eastAsia="Times New Roman" w:hAnsi="Source Sans Pro"/>
+                <w:color w:val="595959"/>
+                <w:sz w:val="21"/>
+                <w:szCs w:val="21"/>
+                <w:lang w:val="en-GB"/>
+              </w:rPr>
+            </w:pPr>
+            <w:proofErr w:type="spellStart"/>
+            <w:r>
+              <w:rPr>
+                <w:rFonts w:ascii="Source Sans Pro" w:eastAsia="Times New Roman" w:hAnsi="Source Sans Pro"/>
+                <w:color w:val="595959"/>
+                <w:sz w:val="21"/>
+                <w:szCs w:val="21"/>
+                <w:lang w:val="en-GB"/>
+              </w:rPr>
+              <w:t>array.type</w:t>
+            </w:r>
+            <w:proofErr w:type="spellEnd"/>
+            <w:r>
+              <w:rPr>
+                <w:rFonts w:ascii="Source Sans Pro" w:eastAsia="Times New Roman" w:hAnsi="Source Sans Pro"/>
+                <w:color w:val="595959"/>
+                <w:sz w:val="21"/>
+                <w:szCs w:val="21"/>
+                <w:lang w:val="en-GB"/>
+              </w:rPr>
+              <w:t xml:space="preserve"> == </w:t>
+            </w:r>
+            <w:proofErr w:type="spellStart"/>
+            <w:r>
+              <w:rPr>
+                <w:rFonts w:ascii="Source Sans Pro" w:eastAsia="Times New Roman" w:hAnsi="Source Sans Pro"/>
+                <w:color w:val="595959"/>
+                <w:sz w:val="21"/>
+                <w:szCs w:val="21"/>
+                <w:lang w:val="en-GB"/>
+              </w:rPr>
+              <w:t>ArrayType</w:t>
+            </w:r>
+            <w:proofErr w:type="spellEnd"/>
           </w:p>
         </w:tc>
         <w:tc>
@@ -9982,45 +11992,78 @@
                 <w:lang w:val="en-GB"/>
               </w:rPr>
             </w:pPr>
-            <w:r>
-              <w:rPr>
-                <w:rFonts w:ascii="Source Sans Pro" w:eastAsia="Times New Roman" w:hAnsi="Source Sans Pro"/>
-                <w:sz w:val="21"/>
-                <w:szCs w:val="21"/>
-                <w:lang w:val="en-GB"/>
-              </w:rPr>
-              <w:t>arrayAccess.type = arrayType.type</w:t>
-            </w:r>
-          </w:p>
-          <w:p>
-            <w:pPr>
-              <w:spacing w:line="276" w:lineRule="auto"/>
-              <w:rPr>
-                <w:rFonts w:ascii="Source Sans Pro" w:eastAsia="Times New Roman" w:hAnsi="Source Sans Pro"/>
-                <w:sz w:val="21"/>
-                <w:szCs w:val="21"/>
-                <w:lang w:val="en-GB"/>
-              </w:rPr>
-            </w:pPr>
-          </w:p>
-          <w:p>
-            <w:pPr>
-              <w:spacing w:line="276" w:lineRule="auto"/>
-              <w:rPr>
-                <w:rFonts w:ascii="Source Sans Pro" w:eastAsia="Times New Roman" w:hAnsi="Source Sans Pro"/>
-                <w:sz w:val="21"/>
-                <w:szCs w:val="21"/>
-                <w:lang w:val="en-GB"/>
-              </w:rPr>
-            </w:pPr>
-            <w:r>
-              <w:rPr>
-                <w:rFonts w:ascii="Source Sans Pro" w:eastAsia="Times New Roman" w:hAnsi="Source Sans Pro"/>
-                <w:sz w:val="21"/>
-                <w:szCs w:val="21"/>
-                <w:lang w:val="en-GB"/>
-              </w:rPr>
-              <w:t>arrayAccess.lValue = true</w:t>
+            <w:proofErr w:type="spellStart"/>
+            <w:r>
+              <w:rPr>
+                <w:rFonts w:ascii="Source Sans Pro" w:eastAsia="Times New Roman" w:hAnsi="Source Sans Pro"/>
+                <w:sz w:val="21"/>
+                <w:szCs w:val="21"/>
+                <w:lang w:val="en-GB"/>
+              </w:rPr>
+              <w:t>arrayAccess.type</w:t>
+            </w:r>
+            <w:proofErr w:type="spellEnd"/>
+            <w:r>
+              <w:rPr>
+                <w:rFonts w:ascii="Source Sans Pro" w:eastAsia="Times New Roman" w:hAnsi="Source Sans Pro"/>
+                <w:sz w:val="21"/>
+                <w:szCs w:val="21"/>
+                <w:lang w:val="en-GB"/>
+              </w:rPr>
+              <w:t xml:space="preserve"> = </w:t>
+            </w:r>
+            <w:proofErr w:type="spellStart"/>
+            <w:r>
+              <w:rPr>
+                <w:rFonts w:ascii="Source Sans Pro" w:eastAsia="Times New Roman" w:hAnsi="Source Sans Pro"/>
+                <w:sz w:val="21"/>
+                <w:szCs w:val="21"/>
+                <w:lang w:val="en-GB"/>
+              </w:rPr>
+              <w:t>arrayType.type</w:t>
+            </w:r>
+            <w:proofErr w:type="spellEnd"/>
+          </w:p>
+          <w:p>
+            <w:pPr>
+              <w:spacing w:line="276" w:lineRule="auto"/>
+              <w:rPr>
+                <w:rFonts w:ascii="Source Sans Pro" w:eastAsia="Times New Roman" w:hAnsi="Source Sans Pro"/>
+                <w:sz w:val="21"/>
+                <w:szCs w:val="21"/>
+                <w:lang w:val="en-GB"/>
+              </w:rPr>
+            </w:pPr>
+          </w:p>
+          <w:p>
+            <w:pPr>
+              <w:spacing w:line="276" w:lineRule="auto"/>
+              <w:rPr>
+                <w:rFonts w:ascii="Source Sans Pro" w:eastAsia="Times New Roman" w:hAnsi="Source Sans Pro"/>
+                <w:sz w:val="21"/>
+                <w:szCs w:val="21"/>
+                <w:lang w:val="en-GB"/>
+              </w:rPr>
+            </w:pPr>
+            <w:proofErr w:type="spellStart"/>
+            <w:r>
+              <w:rPr>
+                <w:rFonts w:ascii="Source Sans Pro" w:eastAsia="Times New Roman" w:hAnsi="Source Sans Pro"/>
+                <w:sz w:val="21"/>
+                <w:szCs w:val="21"/>
+                <w:lang w:val="en-GB"/>
+              </w:rPr>
+              <w:t>arrayAccess.lValue</w:t>
+            </w:r>
+            <w:proofErr w:type="spellEnd"/>
+            <w:r>
+              <w:rPr>
+                <w:rFonts w:ascii="Source Sans Pro" w:eastAsia="Times New Roman" w:hAnsi="Source Sans Pro"/>
+                <w:sz w:val="21"/>
+                <w:szCs w:val="21"/>
+                <w:lang w:val="en-GB"/>
+              </w:rPr>
+              <w:t xml:space="preserve"> = true</w:t>
             </w:r>
           </w:p>
         </w:tc>
@@ -10061,7 +12104,6 @@
                 <w:sz w:val="21"/>
                 <w:szCs w:val="21"/>
               </w:rPr>
-              <w:lastRenderedPageBreak/>
               <w:t>intType</w:t>
             </w:r>
             <w:r>
@@ -11288,14 +13330,25 @@
                 <w:szCs w:val="21"/>
               </w:rPr>
             </w:pPr>
-            <w:r>
-              <w:rPr>
-                <w:rFonts w:ascii="Source Sans Pro" w:eastAsia="Times New Roman" w:hAnsi="Source Sans Pro"/>
-                <w:color w:val="595959"/>
-                <w:sz w:val="21"/>
-                <w:szCs w:val="21"/>
-              </w:rPr>
-              <w:t>isSimpleType(Type t): boolean</w:t>
+            <w:proofErr w:type="spellStart"/>
+            <w:r>
+              <w:rPr>
+                <w:rFonts w:ascii="Source Sans Pro" w:eastAsia="Times New Roman" w:hAnsi="Source Sans Pro"/>
+                <w:color w:val="595959"/>
+                <w:sz w:val="21"/>
+                <w:szCs w:val="21"/>
+              </w:rPr>
+              <w:t>isPrimitive</w:t>
+            </w:r>
+            <w:proofErr w:type="spellEnd"/>
+            <w:r>
+              <w:rPr>
+                <w:rFonts w:ascii="Source Sans Pro" w:eastAsia="Times New Roman" w:hAnsi="Source Sans Pro"/>
+                <w:color w:val="595959"/>
+                <w:sz w:val="21"/>
+                <w:szCs w:val="21"/>
+              </w:rPr>
+              <w:t>(Type t): boolean</w:t>
             </w:r>
           </w:p>
         </w:tc>
@@ -11459,6 +13512,7 @@
                 <w:lang w:val="en-GB"/>
               </w:rPr>
             </w:pPr>
+            <w:proofErr w:type="spellStart"/>
             <w:r>
               <w:rPr>
                 <w:rFonts w:ascii="Source Sans Pro" w:eastAsia="Times New Roman" w:hAnsi="Source Sans Pro"/>
@@ -11479,6 +13533,7 @@
               </w:rPr>
               <w:t>Cast</w:t>
             </w:r>
+            <w:proofErr w:type="spellEnd"/>
             <w:r>
               <w:rPr>
                 <w:rFonts w:ascii="Source Sans Pro" w:eastAsia="Times New Roman" w:hAnsi="Source Sans Pro"/>
@@ -11625,15 +13680,49 @@
                 <w:lang w:val="en-GB"/>
               </w:rPr>
             </w:pPr>
-            <w:r>
-              <w:rPr>
-                <w:rFonts w:ascii="Source Sans Pro" w:eastAsia="Times New Roman" w:hAnsi="Source Sans Pro"/>
-                <w:color w:val="595959"/>
-                <w:sz w:val="21"/>
-                <w:szCs w:val="21"/>
-                <w:lang w:val="en-GB"/>
-              </w:rPr>
-              <w:t>checkArgs(List&lt;Expression&gt; args, L</w:t>
+            <w:proofErr w:type="spellStart"/>
+            <w:r>
+              <w:rPr>
+                <w:rFonts w:ascii="Source Sans Pro" w:eastAsia="Times New Roman" w:hAnsi="Source Sans Pro"/>
+                <w:color w:val="595959"/>
+                <w:sz w:val="21"/>
+                <w:szCs w:val="21"/>
+                <w:lang w:val="en-GB"/>
+              </w:rPr>
+              <w:t>checkArgs</w:t>
+            </w:r>
+            <w:proofErr w:type="spellEnd"/>
+            <w:r>
+              <w:rPr>
+                <w:rFonts w:ascii="Source Sans Pro" w:eastAsia="Times New Roman" w:hAnsi="Source Sans Pro"/>
+                <w:color w:val="595959"/>
+                <w:sz w:val="21"/>
+                <w:szCs w:val="21"/>
+                <w:lang w:val="en-GB"/>
+              </w:rPr>
+              <w:t xml:space="preserve">(List&lt;Expression&gt; </w:t>
+            </w:r>
+            <w:proofErr w:type="spellStart"/>
+            <w:r>
+              <w:rPr>
+                <w:rFonts w:ascii="Source Sans Pro" w:eastAsia="Times New Roman" w:hAnsi="Source Sans Pro"/>
+                <w:color w:val="595959"/>
+                <w:sz w:val="21"/>
+                <w:szCs w:val="21"/>
+                <w:lang w:val="en-GB"/>
+              </w:rPr>
+              <w:t>args</w:t>
+            </w:r>
+            <w:proofErr w:type="spellEnd"/>
+            <w:r>
+              <w:rPr>
+                <w:rFonts w:ascii="Source Sans Pro" w:eastAsia="Times New Roman" w:hAnsi="Source Sans Pro"/>
+                <w:color w:val="595959"/>
+                <w:sz w:val="21"/>
+                <w:szCs w:val="21"/>
+                <w:lang w:val="en-GB"/>
+              </w:rPr>
+              <w:t>, L</w:t>
             </w:r>
             <w:r>
               <w:rPr>
@@ -11685,7 +13774,43 @@
                 <w:sz w:val="21"/>
                 <w:szCs w:val="21"/>
               </w:rPr>
-              <w:t>e args tiene la misma longitud que la lista de params y, además, si tienen la misma longitud comprueba que estos sean del mismo tipo.</w:t>
+              <w:t xml:space="preserve">e </w:t>
+            </w:r>
+            <w:proofErr w:type="spellStart"/>
+            <w:r>
+              <w:rPr>
+                <w:rFonts w:ascii="Source Sans Pro" w:eastAsia="Times New Roman" w:hAnsi="Source Sans Pro"/>
+                <w:sz w:val="21"/>
+                <w:szCs w:val="21"/>
+              </w:rPr>
+              <w:t>args</w:t>
+            </w:r>
+            <w:proofErr w:type="spellEnd"/>
+            <w:r>
+              <w:rPr>
+                <w:rFonts w:ascii="Source Sans Pro" w:eastAsia="Times New Roman" w:hAnsi="Source Sans Pro"/>
+                <w:sz w:val="21"/>
+                <w:szCs w:val="21"/>
+              </w:rPr>
+              <w:t xml:space="preserve"> tiene la misma longitud que la lista de </w:t>
+            </w:r>
+            <w:proofErr w:type="spellStart"/>
+            <w:r>
+              <w:rPr>
+                <w:rFonts w:ascii="Source Sans Pro" w:eastAsia="Times New Roman" w:hAnsi="Source Sans Pro"/>
+                <w:sz w:val="21"/>
+                <w:szCs w:val="21"/>
+              </w:rPr>
+              <w:t>params</w:t>
+            </w:r>
+            <w:proofErr w:type="spellEnd"/>
+            <w:r>
+              <w:rPr>
+                <w:rFonts w:ascii="Source Sans Pro" w:eastAsia="Times New Roman" w:hAnsi="Source Sans Pro"/>
+                <w:sz w:val="21"/>
+                <w:szCs w:val="21"/>
+              </w:rPr>
+              <w:t xml:space="preserve"> y, además, si tienen la misma longitud comprueba que estos sean del mismo tipo.</w:t>
             </w:r>
           </w:p>
         </w:tc>

</xml_diff>

<commit_message>
quitado hasReturn de las sentencias
</commit_message>
<xml_diff>
--- a/specifications/Attribute_Grammar-TypeChecking.docx
+++ b/specifications/Attribute_Grammar-TypeChecking.docx
@@ -847,221 +847,6 @@
             <w:pPr>
               <w:rPr>
                 <w:rFonts w:ascii="Source Sans Pro" w:eastAsia="Times New Roman" w:hAnsi="Source Sans Pro"/>
-                <w:strike/>
-                <w:color w:val="FF0000"/>
-                <w:sz w:val="21"/>
-                <w:szCs w:val="21"/>
-              </w:rPr>
-            </w:pPr>
-            <w:bookmarkStart w:id="0" w:name="_Hlk162628115"/>
-            <w:r>
-              <w:rPr>
-                <w:rFonts w:ascii="Source Sans Pro" w:eastAsia="Times New Roman" w:hAnsi="Source Sans Pro"/>
-                <w:strike/>
-                <w:color w:val="FF0000"/>
-                <w:sz w:val="21"/>
-                <w:szCs w:val="21"/>
-              </w:rPr>
-              <w:t>Sentence</w:t>
-            </w:r>
-            <w:bookmarkEnd w:id="0"/>
-          </w:p>
-        </w:tc>
-        <w:tc>
-          <w:tcPr>
-            <w:tcW w:w="0" w:type="auto"/>
-            <w:tcBorders>
-              <w:top w:val="single" w:sz="6" w:space="0" w:color="595959"/>
-              <w:left w:val="single" w:sz="6" w:space="0" w:color="595959"/>
-              <w:bottom w:val="single" w:sz="6" w:space="0" w:color="595959"/>
-              <w:right w:val="single" w:sz="6" w:space="0" w:color="595959"/>
-            </w:tcBorders>
-            <w:tcMar>
-              <w:top w:w="75" w:type="dxa"/>
-              <w:left w:w="150" w:type="dxa"/>
-              <w:bottom w:w="75" w:type="dxa"/>
-              <w:right w:w="150" w:type="dxa"/>
-            </w:tcMar>
-          </w:tcPr>
-          <w:p>
-            <w:pPr>
-              <w:rPr>
-                <w:rFonts w:ascii="Source Sans Pro" w:eastAsia="Times New Roman" w:hAnsi="Source Sans Pro"/>
-                <w:strike/>
-                <w:color w:val="FF0000"/>
-                <w:sz w:val="21"/>
-                <w:szCs w:val="21"/>
-              </w:rPr>
-            </w:pPr>
-            <w:r>
-              <w:rPr>
-                <w:rFonts w:ascii="Source Sans Pro" w:eastAsia="Times New Roman" w:hAnsi="Source Sans Pro"/>
-                <w:strike/>
-                <w:color w:val="FF0000"/>
-                <w:sz w:val="21"/>
-                <w:szCs w:val="21"/>
-              </w:rPr>
-              <w:t>hasReturn</w:t>
-            </w:r>
-          </w:p>
-        </w:tc>
-        <w:tc>
-          <w:tcPr>
-            <w:tcW w:w="3202" w:type="dxa"/>
-            <w:tcBorders>
-              <w:top w:val="single" w:sz="6" w:space="0" w:color="595959"/>
-              <w:left w:val="single" w:sz="6" w:space="0" w:color="595959"/>
-              <w:bottom w:val="single" w:sz="6" w:space="0" w:color="595959"/>
-              <w:right w:val="single" w:sz="6" w:space="0" w:color="595959"/>
-            </w:tcBorders>
-            <w:tcMar>
-              <w:top w:w="75" w:type="dxa"/>
-              <w:left w:w="150" w:type="dxa"/>
-              <w:bottom w:w="75" w:type="dxa"/>
-              <w:right w:w="150" w:type="dxa"/>
-            </w:tcMar>
-          </w:tcPr>
-          <w:p>
-            <w:pPr>
-              <w:rPr>
-                <w:rFonts w:ascii="Source Sans Pro" w:eastAsia="Times New Roman" w:hAnsi="Source Sans Pro"/>
-                <w:strike/>
-                <w:color w:val="FF0000"/>
-                <w:sz w:val="20"/>
-                <w:szCs w:val="20"/>
-              </w:rPr>
-            </w:pPr>
-            <w:r>
-              <w:rPr>
-                <w:rFonts w:ascii="Source Sans Pro" w:eastAsia="Times New Roman" w:hAnsi="Source Sans Pro"/>
-                <w:strike/>
-                <w:color w:val="FF0000"/>
-                <w:sz w:val="20"/>
-                <w:szCs w:val="20"/>
-              </w:rPr>
-              <w:t>Boolean</w:t>
-            </w:r>
-          </w:p>
-        </w:tc>
-        <w:tc>
-          <w:tcPr>
-            <w:tcW w:w="2243" w:type="dxa"/>
-            <w:tcBorders>
-              <w:top w:val="single" w:sz="6" w:space="0" w:color="595959"/>
-              <w:left w:val="single" w:sz="6" w:space="0" w:color="595959"/>
-              <w:bottom w:val="single" w:sz="6" w:space="0" w:color="595959"/>
-              <w:right w:val="single" w:sz="6" w:space="0" w:color="595959"/>
-            </w:tcBorders>
-            <w:tcMar>
-              <w:top w:w="75" w:type="dxa"/>
-              <w:left w:w="150" w:type="dxa"/>
-              <w:bottom w:w="75" w:type="dxa"/>
-              <w:right w:w="150" w:type="dxa"/>
-            </w:tcMar>
-          </w:tcPr>
-          <w:p>
-            <w:pPr>
-              <w:rPr>
-                <w:rFonts w:ascii="Source Sans Pro" w:eastAsia="Times New Roman" w:hAnsi="Source Sans Pro"/>
-                <w:strike/>
-                <w:color w:val="FF0000"/>
-                <w:sz w:val="20"/>
-                <w:szCs w:val="20"/>
-              </w:rPr>
-            </w:pPr>
-            <w:r>
-              <w:rPr>
-                <w:rFonts w:ascii="Source Sans Pro" w:eastAsia="Times New Roman" w:hAnsi="Source Sans Pro"/>
-                <w:strike/>
-                <w:color w:val="FF0000"/>
-                <w:sz w:val="20"/>
-                <w:szCs w:val="20"/>
-              </w:rPr>
-              <w:t>Synthesized</w:t>
-            </w:r>
-          </w:p>
-        </w:tc>
-        <w:tc>
-          <w:tcPr>
-            <w:tcW w:w="4845" w:type="dxa"/>
-            <w:tcBorders>
-              <w:top w:val="single" w:sz="6" w:space="0" w:color="595959"/>
-              <w:left w:val="single" w:sz="6" w:space="0" w:color="595959"/>
-              <w:bottom w:val="single" w:sz="6" w:space="0" w:color="595959"/>
-              <w:right w:val="single" w:sz="6" w:space="0" w:color="595959"/>
-            </w:tcBorders>
-            <w:tcMar>
-              <w:top w:w="75" w:type="dxa"/>
-              <w:left w:w="150" w:type="dxa"/>
-              <w:bottom w:w="75" w:type="dxa"/>
-              <w:right w:w="150" w:type="dxa"/>
-            </w:tcMar>
-          </w:tcPr>
-          <w:p>
-            <w:pPr>
-              <w:rPr>
-                <w:rFonts w:ascii="Source Sans Pro" w:eastAsia="Times New Roman" w:hAnsi="Source Sans Pro"/>
-                <w:strike/>
-                <w:color w:val="FF0000"/>
-                <w:sz w:val="20"/>
-                <w:szCs w:val="20"/>
-              </w:rPr>
-            </w:pPr>
-            <w:r>
-              <w:rPr>
-                <w:rFonts w:ascii="Source Sans Pro" w:eastAsia="Times New Roman" w:hAnsi="Source Sans Pro"/>
-                <w:strike/>
-                <w:color w:val="FF0000"/>
-                <w:sz w:val="20"/>
-                <w:szCs w:val="20"/>
-              </w:rPr>
-              <w:t>Indica si la sentencia tiene algún return</w:t>
-            </w:r>
-            <w:r>
-              <w:rPr>
-                <w:rFonts w:ascii="Source Sans Pro" w:eastAsia="Times New Roman" w:hAnsi="Source Sans Pro"/>
-                <w:strike/>
-                <w:color w:val="FF0000"/>
-                <w:sz w:val="20"/>
-                <w:szCs w:val="20"/>
-              </w:rPr>
-              <w:t xml:space="preserve"> </w:t>
-            </w:r>
-            <w:r>
-              <w:rPr>
-                <w:rFonts w:ascii="Source Sans Pro" w:eastAsia="Times New Roman" w:hAnsi="Source Sans Pro"/>
-                <w:b/>
-                <w:bCs/>
-                <w:color w:val="FF0000"/>
-                <w:sz w:val="20"/>
-                <w:szCs w:val="20"/>
-              </w:rPr>
-              <w:t>QUITARLO</w:t>
-            </w:r>
-          </w:p>
-        </w:tc>
-      </w:tr>
-      <w:tr>
-        <w:tc>
-          <w:tcPr>
-            <w:tcW w:w="0" w:type="auto"/>
-            <w:tcBorders>
-              <w:top w:val="single" w:sz="6" w:space="0" w:color="595959"/>
-              <w:left w:val="single" w:sz="6" w:space="0" w:color="595959"/>
-              <w:bottom w:val="single" w:sz="6" w:space="0" w:color="595959"/>
-              <w:right w:val="single" w:sz="6" w:space="0" w:color="595959"/>
-            </w:tcBorders>
-            <w:tcMar>
-              <w:top w:w="75" w:type="dxa"/>
-              <w:left w:w="150" w:type="dxa"/>
-              <w:bottom w:w="75" w:type="dxa"/>
-              <w:right w:w="150" w:type="dxa"/>
-            </w:tcMar>
-          </w:tcPr>
-          <w:p>
-            <w:pPr>
-              <w:rPr>
-                <w:rFonts w:ascii="Source Sans Pro" w:eastAsia="Times New Roman" w:hAnsi="Source Sans Pro"/>
                 <w:color w:val="595959"/>
                 <w:sz w:val="21"/>
                 <w:szCs w:val="21"/>
@@ -1615,6 +1400,7 @@
                 <w:szCs w:val="20"/>
               </w:rPr>
             </w:pPr>
+            <w:proofErr w:type="gramStart"/>
             <w:r>
               <w:rPr>
                 <w:rFonts w:ascii="Source Sans Pro" w:eastAsia="Times New Roman" w:hAnsi="Source Sans Pro"/>
@@ -1623,6 +1409,7 @@
               </w:rPr>
               <w:t>PARAMETER }</w:t>
             </w:r>
+            <w:proofErr w:type="gramEnd"/>
           </w:p>
         </w:tc>
         <w:tc>
@@ -1871,7 +1658,6 @@
                 <w:sz w:val="21"/>
                 <w:szCs w:val="21"/>
               </w:rPr>
-              <w:lastRenderedPageBreak/>
               <w:t> Variable</w:t>
             </w:r>
           </w:p>
@@ -2061,6 +1847,7 @@
                 <w:sz w:val="21"/>
                 <w:szCs w:val="21"/>
               </w:rPr>
+              <w:lastRenderedPageBreak/>
               <w:t>FunctionDefinition</w:t>
             </w:r>
           </w:p>
@@ -3154,8 +2941,8 @@
       </w:tblPr>
       <w:tblGrid>
         <w:gridCol w:w="5521"/>
-        <w:gridCol w:w="3921"/>
-        <w:gridCol w:w="4546"/>
+        <w:gridCol w:w="4060"/>
+        <w:gridCol w:w="4407"/>
       </w:tblGrid>
       <w:tr>
         <w:tc>
@@ -3770,6 +3557,28 @@
               <w:t>definition.params)</w:t>
             </w:r>
           </w:p>
+          <w:p>
+            <w:pPr>
+              <w:spacing w:line="276" w:lineRule="auto"/>
+              <w:rPr>
+                <w:rFonts w:ascii="Source Sans Pro" w:eastAsia="Times New Roman" w:hAnsi="Source Sans Pro"/>
+                <w:color w:val="595959"/>
+                <w:sz w:val="21"/>
+                <w:szCs w:val="21"/>
+                <w:lang w:val="en-GB"/>
+              </w:rPr>
+            </w:pPr>
+            <w:r>
+              <w:rPr>
+                <w:rFonts w:ascii="Source Sans Pro" w:eastAsia="Times New Roman" w:hAnsi="Source Sans Pro"/>
+                <w:color w:val="595959"/>
+                <w:sz w:val="21"/>
+                <w:szCs w:val="21"/>
+                <w:lang w:val="en-GB"/>
+              </w:rPr>
+              <w:t>runcall.definition.isBuilder == TRUE</w:t>
+            </w:r>
+          </w:p>
         </w:tc>
         <w:tc>
           <w:tcPr>
@@ -4253,7 +4062,7 @@
                 <w:szCs w:val="21"/>
                 <w:lang w:val="en-GB"/>
               </w:rPr>
-              <w:t xml:space="preserve">If returnType </w:t>
+              <w:t xml:space="preserve">returnType </w:t>
             </w:r>
             <w:r>
               <w:rPr>
@@ -4293,20 +4102,70 @@
                 <w:szCs w:val="21"/>
                 <w:lang w:val="en-GB"/>
               </w:rPr>
-              <w:t xml:space="preserve"> {</w:t>
-            </w:r>
-            <w:r>
-              <w:rPr>
-                <w:rFonts w:ascii="Source Sans Pro" w:eastAsia="Times New Roman" w:hAnsi="Source Sans Pro"/>
-                <w:color w:val="595959"/>
-                <w:sz w:val="21"/>
-                <w:szCs w:val="21"/>
-                <w:lang w:val="en-GB"/>
-              </w:rPr>
               <w:t xml:space="preserve"> </w:t>
             </w:r>
             <w:r>
               <w:rPr>
+                <w:rFonts w:ascii="Cambria Math" w:eastAsia="Times New Roman" w:hAnsi="Cambria Math" w:cs="Cambria Math"/>
+                <w:color w:val="595959"/>
+                <w:sz w:val="21"/>
+                <w:szCs w:val="21"/>
+                <w:lang w:val="en-GB"/>
+              </w:rPr>
+              <w:t xml:space="preserve">AND returnType </w:t>
+            </w:r>
+            <w:r>
+              <w:rPr>
+                <w:rFonts w:ascii="Source Sans Pro" w:eastAsia="Times New Roman" w:hAnsi="Source Sans Pro" w:cs="Source Sans Pro"/>
+                <w:color w:val="595959"/>
+                <w:sz w:val="21"/>
+                <w:szCs w:val="21"/>
+                <w:lang w:val="en-GB"/>
+              </w:rPr>
+              <w:t>≠</w:t>
+            </w:r>
+            <w:r>
+              <w:rPr>
+                <w:rFonts w:ascii="Source Sans Pro" w:eastAsia="Times New Roman" w:hAnsi="Source Sans Pro" w:cs="Source Sans Pro"/>
+                <w:color w:val="595959"/>
+                <w:sz w:val="21"/>
+                <w:szCs w:val="21"/>
+                <w:lang w:val="en-GB"/>
+              </w:rPr>
+              <w:t xml:space="preserve"> </w:t>
+            </w:r>
+            <w:r>
+              <w:rPr>
+                <w:rFonts w:ascii="Cambria Math" w:eastAsia="Times New Roman" w:hAnsi="Cambria Math" w:cs="Cambria Math"/>
+                <w:color w:val="595959"/>
+                <w:sz w:val="21"/>
+                <w:szCs w:val="21"/>
+                <w:lang w:val="en-GB"/>
+              </w:rPr>
+              <w:t>VoidType</w:t>
+            </w:r>
+            <w:r>
+              <w:rPr>
+                <w:rFonts w:ascii="Cambria Math" w:eastAsia="Times New Roman" w:hAnsi="Cambria Math" w:cs="Cambria Math"/>
+                <w:color w:val="595959"/>
+                <w:sz w:val="21"/>
+                <w:szCs w:val="21"/>
+                <w:lang w:val="en-GB"/>
+              </w:rPr>
+              <w:t>⇒</w:t>
+            </w:r>
+            <w:r>
+              <w:rPr>
+                <w:rFonts w:ascii="Cambria Math" w:eastAsia="Times New Roman" w:hAnsi="Cambria Math" w:cs="Cambria Math"/>
+                <w:color w:val="595959"/>
+                <w:sz w:val="21"/>
+                <w:szCs w:val="21"/>
+                <w:lang w:val="en-GB"/>
+              </w:rPr>
+              <w:t xml:space="preserve"> </w:t>
+            </w:r>
+            <w:r>
+              <w:rPr>
                 <w:rFonts w:ascii="Source Sans Pro" w:eastAsia="Times New Roman" w:hAnsi="Source Sans Pro"/>
                 <w:color w:val="595959"/>
                 <w:sz w:val="21"/>
@@ -4316,29 +4175,6 @@
               <w:t>isPrimitive(returnType)</w:t>
             </w:r>
           </w:p>
-          <w:p>
-            <w:pPr>
-              <w:spacing w:line="276" w:lineRule="auto"/>
-              <w:rPr>
-                <w:rFonts w:ascii="Source Sans Pro" w:eastAsia="Times New Roman" w:hAnsi="Source Sans Pro"/>
-                <w:color w:val="595959"/>
-                <w:sz w:val="21"/>
-                <w:szCs w:val="21"/>
-                <w:lang w:val="en-GB"/>
-              </w:rPr>
-            </w:pPr>
-            <w:r>
-              <w:rPr>
-                <w:rFonts w:ascii="Source Sans Pro" w:eastAsia="Times New Roman" w:hAnsi="Source Sans Pro"/>
-                <w:color w:val="595959"/>
-                <w:sz w:val="21"/>
-                <w:szCs w:val="21"/>
-                <w:lang w:val="en-GB"/>
-              </w:rPr>
-              <w:lastRenderedPageBreak/>
-              <w:t>}</w:t>
-            </w:r>
-          </w:p>
         </w:tc>
         <w:tc>
           <w:tcPr>
@@ -4373,7 +4209,6 @@
                 <w:szCs w:val="21"/>
                 <w:lang w:val="en-GB"/>
               </w:rPr>
-              <w:lastRenderedPageBreak/>
               <w:t>sentences</w:t>
             </w:r>
             <w:r>
@@ -4443,42 +4278,6 @@
                 <w:lang w:val="en-GB"/>
               </w:rPr>
             </w:pPr>
-            <w:r>
-              <w:rPr>
-                <w:rFonts w:ascii="Source Sans Pro" w:eastAsia="Times New Roman" w:hAnsi="Source Sans Pro"/>
-                <w:sz w:val="21"/>
-                <w:szCs w:val="21"/>
-                <w:lang w:val="en-GB"/>
-              </w:rPr>
-              <w:t>funcionDefinition</w:t>
-            </w:r>
-            <w:r>
-              <w:rPr>
-                <w:rFonts w:ascii="Source Sans Pro" w:eastAsia="Times New Roman" w:hAnsi="Source Sans Pro"/>
-                <w:sz w:val="21"/>
-                <w:szCs w:val="21"/>
-                <w:lang w:val="en-GB"/>
-              </w:rPr>
-              <w:t xml:space="preserve">.hasReturn = </w:t>
-            </w:r>
-            <w:r>
-              <w:rPr>
-                <w:rFonts w:ascii="Source Sans Pro" w:eastAsia="Times New Roman" w:hAnsi="Source Sans Pro"/>
-                <w:sz w:val="21"/>
-                <w:szCs w:val="21"/>
-                <w:lang w:val="en-GB"/>
-              </w:rPr>
-              <w:t>sentences</w:t>
-            </w:r>
-            <w:r>
-              <w:rPr>
-                <w:rFonts w:ascii="Source Sans Pro" w:eastAsia="Times New Roman" w:hAnsi="Source Sans Pro"/>
-                <w:sz w:val="21"/>
-                <w:szCs w:val="21"/>
-                <w:lang w:val="en-GB"/>
-              </w:rPr>
-              <w:t>.any(s -&gt; s.hasReturn)</w:t>
-            </w:r>
           </w:p>
         </w:tc>
       </w:tr>
@@ -4882,6 +4681,7 @@
               </w:rPr>
               <w:t xml:space="preserve"> → </w:t>
             </w:r>
+            <w:proofErr w:type="gramStart"/>
             <w:r>
               <w:rPr>
                 <w:rStyle w:val="att-name1"/>
@@ -4907,6 +4707,7 @@
               </w:rPr>
               <w:t>string</w:t>
             </w:r>
+            <w:proofErr w:type="gramEnd"/>
           </w:p>
         </w:tc>
         <w:tc>
@@ -5192,15 +4993,6 @@
                 <w:lang w:val="en-GB"/>
               </w:rPr>
             </w:pPr>
-            <w:r>
-              <w:rPr>
-                <w:rFonts w:ascii="Source Sans Pro" w:eastAsia="Times New Roman" w:hAnsi="Source Sans Pro"/>
-                <w:sz w:val="21"/>
-                <w:szCs w:val="21"/>
-                <w:lang w:val="en-GB"/>
-              </w:rPr>
-              <w:t>functionCallSent.hasReturn = FALSE</w:t>
-            </w:r>
           </w:p>
         </w:tc>
       </w:tr>
@@ -5475,15 +5267,6 @@
                 <w:lang w:val="en-GB"/>
               </w:rPr>
             </w:pPr>
-            <w:r>
-              <w:rPr>
-                <w:rFonts w:ascii="Source Sans Pro" w:eastAsia="Times New Roman" w:hAnsi="Source Sans Pro"/>
-                <w:sz w:val="21"/>
-                <w:szCs w:val="21"/>
-                <w:lang w:val="en-GB"/>
-              </w:rPr>
-              <w:t>assignment.hasReturn = FALSE</w:t>
-            </w:r>
           </w:p>
         </w:tc>
       </w:tr>
@@ -5770,26 +5553,6 @@
               </w:rPr>
             </w:pPr>
           </w:p>
-          <w:p>
-            <w:pPr>
-              <w:spacing w:line="276" w:lineRule="auto"/>
-              <w:rPr>
-                <w:rFonts w:ascii="Source Sans Pro" w:eastAsia="Times New Roman" w:hAnsi="Source Sans Pro"/>
-                <w:sz w:val="21"/>
-                <w:szCs w:val="21"/>
-                <w:lang w:val="en-GB"/>
-              </w:rPr>
-            </w:pPr>
-            <w:r>
-              <w:rPr>
-                <w:rFonts w:ascii="Source Sans Pro" w:eastAsia="Times New Roman" w:hAnsi="Source Sans Pro"/>
-                <w:sz w:val="21"/>
-                <w:szCs w:val="21"/>
-                <w:lang w:val="en-GB"/>
-              </w:rPr>
-              <w:t>body.forEach( s-&gt; if (s.hasReturn) loop.hasReturn = TRUE)</w:t>
-            </w:r>
-          </w:p>
         </w:tc>
       </w:tr>
       <w:tr>
@@ -5993,27 +5756,7 @@
                 <w:szCs w:val="21"/>
                 <w:lang w:val="en-GB"/>
               </w:rPr>
-              <w:t>condition.t</w:t>
-            </w:r>
-            <w:r>
-              <w:rPr>
-                <w:rFonts w:ascii="Source Sans Pro" w:eastAsia="Times New Roman" w:hAnsi="Source Sans Pro"/>
-                <w:color w:val="595959"/>
-                <w:sz w:val="21"/>
-                <w:szCs w:val="21"/>
-                <w:lang w:val="en-GB"/>
-              </w:rPr>
-              <w:t>-</w:t>
-            </w:r>
-            <w:r>
-              <w:rPr>
-                <w:rFonts w:ascii="Source Sans Pro" w:eastAsia="Times New Roman" w:hAnsi="Source Sans Pro"/>
-                <w:color w:val="595959"/>
-                <w:sz w:val="21"/>
-                <w:szCs w:val="21"/>
-                <w:lang w:val="en-GB"/>
-              </w:rPr>
-              <w:t>ype == INTEGER</w:t>
+              <w:t>condition.type == INTEGER</w:t>
             </w:r>
           </w:p>
         </w:tc>
@@ -6136,86 +5879,6 @@
                 <w:lang w:val="en-GB"/>
               </w:rPr>
               <w:t>.owner)</w:t>
-            </w:r>
-          </w:p>
-          <w:p>
-            <w:pPr>
-              <w:spacing w:line="276" w:lineRule="auto"/>
-              <w:rPr>
-                <w:rFonts w:ascii="Source Sans Pro" w:eastAsia="Times New Roman" w:hAnsi="Source Sans Pro"/>
-                <w:sz w:val="21"/>
-                <w:szCs w:val="21"/>
-                <w:lang w:val="en-GB"/>
-              </w:rPr>
-            </w:pPr>
-          </w:p>
-          <w:p>
-            <w:pPr>
-              <w:spacing w:line="276" w:lineRule="auto"/>
-              <w:rPr>
-                <w:rFonts w:ascii="Source Sans Pro" w:eastAsia="Times New Roman" w:hAnsi="Source Sans Pro"/>
-                <w:sz w:val="21"/>
-                <w:szCs w:val="21"/>
-                <w:lang w:val="en-GB"/>
-              </w:rPr>
-            </w:pPr>
-            <w:r>
-              <w:rPr>
-                <w:rFonts w:ascii="Source Sans Pro" w:eastAsia="Times New Roman" w:hAnsi="Source Sans Pro"/>
-                <w:sz w:val="21"/>
-                <w:szCs w:val="21"/>
-                <w:lang w:val="en-GB"/>
-              </w:rPr>
-              <w:t xml:space="preserve">ifElse.hasReturn = </w:t>
-            </w:r>
-            <w:r>
-              <w:rPr>
-                <w:rFonts w:ascii="Source Sans Pro" w:eastAsia="Times New Roman" w:hAnsi="Source Sans Pro"/>
-                <w:sz w:val="21"/>
-                <w:szCs w:val="21"/>
-                <w:lang w:val="en-GB"/>
-              </w:rPr>
-              <w:t>trueBlock</w:t>
-            </w:r>
-            <w:r>
-              <w:rPr>
-                <w:rFonts w:ascii="Source Sans Pro" w:eastAsia="Times New Roman" w:hAnsi="Source Sans Pro"/>
-                <w:sz w:val="21"/>
-                <w:szCs w:val="21"/>
-                <w:lang w:val="en-GB"/>
-              </w:rPr>
-              <w:t>.any(s -&gt; s.hasReturn)</w:t>
-            </w:r>
-          </w:p>
-          <w:p>
-            <w:pPr>
-              <w:spacing w:line="276" w:lineRule="auto"/>
-              <w:rPr>
-                <w:rFonts w:ascii="Source Sans Pro" w:eastAsia="Times New Roman" w:hAnsi="Source Sans Pro"/>
-                <w:sz w:val="21"/>
-                <w:szCs w:val="21"/>
-                <w:lang w:val="en-GB"/>
-              </w:rPr>
-            </w:pPr>
-          </w:p>
-          <w:p>
-            <w:pPr>
-              <w:spacing w:line="276" w:lineRule="auto"/>
-              <w:rPr>
-                <w:rFonts w:ascii="Source Sans Pro" w:eastAsia="Times New Roman" w:hAnsi="Source Sans Pro"/>
-                <w:sz w:val="21"/>
-                <w:szCs w:val="21"/>
-                <w:lang w:val="en-GB"/>
-              </w:rPr>
-            </w:pPr>
-            <w:r>
-              <w:rPr>
-                <w:rFonts w:ascii="Source Sans Pro" w:eastAsia="Times New Roman" w:hAnsi="Source Sans Pro"/>
-                <w:sz w:val="21"/>
-                <w:szCs w:val="21"/>
-                <w:lang w:val="en-GB"/>
-              </w:rPr>
-              <w:t>ifElse.hasReturn = falseBlock.any(s -&gt; s.hasReturn)</w:t>
             </w:r>
           </w:p>
         </w:tc>
@@ -6248,6 +5911,7 @@
                 <w:szCs w:val="21"/>
               </w:rPr>
             </w:pPr>
+            <w:proofErr w:type="gramStart"/>
             <w:r>
               <w:rPr>
                 <w:rStyle w:val="symbol-name1"/>
@@ -6256,7 +5920,6 @@
                 <w:sz w:val="21"/>
                 <w:szCs w:val="21"/>
               </w:rPr>
-              <w:lastRenderedPageBreak/>
               <w:t>read</w:t>
             </w:r>
             <w:r>
@@ -6268,6 +5931,7 @@
               </w:rPr>
               <w:t>:sentence</w:t>
             </w:r>
+            <w:proofErr w:type="gramEnd"/>
             <w:r>
               <w:rPr>
                 <w:rFonts w:ascii="Source Sans Pro" w:eastAsia="Times New Roman" w:hAnsi="Source Sans Pro"/>
@@ -6423,15 +6087,6 @@
                 <w:lang w:val="en-GB"/>
               </w:rPr>
             </w:pPr>
-            <w:r>
-              <w:rPr>
-                <w:rFonts w:ascii="Source Sans Pro" w:eastAsia="Times New Roman" w:hAnsi="Source Sans Pro"/>
-                <w:sz w:val="21"/>
-                <w:szCs w:val="21"/>
-                <w:lang w:val="en-GB"/>
-              </w:rPr>
-              <w:t>read.hasReturn = FALSE</w:t>
-            </w:r>
           </w:p>
         </w:tc>
       </w:tr>
@@ -6473,6 +6128,7 @@
                 <w:szCs w:val="21"/>
                 <w:lang w:val="en-GB"/>
               </w:rPr>
+              <w:lastRenderedPageBreak/>
               <w:t>print</w:t>
             </w:r>
             <w:r>
@@ -6606,7 +6262,27 @@
                 <w:sz w:val="21"/>
                 <w:szCs w:val="21"/>
               </w:rPr>
-              <w:t>(input.type) == TRUE</w:t>
+              <w:t>(</w:t>
+            </w:r>
+            <w:proofErr w:type="gramStart"/>
+            <w:r>
+              <w:rPr>
+                <w:rFonts w:ascii="Source Sans Pro" w:eastAsia="Times New Roman" w:hAnsi="Source Sans Pro"/>
+                <w:color w:val="595959"/>
+                <w:sz w:val="21"/>
+                <w:szCs w:val="21"/>
+              </w:rPr>
+              <w:t>input.type</w:t>
+            </w:r>
+            <w:proofErr w:type="gramEnd"/>
+            <w:r>
+              <w:rPr>
+                <w:rFonts w:ascii="Source Sans Pro" w:eastAsia="Times New Roman" w:hAnsi="Source Sans Pro"/>
+                <w:color w:val="595959"/>
+                <w:sz w:val="21"/>
+                <w:szCs w:val="21"/>
+              </w:rPr>
+              <w:t>) == TRUE</w:t>
             </w:r>
           </w:p>
         </w:tc>
@@ -6636,24 +6312,6 @@
                 <w:lang w:val="en-GB"/>
               </w:rPr>
             </w:pPr>
-            <w:r>
-              <w:rPr>
-                <w:rFonts w:ascii="Source Sans Pro" w:eastAsia="Times New Roman" w:hAnsi="Source Sans Pro"/>
-                <w:sz w:val="21"/>
-                <w:szCs w:val="21"/>
-                <w:lang w:val="en-GB"/>
-              </w:rPr>
-              <w:t>print</w:t>
-            </w:r>
-            <w:r>
-              <w:rPr>
-                <w:rFonts w:ascii="Source Sans Pro" w:eastAsia="Times New Roman" w:hAnsi="Source Sans Pro"/>
-                <w:sz w:val="21"/>
-                <w:szCs w:val="21"/>
-                <w:lang w:val="en-GB"/>
-              </w:rPr>
-              <w:t>.hasReturn = FALSE</w:t>
-            </w:r>
           </w:p>
         </w:tc>
       </w:tr>
@@ -6685,6 +6343,7 @@
                 <w:szCs w:val="21"/>
               </w:rPr>
             </w:pPr>
+            <w:proofErr w:type="gramStart"/>
             <w:r>
               <w:rPr>
                 <w:rStyle w:val="symbol-name1"/>
@@ -6704,6 +6363,7 @@
               </w:rPr>
               <w:t>:sentence</w:t>
             </w:r>
+            <w:proofErr w:type="gramEnd"/>
             <w:r>
               <w:rPr>
                 <w:rFonts w:ascii="Source Sans Pro" w:eastAsia="Times New Roman" w:hAnsi="Source Sans Pro"/>
@@ -6775,7 +6435,47 @@
                 <w:szCs w:val="21"/>
                 <w:lang w:val="en-GB"/>
               </w:rPr>
-              <w:t>return.</w:t>
+              <w:t xml:space="preserve">expr == </w:t>
+            </w:r>
+            <w:r>
+              <w:rPr>
+                <w:rFonts w:ascii="Cambria Math" w:eastAsia="Times New Roman" w:hAnsi="Cambria Math" w:cs="Cambria Math"/>
+                <w:color w:val="595959"/>
+                <w:sz w:val="21"/>
+                <w:szCs w:val="21"/>
+                <w:lang w:val="en-GB"/>
+              </w:rPr>
+              <w:t>∅</w:t>
+            </w:r>
+            <w:r>
+              <w:rPr>
+                <w:rFonts w:ascii="Source Sans Pro" w:eastAsia="Times New Roman" w:hAnsi="Source Sans Pro"/>
+                <w:color w:val="595959"/>
+                <w:sz w:val="21"/>
+                <w:szCs w:val="21"/>
+                <w:lang w:val="en-GB"/>
+              </w:rPr>
+              <w:t xml:space="preserve"> </w:t>
+            </w:r>
+            <w:r>
+              <w:rPr>
+                <w:rFonts w:ascii="Cambria Math" w:eastAsia="Times New Roman" w:hAnsi="Cambria Math" w:cs="Cambria Math"/>
+                <w:color w:val="595959"/>
+                <w:sz w:val="21"/>
+                <w:szCs w:val="21"/>
+                <w:lang w:val="en-GB"/>
+              </w:rPr>
+              <w:t>⇒</w:t>
+            </w:r>
+            <w:r>
+              <w:rPr>
+                <w:rFonts w:ascii="Source Sans Pro" w:eastAsia="Times New Roman" w:hAnsi="Source Sans Pro"/>
+                <w:color w:val="595959"/>
+                <w:sz w:val="21"/>
+                <w:szCs w:val="21"/>
+                <w:lang w:val="en-GB"/>
+              </w:rPr>
+              <w:t xml:space="preserve"> return.</w:t>
             </w:r>
             <w:r>
               <w:rPr>
@@ -6795,7 +6495,59 @@
                 <w:szCs w:val="21"/>
                 <w:lang w:val="en-GB"/>
               </w:rPr>
-              <w:t xml:space="preserve">.returnType == void ? expression == </w:t>
+              <w:t>.</w:t>
+            </w:r>
+            <w:r>
+              <w:rPr>
+                <w:rFonts w:ascii="Source Sans Pro" w:eastAsia="Times New Roman" w:hAnsi="Source Sans Pro"/>
+                <w:color w:val="595959"/>
+                <w:sz w:val="21"/>
+                <w:szCs w:val="21"/>
+                <w:lang w:val="en-GB"/>
+              </w:rPr>
+              <w:t>returnType</w:t>
+            </w:r>
+            <w:r>
+              <w:rPr>
+                <w:rFonts w:ascii="Source Sans Pro" w:eastAsia="Times New Roman" w:hAnsi="Source Sans Pro"/>
+                <w:color w:val="595959"/>
+                <w:sz w:val="21"/>
+                <w:szCs w:val="21"/>
+                <w:lang w:val="en-GB"/>
+              </w:rPr>
+              <w:t xml:space="preserve"> == V</w:t>
+            </w:r>
+            <w:r>
+              <w:rPr>
+                <w:rFonts w:ascii="Source Sans Pro" w:eastAsia="Times New Roman" w:hAnsi="Source Sans Pro"/>
+                <w:color w:val="595959"/>
+                <w:sz w:val="21"/>
+                <w:szCs w:val="21"/>
+                <w:lang w:val="en-GB"/>
+              </w:rPr>
+              <w:t>oidType</w:t>
+            </w:r>
+          </w:p>
+          <w:p>
+            <w:pPr>
+              <w:spacing w:line="276" w:lineRule="auto"/>
+              <w:rPr>
+                <w:rFonts w:ascii="Source Sans Pro" w:eastAsia="Times New Roman" w:hAnsi="Source Sans Pro"/>
+                <w:color w:val="595959"/>
+                <w:sz w:val="21"/>
+                <w:szCs w:val="21"/>
+                <w:lang w:val="en-GB"/>
+              </w:rPr>
+            </w:pPr>
+            <w:r>
+              <w:rPr>
+                <w:rFonts w:ascii="Source Sans Pro" w:eastAsia="Times New Roman" w:hAnsi="Source Sans Pro"/>
+                <w:color w:val="595959"/>
+                <w:sz w:val="21"/>
+                <w:szCs w:val="21"/>
+                <w:lang w:val="en-GB"/>
+              </w:rPr>
+              <w:t xml:space="preserve">expr ≠ </w:t>
             </w:r>
             <w:r>
               <w:rPr>
@@ -6815,7 +6567,37 @@
                 <w:szCs w:val="21"/>
                 <w:lang w:val="en-GB"/>
               </w:rPr>
-              <w:t xml:space="preserve"> : sameType (return.</w:t>
+              <w:t xml:space="preserve"> </w:t>
+            </w:r>
+            <w:r>
+              <w:rPr>
+                <w:rFonts w:ascii="Cambria Math" w:eastAsia="Times New Roman" w:hAnsi="Cambria Math" w:cs="Cambria Math"/>
+                <w:color w:val="595959"/>
+                <w:sz w:val="21"/>
+                <w:szCs w:val="21"/>
+                <w:lang w:val="en-GB"/>
+              </w:rPr>
+              <w:t>⇒</w:t>
+            </w:r>
+            <w:r>
+              <w:rPr>
+                <w:rFonts w:ascii="Source Sans Pro" w:eastAsia="Times New Roman" w:hAnsi="Source Sans Pro"/>
+                <w:color w:val="595959"/>
+                <w:sz w:val="21"/>
+                <w:szCs w:val="21"/>
+                <w:lang w:val="en-GB"/>
+              </w:rPr>
+              <w:t xml:space="preserve"> </w:t>
+            </w:r>
+            <w:r>
+              <w:rPr>
+                <w:rFonts w:ascii="Source Sans Pro" w:eastAsia="Times New Roman" w:hAnsi="Source Sans Pro"/>
+                <w:color w:val="595959"/>
+                <w:sz w:val="21"/>
+                <w:szCs w:val="21"/>
+                <w:lang w:val="en-GB"/>
+              </w:rPr>
+              <w:t>sameType (return.</w:t>
             </w:r>
             <w:r>
               <w:rPr>
@@ -6883,7 +6665,7 @@
                 <w:szCs w:val="21"/>
                 <w:lang w:val="en-GB"/>
               </w:rPr>
-              <w:t>Return.hasReturn = TRUE</w:t>
+              <w:t>returnValue.owner.hasReturn = TRUE</w:t>
             </w:r>
           </w:p>
         </w:tc>
@@ -6916,6 +6698,7 @@
                 <w:szCs w:val="21"/>
               </w:rPr>
             </w:pPr>
+            <w:proofErr w:type="gramStart"/>
             <w:r>
               <w:rPr>
                 <w:rStyle w:val="symbol-name1"/>
@@ -6935,6 +6718,7 @@
               </w:rPr>
               <w:t>:expression</w:t>
             </w:r>
+            <w:proofErr w:type="gramEnd"/>
             <w:r>
               <w:rPr>
                 <w:rFonts w:ascii="Source Sans Pro" w:eastAsia="Times New Roman" w:hAnsi="Source Sans Pro"/>
@@ -7091,6 +6875,7 @@
                 <w:szCs w:val="21"/>
               </w:rPr>
             </w:pPr>
+            <w:proofErr w:type="gramStart"/>
             <w:r>
               <w:rPr>
                 <w:rStyle w:val="symbol-name1"/>
@@ -7110,6 +6895,7 @@
               </w:rPr>
               <w:t>:expression</w:t>
             </w:r>
+            <w:proofErr w:type="gramEnd"/>
             <w:r>
               <w:rPr>
                 <w:rFonts w:ascii="Source Sans Pro" w:eastAsia="Times New Roman" w:hAnsi="Source Sans Pro"/>
@@ -7271,6 +7057,7 @@
                 <w:szCs w:val="21"/>
               </w:rPr>
             </w:pPr>
+            <w:proofErr w:type="gramStart"/>
             <w:r>
               <w:rPr>
                 <w:rStyle w:val="symbol-name1"/>
@@ -7290,6 +7077,7 @@
               </w:rPr>
               <w:t>:expression</w:t>
             </w:r>
+            <w:proofErr w:type="gramEnd"/>
             <w:r>
               <w:rPr>
                 <w:rFonts w:ascii="Source Sans Pro" w:eastAsia="Times New Roman" w:hAnsi="Source Sans Pro"/>
@@ -7451,6 +7239,7 @@
                 <w:szCs w:val="21"/>
               </w:rPr>
             </w:pPr>
+            <w:proofErr w:type="gramStart"/>
             <w:r>
               <w:rPr>
                 <w:rStyle w:val="symbol-name1"/>
@@ -7459,7 +7248,6 @@
                 <w:sz w:val="21"/>
                 <w:szCs w:val="21"/>
               </w:rPr>
-              <w:lastRenderedPageBreak/>
               <w:t>variable</w:t>
             </w:r>
             <w:r>
@@ -7471,6 +7259,7 @@
               </w:rPr>
               <w:t>:expression</w:t>
             </w:r>
+            <w:proofErr w:type="gramEnd"/>
             <w:r>
               <w:rPr>
                 <w:rFonts w:ascii="Source Sans Pro" w:eastAsia="Times New Roman" w:hAnsi="Source Sans Pro"/>
@@ -8172,20 +7961,28 @@
                 <w:szCs w:val="21"/>
                 <w:lang w:val="en-GB"/>
               </w:rPr>
-              <w:t>If(operator == MOD) {</w:t>
-            </w:r>
-          </w:p>
-          <w:p>
-            <w:pPr>
-              <w:spacing w:line="276" w:lineRule="auto"/>
-              <w:rPr>
-                <w:rFonts w:ascii="Source Sans Pro" w:eastAsia="Times New Roman" w:hAnsi="Source Sans Pro"/>
-                <w:color w:val="595959"/>
-                <w:sz w:val="21"/>
-                <w:szCs w:val="21"/>
-                <w:lang w:val="en-GB"/>
-              </w:rPr>
-            </w:pPr>
+              <w:t xml:space="preserve">operator == MOD) </w:t>
+            </w:r>
+            <w:r>
+              <w:rPr>
+                <w:rFonts w:ascii="Cambria Math" w:eastAsia="Times New Roman" w:hAnsi="Cambria Math" w:cs="Cambria Math"/>
+                <w:color w:val="595959"/>
+                <w:sz w:val="21"/>
+                <w:szCs w:val="21"/>
+                <w:lang w:val="en-GB"/>
+              </w:rPr>
+              <w:t>⇒</w:t>
+            </w:r>
+            <w:r>
+              <w:rPr>
+                <w:rFonts w:ascii="Cambria Math" w:eastAsia="Times New Roman" w:hAnsi="Cambria Math" w:cs="Cambria Math"/>
+                <w:color w:val="595959"/>
+                <w:sz w:val="21"/>
+                <w:szCs w:val="21"/>
+                <w:lang w:val="en-GB"/>
+              </w:rPr>
+              <w:t xml:space="preserve"> </w:t>
+            </w:r>
             <w:r>
               <w:rPr>
                 <w:rFonts w:ascii="Source Sans Pro" w:eastAsia="Times New Roman" w:hAnsi="Source Sans Pro"/>
@@ -8208,28 +8005,6 @@
                 <w:lang w:val="en-GB"/>
               </w:rPr>
             </w:pPr>
-            <w:r>
-              <w:rPr>
-                <w:rFonts w:ascii="Source Sans Pro" w:eastAsia="Times New Roman" w:hAnsi="Source Sans Pro"/>
-                <w:color w:val="595959"/>
-                <w:sz w:val="21"/>
-                <w:szCs w:val="21"/>
-                <w:lang w:val="en-GB"/>
-              </w:rPr>
-              <w:t xml:space="preserve">} </w:t>
-            </w:r>
-          </w:p>
-          <w:p>
-            <w:pPr>
-              <w:spacing w:line="276" w:lineRule="auto"/>
-              <w:rPr>
-                <w:rFonts w:ascii="Source Sans Pro" w:eastAsia="Times New Roman" w:hAnsi="Source Sans Pro"/>
-                <w:color w:val="595959"/>
-                <w:sz w:val="21"/>
-                <w:szCs w:val="21"/>
-                <w:lang w:val="en-GB"/>
-              </w:rPr>
-            </w:pPr>
           </w:p>
         </w:tc>
         <w:tc>
@@ -8265,6 +8040,7 @@
                 <w:szCs w:val="21"/>
                 <w:lang w:val="en-GB"/>
               </w:rPr>
+              <w:lastRenderedPageBreak/>
               <w:t>arithmeticExpr.type = op1.type</w:t>
             </w:r>
           </w:p>
@@ -9123,6 +8899,7 @@
                 <w:szCs w:val="21"/>
               </w:rPr>
             </w:pPr>
+            <w:proofErr w:type="gramStart"/>
             <w:r>
               <w:rPr>
                 <w:rStyle w:val="symbol-name1"/>
@@ -9142,6 +8919,7 @@
               </w:rPr>
               <w:t>:expression</w:t>
             </w:r>
+            <w:proofErr w:type="gramEnd"/>
             <w:r>
               <w:rPr>
                 <w:rFonts w:ascii="Source Sans Pro" w:eastAsia="Times New Roman" w:hAnsi="Source Sans Pro"/>
@@ -9348,6 +9126,7 @@
                 <w:szCs w:val="21"/>
               </w:rPr>
             </w:pPr>
+            <w:proofErr w:type="gramStart"/>
             <w:r>
               <w:rPr>
                 <w:rStyle w:val="symbol-name1"/>
@@ -9356,7 +9135,6 @@
                 <w:sz w:val="21"/>
                 <w:szCs w:val="21"/>
               </w:rPr>
-              <w:lastRenderedPageBreak/>
               <w:t>notExpr</w:t>
             </w:r>
             <w:r>
@@ -9368,6 +9146,7 @@
               </w:rPr>
               <w:t>:expression</w:t>
             </w:r>
+            <w:proofErr w:type="gramEnd"/>
             <w:r>
               <w:rPr>
                 <w:rFonts w:ascii="Source Sans Pro" w:eastAsia="Times New Roman" w:hAnsi="Source Sans Pro"/>
@@ -9765,6 +9544,80 @@
               <w:t>args.size == functionCallExpr.definition.params</w:t>
             </w:r>
           </w:p>
+          <w:p>
+            <w:pPr>
+              <w:spacing w:line="276" w:lineRule="auto"/>
+              <w:rPr>
+                <w:rFonts w:ascii="Source Sans Pro" w:eastAsia="Times New Roman" w:hAnsi="Source Sans Pro"/>
+                <w:color w:val="595959"/>
+                <w:sz w:val="21"/>
+                <w:szCs w:val="21"/>
+                <w:lang w:val="en-GB"/>
+              </w:rPr>
+            </w:pPr>
+          </w:p>
+          <w:p>
+            <w:pPr>
+              <w:spacing w:line="276" w:lineRule="auto"/>
+              <w:rPr>
+                <w:rFonts w:ascii="Source Sans Pro" w:eastAsia="Times New Roman" w:hAnsi="Source Sans Pro"/>
+                <w:color w:val="595959"/>
+                <w:sz w:val="21"/>
+                <w:szCs w:val="21"/>
+                <w:lang w:val="en-GB"/>
+              </w:rPr>
+            </w:pPr>
+            <w:r>
+              <w:rPr>
+                <w:rFonts w:ascii="Source Sans Pro" w:eastAsia="Times New Roman" w:hAnsi="Source Sans Pro"/>
+                <w:color w:val="595959"/>
+                <w:sz w:val="21"/>
+                <w:szCs w:val="21"/>
+                <w:lang w:val="en-GB"/>
+              </w:rPr>
+              <w:t>functionCallExpr</w:t>
+            </w:r>
+            <w:r>
+              <w:rPr>
+                <w:rFonts w:ascii="Source Sans Pro" w:eastAsia="Times New Roman" w:hAnsi="Source Sans Pro"/>
+                <w:color w:val="595959"/>
+                <w:sz w:val="21"/>
+                <w:szCs w:val="21"/>
+                <w:lang w:val="en-GB"/>
+              </w:rPr>
+              <w:t>.def</w:t>
+            </w:r>
+            <w:r>
+              <w:rPr>
+                <w:rFonts w:ascii="Source Sans Pro" w:eastAsia="Times New Roman" w:hAnsi="Source Sans Pro"/>
+                <w:color w:val="595959"/>
+                <w:sz w:val="21"/>
+                <w:szCs w:val="21"/>
+                <w:lang w:val="en-GB"/>
+              </w:rPr>
+              <w:t>inition</w:t>
+            </w:r>
+            <w:r>
+              <w:rPr>
+                <w:rFonts w:ascii="Source Sans Pro" w:eastAsia="Times New Roman" w:hAnsi="Source Sans Pro"/>
+                <w:color w:val="595959"/>
+                <w:sz w:val="21"/>
+                <w:szCs w:val="21"/>
+                <w:lang w:val="en-GB"/>
+              </w:rPr>
+              <w:t>.tipo!=</w:t>
+            </w:r>
+            <w:r>
+              <w:rPr>
+                <w:rFonts w:ascii="Source Sans Pro" w:eastAsia="Times New Roman" w:hAnsi="Source Sans Pro"/>
+                <w:color w:val="595959"/>
+                <w:sz w:val="21"/>
+                <w:szCs w:val="21"/>
+                <w:lang w:val="en-GB"/>
+              </w:rPr>
+              <w:t>VoidType</w:t>
+            </w:r>
+          </w:p>
         </w:tc>
         <w:tc>
           <w:tcPr>
@@ -10195,6 +10048,7 @@
                 <w:szCs w:val="21"/>
                 <w:lang w:val="en-GB"/>
               </w:rPr>
+              <w:lastRenderedPageBreak/>
               <w:t>fieldAccess.type = field.type</w:t>
             </w:r>
           </w:p>
@@ -10269,6 +10123,7 @@
                 <w:szCs w:val="21"/>
                 <w:lang w:val="en-GB"/>
               </w:rPr>
+              <w:lastRenderedPageBreak/>
               <w:t>arrayAccess</w:t>
             </w:r>
             <w:r>
@@ -10529,6 +10384,7 @@
                 <w:szCs w:val="21"/>
               </w:rPr>
             </w:pPr>
+            <w:proofErr w:type="gramStart"/>
             <w:r>
               <w:rPr>
                 <w:rStyle w:val="symbol-name1"/>
@@ -10548,6 +10404,7 @@
               </w:rPr>
               <w:t>:type</w:t>
             </w:r>
+            <w:proofErr w:type="gramEnd"/>
             <w:r>
               <w:rPr>
                 <w:rFonts w:ascii="Source Sans Pro" w:eastAsia="Times New Roman" w:hAnsi="Source Sans Pro"/>
@@ -10643,6 +10500,7 @@
                 <w:szCs w:val="21"/>
               </w:rPr>
             </w:pPr>
+            <w:proofErr w:type="gramStart"/>
             <w:r>
               <w:rPr>
                 <w:rStyle w:val="symbol-name1"/>
@@ -10662,6 +10520,7 @@
               </w:rPr>
               <w:t>:type</w:t>
             </w:r>
+            <w:proofErr w:type="gramEnd"/>
             <w:r>
               <w:rPr>
                 <w:rFonts w:ascii="Source Sans Pro" w:eastAsia="Times New Roman" w:hAnsi="Source Sans Pro"/>
@@ -10757,6 +10616,7 @@
                 <w:szCs w:val="21"/>
               </w:rPr>
             </w:pPr>
+            <w:proofErr w:type="gramStart"/>
             <w:r>
               <w:rPr>
                 <w:rStyle w:val="symbol-name1"/>
@@ -10776,6 +10636,7 @@
               </w:rPr>
               <w:t>:type</w:t>
             </w:r>
+            <w:proofErr w:type="gramEnd"/>
             <w:r>
               <w:rPr>
                 <w:rFonts w:ascii="Source Sans Pro" w:eastAsia="Times New Roman" w:hAnsi="Source Sans Pro"/>
@@ -10871,6 +10732,7 @@
                 <w:szCs w:val="21"/>
               </w:rPr>
             </w:pPr>
+            <w:proofErr w:type="gramStart"/>
             <w:r>
               <w:rPr>
                 <w:rStyle w:val="symbol-name1"/>
@@ -10890,6 +10752,7 @@
               </w:rPr>
               <w:t>:type</w:t>
             </w:r>
+            <w:proofErr w:type="gramEnd"/>
             <w:r>
               <w:rPr>
                 <w:rFonts w:ascii="Source Sans Pro" w:eastAsia="Times New Roman" w:hAnsi="Source Sans Pro"/>
@@ -10985,6 +10848,7 @@
                 <w:szCs w:val="21"/>
               </w:rPr>
             </w:pPr>
+            <w:proofErr w:type="gramStart"/>
             <w:r>
               <w:rPr>
                 <w:rStyle w:val="symbol-name1"/>
@@ -11004,6 +10868,7 @@
               </w:rPr>
               <w:t>:type</w:t>
             </w:r>
+            <w:proofErr w:type="gramEnd"/>
             <w:r>
               <w:rPr>
                 <w:rFonts w:ascii="Source Sans Pro" w:eastAsia="Times New Roman" w:hAnsi="Source Sans Pro"/>
@@ -11317,6 +11182,7 @@
           <w:lang w:val="en-GB"/>
         </w:rPr>
       </w:pPr>
+      <w:proofErr w:type="gramStart"/>
       <w:r>
         <w:rPr>
           <w:rFonts w:ascii="Source Sans Pro" w:eastAsia="Times New Roman" w:hAnsi="Source Sans Pro"/>
@@ -11325,7 +11191,18 @@
           <w:szCs w:val="21"/>
           <w:lang w:val="en-GB"/>
         </w:rPr>
-        <w:t>Operators samples (cut &amp; paste if needed):</w:t>
+        <w:t>Operators</w:t>
+      </w:r>
+      <w:proofErr w:type="gramEnd"/>
+      <w:r>
+        <w:rPr>
+          <w:rFonts w:ascii="Source Sans Pro" w:eastAsia="Times New Roman" w:hAnsi="Source Sans Pro"/>
+          <w:color w:val="595959"/>
+          <w:sz w:val="21"/>
+          <w:szCs w:val="21"/>
+          <w:lang w:val="en-GB"/>
+        </w:rPr>
+        <w:t xml:space="preserve"> samples (cut &amp; paste if needed):</w:t>
       </w:r>
       <w:r>
         <w:rPr>
@@ -11763,6 +11640,7 @@
                 <w:szCs w:val="21"/>
               </w:rPr>
             </w:pPr>
+            <w:proofErr w:type="gramStart"/>
             <w:r>
               <w:rPr>
                 <w:rFonts w:ascii="Source Sans Pro" w:eastAsia="Times New Roman" w:hAnsi="Source Sans Pro"/>
@@ -11779,7 +11657,17 @@
                 <w:sz w:val="21"/>
                 <w:szCs w:val="21"/>
               </w:rPr>
-              <w:t>(Type t): boolean</w:t>
+              <w:t>(</w:t>
+            </w:r>
+            <w:proofErr w:type="gramEnd"/>
+            <w:r>
+              <w:rPr>
+                <w:rFonts w:ascii="Source Sans Pro" w:eastAsia="Times New Roman" w:hAnsi="Source Sans Pro"/>
+                <w:color w:val="595959"/>
+                <w:sz w:val="21"/>
+                <w:szCs w:val="21"/>
+              </w:rPr>
+              <w:t>Type t): boolean</w:t>
             </w:r>
           </w:p>
         </w:tc>
@@ -11856,6 +11744,7 @@
                 <w:szCs w:val="21"/>
                 <w:lang w:val="en-GB"/>
               </w:rPr>
+              <w:lastRenderedPageBreak/>
               <w:t>sameType(Type t1, Type t</w:t>
             </w:r>
             <w:r>
@@ -11909,6 +11798,22 @@
                 <w:szCs w:val="21"/>
               </w:rPr>
               <w:t xml:space="preserve"> tipos pasados por parámetro son del mismo tipo.</w:t>
+            </w:r>
+            <w:r>
+              <w:rPr>
+                <w:rFonts w:ascii="Source Sans Pro" w:eastAsia="Times New Roman" w:hAnsi="Source Sans Pro"/>
+                <w:sz w:val="21"/>
+                <w:szCs w:val="21"/>
+              </w:rPr>
+              <w:t xml:space="preserve"> </w:t>
+            </w:r>
+            <w:r>
+              <w:rPr>
+                <w:rFonts w:ascii="Source Sans Pro" w:eastAsia="Times New Roman" w:hAnsi="Source Sans Pro"/>
+                <w:sz w:val="21"/>
+                <w:szCs w:val="21"/>
+              </w:rPr>
+              <w:t>Esta pensado para ser utilizado con tipos simples (INTEGER, CHAR o DOUBLE)</w:t>
             </w:r>
           </w:p>
         </w:tc>
@@ -12577,16 +12482,6 @@
         </w:tc>
       </w:tr>
     </w:tbl>
-    <w:p>
-      <w:pPr>
-        <w:rPr>
-          <w:rFonts w:ascii="Source Sans Pro" w:eastAsia="Times New Roman" w:hAnsi="Source Sans Pro"/>
-          <w:color w:val="595959"/>
-          <w:sz w:val="21"/>
-          <w:szCs w:val="21"/>
-        </w:rPr>
-      </w:pPr>
-    </w:p>
     <w:p>
       <w:pPr>
         <w:rPr>

</xml_diff>